<commit_message>
AD Version fuer Birger
</commit_message>
<xml_diff>
--- a/AD/Praktikum 1/AD-Aufgabe02-Gruppe-GierschKampLuedemann.docx
+++ b/AD/Praktikum 1/AD-Aufgabe02-Gruppe-GierschKampLuedemann.docx
@@ -121,6 +121,7 @@
                                     <w:calendar w:val="gregorian"/>
                                   </w:date>
                                 </w:sdtPr>
+                                <w:sdtEndPr/>
                                 <w:sdtContent>
                                   <w:p>
                                     <w:pPr>
@@ -193,6 +194,7 @@
                               <w:calendar w:val="gregorian"/>
                             </w:date>
                           </w:sdtPr>
+                          <w:sdtEndPr/>
                           <w:sdtContent>
                             <w:p>
                               <w:pPr>
@@ -311,6 +313,7 @@
                                   <w:dataBinding w:prefixMappings="xmlns:ns0='http://purl.org/dc/elements/1.1/' xmlns:ns1='http://schemas.openxmlformats.org/package/2006/metadata/core-properties' " w:xpath="/ns1:coreProperties[1]/ns0:creator[1]" w:storeItemID="{6C3C8BC8-F283-45AE-878A-BAB7291924A1}"/>
                                   <w:text/>
                                 </w:sdtPr>
+                                <w:sdtEndPr/>
                                 <w:sdtContent>
                                   <w:p>
                                     <w:pPr>
@@ -357,6 +360,7 @@
                                     <w:dataBinding w:prefixMappings="xmlns:ns0='http://schemas.openxmlformats.org/officeDocument/2006/extended-properties' " w:xpath="/ns0:Properties[1]/ns0:Company[1]" w:storeItemID="{6668398D-A668-4E3E-A5EB-62B293D839F1}"/>
                                     <w:text/>
                                   </w:sdtPr>
+                                  <w:sdtEndPr/>
                                   <w:sdtContent>
                                     <w:r>
                                       <w:rPr>
@@ -389,6 +393,7 @@
                                     <w:dataBinding w:prefixMappings="xmlns:ns0='http://schemas.microsoft.com/office/2006/coverPageProps' " w:xpath="/ns0:CoverPageProperties[1]/ns0:CompanyAddress[1]" w:storeItemID="{55AF091B-3C7A-41E3-B477-F2FDAA23CFDA}"/>
                                     <w:text/>
                                   </w:sdtPr>
+                                  <w:sdtEndPr/>
                                   <w:sdtContent>
                                     <w:r>
                                       <w:rPr>
@@ -444,6 +449,7 @@
                             <w:dataBinding w:prefixMappings="xmlns:ns0='http://purl.org/dc/elements/1.1/' xmlns:ns1='http://schemas.openxmlformats.org/package/2006/metadata/core-properties' " w:xpath="/ns1:coreProperties[1]/ns0:creator[1]" w:storeItemID="{6C3C8BC8-F283-45AE-878A-BAB7291924A1}"/>
                             <w:text/>
                           </w:sdtPr>
+                          <w:sdtEndPr/>
                           <w:sdtContent>
                             <w:p>
                               <w:pPr>
@@ -490,6 +496,7 @@
                               <w:dataBinding w:prefixMappings="xmlns:ns0='http://schemas.openxmlformats.org/officeDocument/2006/extended-properties' " w:xpath="/ns0:Properties[1]/ns0:Company[1]" w:storeItemID="{6668398D-A668-4E3E-A5EB-62B293D839F1}"/>
                               <w:text/>
                             </w:sdtPr>
+                            <w:sdtEndPr/>
                             <w:sdtContent>
                               <w:r>
                                 <w:rPr>
@@ -522,6 +529,7 @@
                               <w:dataBinding w:prefixMappings="xmlns:ns0='http://schemas.microsoft.com/office/2006/coverPageProps' " w:xpath="/ns0:CoverPageProperties[1]/ns0:CompanyAddress[1]" w:storeItemID="{55AF091B-3C7A-41E3-B477-F2FDAA23CFDA}"/>
                               <w:text/>
                             </w:sdtPr>
+                            <w:sdtEndPr/>
                             <w:sdtContent>
                               <w:r>
                                 <w:rPr>
@@ -643,6 +651,7 @@
                                     <w:dataBinding w:prefixMappings="xmlns:ns0='http://purl.org/dc/elements/1.1/' xmlns:ns1='http://schemas.openxmlformats.org/package/2006/metadata/core-properties' " w:xpath="/ns1:coreProperties[1]/ns0:title[1]" w:storeItemID="{6C3C8BC8-F283-45AE-878A-BAB7291924A1}"/>
                                     <w:text w:multiLine="1"/>
                                   </w:sdtPr>
+                                  <w:sdtEndPr/>
                                   <w:sdtContent>
                                     <w:r>
                                       <w:rPr>
@@ -670,6 +679,7 @@
                                   <w:dataBinding w:prefixMappings="xmlns:ns0='http://purl.org/dc/elements/1.1/' xmlns:ns1='http://schemas.openxmlformats.org/package/2006/metadata/core-properties' " w:xpath="/ns1:coreProperties[1]/ns0:subject[1]" w:storeItemID="{6C3C8BC8-F283-45AE-878A-BAB7291924A1}"/>
                                   <w:text/>
                                 </w:sdtPr>
+                                <w:sdtEndPr/>
                                 <w:sdtContent>
                                   <w:p>
                                     <w:pPr>
@@ -744,6 +754,7 @@
                               <w:dataBinding w:prefixMappings="xmlns:ns0='http://purl.org/dc/elements/1.1/' xmlns:ns1='http://schemas.openxmlformats.org/package/2006/metadata/core-properties' " w:xpath="/ns1:coreProperties[1]/ns0:title[1]" w:storeItemID="{6C3C8BC8-F283-45AE-878A-BAB7291924A1}"/>
                               <w:text w:multiLine="1"/>
                             </w:sdtPr>
+                            <w:sdtEndPr/>
                             <w:sdtContent>
                               <w:r>
                                 <w:rPr>
@@ -771,6 +782,7 @@
                             <w:dataBinding w:prefixMappings="xmlns:ns0='http://purl.org/dc/elements/1.1/' xmlns:ns1='http://schemas.openxmlformats.org/package/2006/metadata/core-properties' " w:xpath="/ns1:coreProperties[1]/ns0:subject[1]" w:storeItemID="{6C3C8BC8-F283-45AE-878A-BAB7291924A1}"/>
                             <w:text/>
                           </w:sdtPr>
+                          <w:sdtEndPr/>
                           <w:sdtContent>
                             <w:p>
                               <w:pPr>
@@ -942,7 +954,7 @@
               </mc:Choice>
               <mc:Fallback>
                 <w:pict>
-                  <v:group w14:anchorId="406674A7" id="Gruppe 114" o:spid="_x0000_s1026" style="position:absolute;margin-left:0;margin-top:0;width:18pt;height:10in;z-index:251660288;mso-width-percent:29;mso-height-percent:909;mso-left-percent:45;mso-position-horizontal-relative:page;mso-position-vertical:center;mso-position-vertical-relative:page;mso-width-percent:29;mso-height-percent:909;mso-left-percent:45" coordsize="2286,91440" o:gfxdata="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">
+                  <v:group w14:anchorId="3E020E79" id="Gruppe 114" o:spid="_x0000_s1026" style="position:absolute;margin-left:0;margin-top:0;width:18pt;height:10in;z-index:251660288;mso-width-percent:29;mso-height-percent:909;mso-left-percent:45;mso-position-horizontal-relative:page;mso-position-vertical:center;mso-position-vertical-relative:page;mso-width-percent:29;mso-height-percent:909;mso-left-percent:45" coordsize="2286,91440" o:gfxdata="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">
                     <v:rect id="Rechteck 115" o:spid="_x0000_s1027" style="position:absolute;width:2286;height:87820;visibility:visible;mso-wrap-style:square;v-text-anchor:middle" o:gfxdata="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" fillcolor="#54a021 [3205]" stroked="f" strokeweight="1.5pt">
                       <v:stroke endcap="round"/>
                     </v:rect>
@@ -1076,16 +1088,7 @@
           <w:sz w:val="22"/>
           <w:szCs w:val="22"/>
         </w:rPr>
-        <w:t>den Sie dies kurz.</w:t>
-      </w:r>
-      <w:r>
-        <w:rPr>
-          <w:rFonts w:ascii="SFRM1095" w:hAnsi="SFRM1095" w:cs="SFRM1095"/>
-          <w:i/>
-          <w:sz w:val="22"/>
-          <w:szCs w:val="22"/>
-        </w:rPr>
-        <w:t>“</w:t>
+        <w:t>den Sie dies kurz.“</w:t>
       </w:r>
     </w:p>
     <w:p>
@@ -1390,16 +1393,7 @@
           <w:sz w:val="22"/>
           <w:szCs w:val="22"/>
         </w:rPr>
-        <w:t>geeignet graphisch dar!</w:t>
-      </w:r>
-      <w:r>
-        <w:rPr>
-          <w:rFonts w:ascii="SFRM1095" w:hAnsi="SFRM1095" w:cs="SFRM1095"/>
-          <w:i/>
-          <w:sz w:val="22"/>
-          <w:szCs w:val="22"/>
-        </w:rPr>
-        <w:t>“</w:t>
+        <w:t>geeignet graphisch dar!“</w:t>
       </w:r>
     </w:p>
     <w:p>
@@ -1666,16 +1660,7 @@
           <w:sz w:val="22"/>
           <w:szCs w:val="22"/>
         </w:rPr>
-        <w:t>Bestimmen Sie aus Ihren Experimenten den Overhead der Listenimplementationen!</w:t>
-      </w:r>
-      <w:r>
-        <w:rPr>
-          <w:rFonts w:ascii="SFRM1095" w:hAnsi="SFRM1095" w:cs="SFRM1095"/>
-          <w:i/>
-          <w:sz w:val="22"/>
-          <w:szCs w:val="22"/>
-        </w:rPr>
-        <w:t>“</w:t>
+        <w:t>Bestimmen Sie aus Ihren Experimenten den Overhead der Listenimplementationen!“</w:t>
       </w:r>
     </w:p>
     <w:p>
@@ -1782,16 +1767,7 @@
           <w:sz w:val="22"/>
           <w:szCs w:val="22"/>
         </w:rPr>
-        <w:t>ein festes Argument. (Nehmen Sie die letzten 4 Ziffern Ihrer Matrikelnummer.)</w:t>
-      </w:r>
-      <w:r>
-        <w:rPr>
-          <w:rFonts w:ascii="SFRM1095" w:hAnsi="SFRM1095" w:cs="SFRM1095"/>
-          <w:i/>
-          <w:sz w:val="22"/>
-          <w:szCs w:val="22"/>
-        </w:rPr>
-        <w:t>“</w:t>
+        <w:t>ein festes Argument. (Nehmen Sie die letzten 4 Ziffern Ihrer Matrikelnummer.)“</w:t>
       </w:r>
     </w:p>
     <w:p>
@@ -1971,16 +1947,7 @@
           <w:sz w:val="22"/>
           <w:szCs w:val="22"/>
         </w:rPr>
-        <w:t>illustrieren Sie die Messreihe graphisch!</w:t>
-      </w:r>
-      <w:r>
-        <w:rPr>
-          <w:rFonts w:ascii="SFRM1095" w:hAnsi="SFRM1095" w:cs="SFRM1095"/>
-          <w:i/>
-          <w:sz w:val="22"/>
-          <w:szCs w:val="22"/>
-        </w:rPr>
-        <w:t>“</w:t>
+        <w:t>illustrieren Sie die Messreihe graphisch!“</w:t>
       </w:r>
     </w:p>
     <w:p>
@@ -2154,10 +2121,7 @@
         <w:br w:type="page"/>
       </w:r>
     </w:p>
-    <w:p>
-      <w:bookmarkStart w:id="0" w:name="_GoBack"/>
-      <w:bookmarkEnd w:id="0"/>
-    </w:p>
+    <w:p/>
     <w:p/>
     <w:p>
       <w:pPr>
@@ -2171,7 +2135,10 @@
     <w:p>
       <w:pPr>
         <w:rPr>
-          <w:i/>
+          <w:rFonts w:ascii="SFRM1095" w:hAnsi="SFRM1095" w:cs="SFRM1095"/>
+          <w:i/>
+          <w:sz w:val="22"/>
+          <w:szCs w:val="22"/>
         </w:rPr>
       </w:pPr>
       <w:r>
@@ -2187,17 +2154,23 @@
           <w:sz w:val="22"/>
           <w:szCs w:val="22"/>
         </w:rPr>
-        <w:t>Bestimmen Sie aus Ihren Experimenten den Overhead der Listenimplementationen!</w:t>
-      </w:r>
-      <w:r>
-        <w:rPr>
-          <w:rFonts w:ascii="SFRM1095" w:hAnsi="SFRM1095" w:cs="SFRM1095"/>
-          <w:i/>
-          <w:sz w:val="22"/>
-          <w:szCs w:val="22"/>
-        </w:rPr>
-        <w:t>“</w:t>
-      </w:r>
+        <w:t>Bestimmen Sie aus Ihren Experimenten den Overhead der Listenimplementationen!“</w:t>
+      </w:r>
+    </w:p>
+    <w:p>
+      <w:pPr>
+        <w:rPr>
+          <w:i/>
+        </w:rPr>
+      </w:pPr>
+      <w:r>
+        <w:rPr>
+          <w:i/>
+        </w:rPr>
+        <w:t>Der Overhead der bei der Listimplementation entsteht liegt bei n² da im schlimmsten Fall jedes Element einmal anfassen muss.</w:t>
+      </w:r>
+      <w:bookmarkStart w:id="0" w:name="_GoBack"/>
+      <w:bookmarkEnd w:id="0"/>
     </w:p>
     <w:sectPr>
       <w:headerReference w:type="default" r:id="rId13"/>
@@ -2340,12 +2313,12 @@
                         </a:ln>
                         <a:extLst>
                           <a:ext uri="{909E8E84-426E-40dd-AFC4-6F175D3DCCD1}">
-                            <a14:hiddenFill xmlns:a14="http://schemas.microsoft.com/office/drawing/2010/main" xmlns:w="http://schemas.openxmlformats.org/wordprocessingml/2006/main" xmlns:w10="urn:schemas-microsoft-com:office:word" xmlns:v="urn:schemas-microsoft-com:vml" xmlns:o="urn:schemas-microsoft-com:office:office" xmlns:mv="urn:schemas-microsoft-com:mac:vml" xmlns:mo="http://schemas.microsoft.com/office/mac/office/2008/main" xmlns="">
+                            <a14:hiddenFill xmlns="" xmlns:mo="http://schemas.microsoft.com/office/mac/office/2008/main" xmlns:mv="urn:schemas-microsoft-com:mac:vml" xmlns:o="urn:schemas-microsoft-com:office:office" xmlns:v="urn:schemas-microsoft-com:vml" xmlns:w10="urn:schemas-microsoft-com:office:word" xmlns:w="http://schemas.openxmlformats.org/wordprocessingml/2006/main" xmlns:a14="http://schemas.microsoft.com/office/drawing/2010/main">
                               <a:noFill/>
                             </a14:hiddenFill>
                           </a:ext>
                           <a:ext uri="{53640926-AAD7-44d8-BBD7-CCE9431645EC}">
-                            <a14:shadowObscured xmlns:a14="http://schemas.microsoft.com/office/drawing/2010/main" xmlns:w="http://schemas.openxmlformats.org/wordprocessingml/2006/main" xmlns:w10="urn:schemas-microsoft-com:office:word" xmlns:v="urn:schemas-microsoft-com:vml" xmlns:o="urn:schemas-microsoft-com:office:office" xmlns:mv="urn:schemas-microsoft-com:mac:vml" xmlns:mo="http://schemas.microsoft.com/office/mac/office/2008/main" xmlns="" val="1"/>
+                            <a14:shadowObscured xmlns="" xmlns:mo="http://schemas.microsoft.com/office/mac/office/2008/main" xmlns:mv="urn:schemas-microsoft-com:mac:vml" xmlns:o="urn:schemas-microsoft-com:office:office" xmlns:v="urn:schemas-microsoft-com:vml" xmlns:w10="urn:schemas-microsoft-com:office:word" xmlns:w="http://schemas.openxmlformats.org/wordprocessingml/2006/main" xmlns:a14="http://schemas.microsoft.com/office/drawing/2010/main" val="1"/>
                           </a:ext>
                         </a:extLst>
                       </wps:spPr>
@@ -2375,7 +2348,7 @@
                         </a:ln>
                         <a:extLst>
                           <a:ext uri="{909E8E84-426E-40dd-AFC4-6F175D3DCCD1}">
-                            <a14:hiddenFill xmlns:a14="http://schemas.microsoft.com/office/drawing/2010/main" xmlns:w="http://schemas.openxmlformats.org/wordprocessingml/2006/main" xmlns:w10="urn:schemas-microsoft-com:office:word" xmlns:v="urn:schemas-microsoft-com:vml" xmlns:o="urn:schemas-microsoft-com:office:office" xmlns:mv="urn:schemas-microsoft-com:mac:vml" xmlns:mo="http://schemas.microsoft.com/office/mac/office/2008/main" xmlns="">
+                            <a14:hiddenFill xmlns="" xmlns:mo="http://schemas.microsoft.com/office/mac/office/2008/main" xmlns:mv="urn:schemas-microsoft-com:mac:vml" xmlns:o="urn:schemas-microsoft-com:office:office" xmlns:v="urn:schemas-microsoft-com:vml" xmlns:w10="urn:schemas-microsoft-com:office:word" xmlns:w="http://schemas.openxmlformats.org/wordprocessingml/2006/main" xmlns:a14="http://schemas.microsoft.com/office/drawing/2010/main">
                               <a:noFill/>
                             </a14:hiddenFill>
                           </a:ext>
@@ -2391,7 +2364,7 @@
         </mc:Choice>
         <mc:Fallback>
           <w:pict>
-            <v:group w14:anchorId="04EC8C59" id="Gruppe 4" o:spid="_x0000_s1026" style="width:183.3pt;height:3.55pt;mso-position-horizontal-relative:char;mso-position-vertical-relative:line" coordorigin="7606,15084" coordsize="3666,71" o:gfxdata="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">
+            <v:group w14:anchorId="724C4411" id="Gruppe 4" o:spid="_x0000_s1026" style="width:183.3pt;height:3.55pt;mso-position-horizontal-relative:char;mso-position-vertical-relative:line" coordorigin="7606,15084" coordsize="3666,71" o:gfxdata="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">
               <v:shapetype id="_x0000_t32" coordsize="21600,21600" o:spt="32" o:oned="t" path="m,l21600,21600e" filled="f">
                 <v:path arrowok="t" fillok="f" o:connecttype="none"/>
                 <o:lock v:ext="edit" shapetype="t"/>
@@ -2441,6 +2414,7 @@
     </w:r>
     <w:r>
       <w:rPr>
+        <w:rFonts w:hint="eastAsia"/>
         <w:color w:val="90C226" w:themeColor="accent1"/>
       </w:rPr>
       <w:fldChar w:fldCharType="separate"/>
@@ -3803,11 +3777,11 @@
           <c:showBubbleSize val="0"/>
         </c:dLbls>
         <c:gapWidth val="150"/>
-        <c:axId val="-1714663648"/>
-        <c:axId val="-1714673440"/>
+        <c:axId val="1333084752"/>
+        <c:axId val="1333085296"/>
       </c:barChart>
       <c:catAx>
-        <c:axId val="-1714663648"/>
+        <c:axId val="1333084752"/>
         <c:scaling>
           <c:orientation val="minMax"/>
         </c:scaling>
@@ -3817,7 +3791,7 @@
         <c:majorTickMark val="out"/>
         <c:minorTickMark val="none"/>
         <c:tickLblPos val="nextTo"/>
-        <c:crossAx val="-1714673440"/>
+        <c:crossAx val="1333085296"/>
         <c:crosses val="autoZero"/>
         <c:auto val="1"/>
         <c:lblAlgn val="ctr"/>
@@ -3825,7 +3799,7 @@
         <c:noMultiLvlLbl val="0"/>
       </c:catAx>
       <c:valAx>
-        <c:axId val="-1714673440"/>
+        <c:axId val="1333085296"/>
         <c:scaling>
           <c:orientation val="minMax"/>
         </c:scaling>
@@ -3836,7 +3810,7 @@
         <c:majorTickMark val="out"/>
         <c:minorTickMark val="none"/>
         <c:tickLblPos val="nextTo"/>
-        <c:crossAx val="-1714663648"/>
+        <c:crossAx val="1333084752"/>
         <c:crosses val="autoZero"/>
         <c:crossBetween val="between"/>
       </c:valAx>
@@ -4015,11 +3989,11 @@
           <c:showBubbleSize val="0"/>
         </c:dLbls>
         <c:gapWidth val="150"/>
-        <c:axId val="-1714666368"/>
-        <c:axId val="-1714662016"/>
+        <c:axId val="1333070608"/>
+        <c:axId val="1333071152"/>
       </c:barChart>
       <c:catAx>
-        <c:axId val="-1714666368"/>
+        <c:axId val="1333070608"/>
         <c:scaling>
           <c:orientation val="minMax"/>
         </c:scaling>
@@ -4029,7 +4003,7 @@
         <c:majorTickMark val="out"/>
         <c:minorTickMark val="none"/>
         <c:tickLblPos val="nextTo"/>
-        <c:crossAx val="-1714662016"/>
+        <c:crossAx val="1333071152"/>
         <c:crosses val="autoZero"/>
         <c:auto val="1"/>
         <c:lblAlgn val="ctr"/>
@@ -4037,7 +4011,7 @@
         <c:noMultiLvlLbl val="0"/>
       </c:catAx>
       <c:valAx>
-        <c:axId val="-1714662016"/>
+        <c:axId val="1333071152"/>
         <c:scaling>
           <c:orientation val="minMax"/>
         </c:scaling>
@@ -4048,7 +4022,7 @@
         <c:majorTickMark val="out"/>
         <c:minorTickMark val="none"/>
         <c:tickLblPos val="nextTo"/>
-        <c:crossAx val="-1714666368"/>
+        <c:crossAx val="1333070608"/>
         <c:crosses val="autoZero"/>
         <c:crossBetween val="between"/>
       </c:valAx>
@@ -4227,11 +4201,11 @@
           <c:showBubbleSize val="0"/>
         </c:dLbls>
         <c:gapWidth val="150"/>
-        <c:axId val="-1714661472"/>
-        <c:axId val="-1714675616"/>
+        <c:axId val="1452275408"/>
+        <c:axId val="1452274864"/>
       </c:barChart>
       <c:catAx>
-        <c:axId val="-1714661472"/>
+        <c:axId val="1452275408"/>
         <c:scaling>
           <c:orientation val="minMax"/>
         </c:scaling>
@@ -4241,7 +4215,7 @@
         <c:majorTickMark val="out"/>
         <c:minorTickMark val="none"/>
         <c:tickLblPos val="nextTo"/>
-        <c:crossAx val="-1714675616"/>
+        <c:crossAx val="1452274864"/>
         <c:crosses val="autoZero"/>
         <c:auto val="1"/>
         <c:lblAlgn val="ctr"/>
@@ -4249,7 +4223,7 @@
         <c:noMultiLvlLbl val="0"/>
       </c:catAx>
       <c:valAx>
-        <c:axId val="-1714675616"/>
+        <c:axId val="1452274864"/>
         <c:scaling>
           <c:orientation val="minMax"/>
         </c:scaling>
@@ -4260,7 +4234,7 @@
         <c:majorTickMark val="out"/>
         <c:minorTickMark val="none"/>
         <c:tickLblPos val="nextTo"/>
-        <c:crossAx val="-1714661472"/>
+        <c:crossAx val="1452275408"/>
         <c:crosses val="autoZero"/>
         <c:crossBetween val="between"/>
       </c:valAx>
@@ -4548,6 +4522,15 @@
 </file>
 
 <file path=customXml/item2.xml><?xml version="1.0" encoding="utf-8"?>
+<?mso-contentType ?>
+<FormTemplates xmlns="http://schemas.microsoft.com/sharepoint/v3/contenttype/forms">
+  <Display>DocumentLibraryForm</Display>
+  <Edit>AssetEditForm</Edit>
+  <New>DocumentLibraryForm</New>
+</FormTemplates>
+</file>
+
+<file path=customXml/item3.xml><?xml version="1.0" encoding="utf-8"?>
 <outs:outSpaceData xmlns:outs="http://schemas.microsoft.com/office/2009/outspace/metadata">
   <outs:relatedDates/>
   <outs:relatedDocuments/>
@@ -4555,15 +4538,6 @@
   <propertyMetadataList xmlns="http://schemas.microsoft.com/office/2009/outspace/metadata"/>
   <outs:corruptMetadataWasLost/>
 </outs:outSpaceData>
-</file>
-
-<file path=customXml/item3.xml><?xml version="1.0" encoding="utf-8"?>
-<?mso-contentType ?>
-<FormTemplates xmlns="http://schemas.microsoft.com/sharepoint/v3/contenttype/forms">
-  <Display>DocumentLibraryForm</Display>
-  <Edit>AssetEditForm</Edit>
-  <New>DocumentLibraryForm</New>
-</FormTemplates>
 </file>
 
 <file path=customXml/item4.xml><?xml version="1.0" encoding="utf-8"?>
@@ -4579,6 +4553,14 @@
 </file>
 
 <file path=customXml/itemProps2.xml><?xml version="1.0" encoding="utf-8"?>
+<ds:datastoreItem xmlns:ds="http://schemas.openxmlformats.org/officeDocument/2006/customXml" ds:itemID="{6D376100-FDC5-4C45-98CE-B91D732B4066}">
+  <ds:schemaRefs>
+    <ds:schemaRef ds:uri="http://schemas.microsoft.com/sharepoint/v3/contenttype/forms"/>
+  </ds:schemaRefs>
+</ds:datastoreItem>
+</file>
+
+<file path=customXml/itemProps3.xml><?xml version="1.0" encoding="utf-8"?>
 <ds:datastoreItem xmlns:ds="http://schemas.openxmlformats.org/officeDocument/2006/customXml" ds:itemID="{8AA9BBAF-2A1F-4D95-901E-4FFB9D2C6CBC}">
   <ds:schemaRefs>
     <ds:schemaRef ds:uri="http://schemas.microsoft.com/office/2009/outspace/metadata"/>
@@ -4586,16 +4568,8 @@
 </ds:datastoreItem>
 </file>
 
-<file path=customXml/itemProps3.xml><?xml version="1.0" encoding="utf-8"?>
-<ds:datastoreItem xmlns:ds="http://schemas.openxmlformats.org/officeDocument/2006/customXml" ds:itemID="{6D376100-FDC5-4C45-98CE-B91D732B4066}">
-  <ds:schemaRefs>
-    <ds:schemaRef ds:uri="http://schemas.microsoft.com/sharepoint/v3/contenttype/forms"/>
-  </ds:schemaRefs>
-</ds:datastoreItem>
-</file>
-
 <file path=customXml/itemProps4.xml><?xml version="1.0" encoding="utf-8"?>
-<ds:datastoreItem xmlns:ds="http://schemas.openxmlformats.org/officeDocument/2006/customXml" ds:itemID="{5423CDFF-E31C-4CD3-86AB-1F81B89D4DCB}">
+<ds:datastoreItem xmlns:ds="http://schemas.openxmlformats.org/officeDocument/2006/customXml" ds:itemID="{FF488DEE-67B1-4D9C-87E1-6AFF478D9C4D}">
   <ds:schemaRefs>
     <ds:schemaRef ds:uri="http://schemas.openxmlformats.org/officeDocument/2006/bibliography"/>
   </ds:schemaRefs>

</xml_diff>

<commit_message>
Doku zu Aufgabe 2 pdf'isiert
</commit_message>
<xml_diff>
--- a/AD/Praktikum 1/AD-Aufgabe02-Gruppe-GierschKampLuedemann.docx
+++ b/AD/Praktikum 1/AD-Aufgabe02-Gruppe-GierschKampLuedemann.docx
@@ -1,6 +1,6 @@
 
 <file path=word/document.xml><?xml version="1.0" encoding="utf-8"?>
-<w:document xmlns:wpc="http://schemas.microsoft.com/office/word/2010/wordprocessingCanvas" xmlns:mc="http://schemas.openxmlformats.org/markup-compatibility/2006" xmlns:o="urn:schemas-microsoft-com:office:office" xmlns:r="http://schemas.openxmlformats.org/officeDocument/2006/relationships" xmlns:m="http://schemas.openxmlformats.org/officeDocument/2006/math" xmlns:v="urn:schemas-microsoft-com:vml" xmlns:wp14="http://schemas.microsoft.com/office/word/2010/wordprocessingDrawing" xmlns:wp="http://schemas.openxmlformats.org/drawingml/2006/wordprocessingDrawing" xmlns:w10="urn:schemas-microsoft-com:office:word" xmlns:w="http://schemas.openxmlformats.org/wordprocessingml/2006/main" xmlns:w14="http://schemas.microsoft.com/office/word/2010/wordml" xmlns:w15="http://schemas.microsoft.com/office/word/2012/wordml" xmlns:wpg="http://schemas.microsoft.com/office/word/2010/wordprocessingGroup" xmlns:wpi="http://schemas.microsoft.com/office/word/2010/wordprocessingInk" xmlns:wne="http://schemas.microsoft.com/office/word/2006/wordml" xmlns:wps="http://schemas.microsoft.com/office/word/2010/wordprocessingShape" mc:Ignorable="w14 w15 wp14">
+<w:document xmlns:wpc="http://schemas.microsoft.com/office/word/2010/wordprocessingCanvas" xmlns:mo="http://schemas.microsoft.com/office/mac/office/2008/main" xmlns:mc="http://schemas.openxmlformats.org/markup-compatibility/2006" xmlns:mv="urn:schemas-microsoft-com:mac:vml" xmlns:o="urn:schemas-microsoft-com:office:office" xmlns:r="http://schemas.openxmlformats.org/officeDocument/2006/relationships" xmlns:m="http://schemas.openxmlformats.org/officeDocument/2006/math" xmlns:v="urn:schemas-microsoft-com:vml" xmlns:wp14="http://schemas.microsoft.com/office/word/2010/wordprocessingDrawing" xmlns:wp="http://schemas.openxmlformats.org/drawingml/2006/wordprocessingDrawing" xmlns:w10="urn:schemas-microsoft-com:office:word" xmlns:w="http://schemas.openxmlformats.org/wordprocessingml/2006/main" xmlns:w14="http://schemas.microsoft.com/office/word/2010/wordml" xmlns:wpg="http://schemas.microsoft.com/office/word/2010/wordprocessingGroup" xmlns:wpi="http://schemas.microsoft.com/office/word/2010/wordprocessingInk" xmlns:wne="http://schemas.microsoft.com/office/word/2006/wordml" xmlns:wps="http://schemas.microsoft.com/office/word/2010/wordprocessingShape" mc:Ignorable="w14 wp14">
   <w:body>
     <w:sdt>
       <w:sdtPr>
@@ -63,7 +63,7 @@
                         </wp:positionV>
                       </mc:Fallback>
                     </mc:AlternateContent>
-                    <wp:extent cx="3660775" cy="3651250"/>
+                    <wp:extent cx="5704840" cy="364490"/>
                     <wp:effectExtent l="0" t="0" r="10160" b="7620"/>
                     <wp:wrapSquare wrapText="bothSides"/>
                     <wp:docPr id="111" name="Textfeld 111"/>
@@ -75,7 +75,7 @@
                           <wps:spPr>
                             <a:xfrm>
                               <a:off x="0" y="0"/>
-                              <a:ext cx="3660775" cy="3651250"/>
+                              <a:ext cx="5704840" cy="364490"/>
                             </a:xfrm>
                             <a:prstGeom prst="rect">
                               <a:avLst/>
@@ -166,7 +166,7 @@
                   </wp:anchor>
                 </w:drawing>
               </mc:Choice>
-              <mc:Fallback>
+              <mc:Fallback xmlns:w15="http://schemas.microsoft.com/office/word/2012/wordml">
                 <w:pict>
                   <v:shapetype w14:anchorId="04294D4C" id="_x0000_t202" coordsize="21600,21600" o:spt="202" path="m,l,21600r21600,l21600,xe">
                     <v:stroke joinstyle="miter"/>
@@ -430,7 +430,7 @@
                   </wp:anchor>
                 </w:drawing>
               </mc:Choice>
-              <mc:Fallback>
+              <mc:Fallback xmlns:w15="http://schemas.microsoft.com/office/word/2012/wordml">
                 <w:pict>
                   <v:shape w14:anchorId="3DA03539" id="Textfeld 112" o:spid="_x0000_s1027" type="#_x0000_t202" style="position:absolute;margin-left:0;margin-top:0;width:453pt;height:51.4pt;z-index:251662336;visibility:visible;mso-wrap-style:square;mso-width-percent:734;mso-height-percent:80;mso-left-percent:150;mso-top-percent:837;mso-wrap-distance-left:9pt;mso-wrap-distance-top:0;mso-wrap-distance-right:9pt;mso-wrap-distance-bottom:0;mso-position-horizontal-relative:page;mso-position-vertical-relative:page;mso-width-percent:734;mso-height-percent:80;mso-left-percent:150;mso-top-percent:837;mso-width-relative:page;mso-height-relative:page;v-text-anchor:bottom" o:gfxdata="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" filled="f" stroked="f" strokeweight=".5pt">
                     <v:textbox inset="0,0,0,0">
@@ -724,7 +724,7 @@
                   </wp:anchor>
                 </w:drawing>
               </mc:Choice>
-              <mc:Fallback>
+              <mc:Fallback xmlns:w15="http://schemas.microsoft.com/office/word/2012/wordml">
                 <w:pict>
                   <v:shape w14:anchorId="51DAF25A" id="Textfeld 113" o:spid="_x0000_s1028" type="#_x0000_t202" style="position:absolute;margin-left:0;margin-top:0;width:453pt;height:41.4pt;z-index:251661312;visibility:visible;mso-wrap-style:square;mso-width-percent:734;mso-height-percent:363;mso-left-percent:150;mso-top-percent:455;mso-wrap-distance-left:9pt;mso-wrap-distance-top:0;mso-wrap-distance-right:9pt;mso-wrap-distance-bottom:0;mso-position-horizontal-relative:page;mso-position-vertical-relative:page;mso-width-percent:734;mso-height-percent:363;mso-left-percent:150;mso-top-percent:455;mso-width-relative:page;mso-height-relative:page;v-text-anchor:bottom" o:gfxdata="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" filled="f" stroked="f" strokeweight=".5pt">
                     <v:textbox inset="0,0,0,0">
@@ -952,7 +952,7 @@
                   </wp:anchor>
                 </w:drawing>
               </mc:Choice>
-              <mc:Fallback>
+              <mc:Fallback xmlns:w15="http://schemas.microsoft.com/office/word/2012/wordml">
                 <w:pict>
                   <v:group w14:anchorId="3E020E79" id="Gruppe 114" o:spid="_x0000_s1026" style="position:absolute;margin-left:0;margin-top:0;width:18pt;height:10in;z-index:251660288;mso-width-percent:29;mso-height-percent:909;mso-left-percent:45;mso-position-horizontal-relative:page;mso-position-vertical:center;mso-position-vertical-relative:page;mso-width-percent:29;mso-height-percent:909;mso-left-percent:45" coordsize="2286,91440" o:gfxdata="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">
                     <v:rect id="Rechteck 115" o:spid="_x0000_s1027" style="position:absolute;width:2286;height:87820;visibility:visible;mso-wrap-style:square;v-text-anchor:middle" o:gfxdata="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" fillcolor="#54a021 [3205]" stroked="f" strokeweight="1.5pt">
@@ -976,6 +976,8 @@
             <w:br w:type="page"/>
           </w:r>
         </w:p>
+        <w:bookmarkStart w:id="0" w:name="_GoBack" w:displacedByCustomXml="next"/>
+        <w:bookmarkEnd w:id="0" w:displacedByCustomXml="next"/>
       </w:sdtContent>
     </w:sdt>
     <w:sdt>
@@ -1093,10 +1095,26 @@
     </w:p>
     <w:p>
       <w:r>
-        <w:t>Das entsprechende Interface, das die geforderten Funktionen bereitstellt, heißt „QuadMatrix“.</w:t>
-      </w:r>
-      <w:r>
-        <w:t xml:space="preserve"> Im Anhang dieses Dokumentes ist die vollständige JavaDoc zu unserem entwickelten Projekt.</w:t>
+        <w:t>Das entsprechende Interface, das die geforderten Funktionen bereitstellt, heißt „</w:t>
+      </w:r>
+      <w:proofErr w:type="spellStart"/>
+      <w:r>
+        <w:t>QuadMatrix</w:t>
+      </w:r>
+      <w:proofErr w:type="spellEnd"/>
+      <w:r>
+        <w:t>“.</w:t>
+      </w:r>
+      <w:r>
+        <w:t xml:space="preserve"> Im Anhang dieses Dokumentes ist die vollständige </w:t>
+      </w:r>
+      <w:proofErr w:type="spellStart"/>
+      <w:r>
+        <w:t>JavaDoc</w:t>
+      </w:r>
+      <w:proofErr w:type="spellEnd"/>
+      <w:r>
+        <w:t xml:space="preserve"> zu unserem entwickelten Projekt.</w:t>
       </w:r>
     </w:p>
     <w:p>
@@ -1105,16 +1123,24 @@
       </w:r>
     </w:p>
     <w:p>
+      <w:proofErr w:type="spellStart"/>
       <w:r>
         <w:rPr>
           <w:b/>
         </w:rPr>
-        <w:t>getSize()</w:t>
-      </w:r>
+        <w:t>getSize</w:t>
+      </w:r>
+      <w:proofErr w:type="spellEnd"/>
       <w:r>
         <w:rPr>
           <w:b/>
         </w:rPr>
+        <w:t>()</w:t>
+      </w:r>
+      <w:r>
+        <w:rPr>
+          <w:b/>
+        </w:rPr>
         <w:t xml:space="preserve"> </w:t>
       </w:r>
       <w:r>
@@ -1122,32 +1148,50 @@
       </w:r>
     </w:p>
     <w:p>
+      <w:proofErr w:type="spellStart"/>
       <w:r>
         <w:rPr>
           <w:b/>
         </w:rPr>
-        <w:t xml:space="preserve">init() </w:t>
+        <w:t>init</w:t>
+      </w:r>
+      <w:proofErr w:type="spellEnd"/>
+      <w:r>
+        <w:rPr>
+          <w:b/>
+        </w:rPr>
+        <w:t xml:space="preserve">() </w:t>
       </w:r>
       <w:r>
         <w:t xml:space="preserve">erstellt eine neue Instanz einer gegebenen Matrix-Implementation. Da es drei verschiedene Implementationen gibt, müssen wir den Implementationstyp der Ausgabe bei bspw. einer Addition auf den Implementationstyp der Eingabe anpassen. Dies wird durch </w:t>
       </w:r>
+      <w:proofErr w:type="spellStart"/>
       <w:r>
         <w:rPr>
           <w:b/>
         </w:rPr>
-        <w:t>init()</w:t>
+        <w:t>init</w:t>
+      </w:r>
+      <w:proofErr w:type="spellEnd"/>
+      <w:r>
+        <w:rPr>
+          <w:b/>
+        </w:rPr>
+        <w:t>()</w:t>
       </w:r>
       <w:r>
         <w:t xml:space="preserve"> ermöglicht.</w:t>
       </w:r>
     </w:p>
     <w:p>
+      <w:proofErr w:type="spellStart"/>
       <w:r>
         <w:rPr>
           <w:b/>
         </w:rPr>
         <w:t>equals</w:t>
       </w:r>
+      <w:proofErr w:type="spellEnd"/>
       <w:r>
         <w:rPr>
           <w:b/>
@@ -1158,15 +1202,31 @@
         <w:t xml:space="preserve"> ermöglicht den Vergleic</w:t>
       </w:r>
       <w:r>
-        <w:t>h von Matrizen. Dies ist für JUnit-Tests erforderlich, und wird bei der Verwendung der Matrizen von Nutzen sein.</w:t>
-      </w:r>
-    </w:p>
-    <w:p>
+        <w:t xml:space="preserve">h von Matrizen. Dies ist für </w:t>
+      </w:r>
+      <w:proofErr w:type="spellStart"/>
+      <w:r>
+        <w:t>JUnit</w:t>
+      </w:r>
+      <w:proofErr w:type="spellEnd"/>
+      <w:r>
+        <w:t>-Tests erforderlich, und wird bei der Verwendung der Matrizen von Nutzen sein.</w:t>
+      </w:r>
+    </w:p>
+    <w:p>
+      <w:proofErr w:type="spellStart"/>
       <w:r>
         <w:rPr>
           <w:b/>
         </w:rPr>
-        <w:t>space()</w:t>
+        <w:t>space</w:t>
+      </w:r>
+      <w:proofErr w:type="spellEnd"/>
+      <w:r>
+        <w:rPr>
+          <w:b/>
+        </w:rPr>
+        <w:t>()</w:t>
       </w:r>
       <w:r>
         <w:t xml:space="preserve"> gibt den verwendeten Platz der einzelnen Instanz wieder. Diese Funktion wird zur Auswertung und Vergleich der einzelnen Implementationen genutzt.</w:t>
@@ -1184,25 +1244,77 @@
       </w:r>
     </w:p>
     <w:p>
+      <w:proofErr w:type="spellStart"/>
       <w:r>
         <w:rPr>
           <w:b/>
         </w:rPr>
-        <w:t>timeReset()</w:t>
+        <w:t>timeReset</w:t>
+      </w:r>
+      <w:proofErr w:type="spellEnd"/>
+      <w:r>
+        <w:rPr>
+          <w:b/>
+        </w:rPr>
+        <w:t>()</w:t>
       </w:r>
       <w:r>
         <w:t xml:space="preserve"> setzt den Zeitzähler einer Instanz auf 0 zurück. Wird eher zu Testzwecken nützlich sein.</w:t>
       </w:r>
     </w:p>
     <w:p>
+      <w:proofErr w:type="spellStart"/>
       <w:r>
         <w:rPr>
           <w:b/>
         </w:rPr>
-        <w:t>setGen(int m, int n, double x)</w:t>
-      </w:r>
-      <w:r>
-        <w:t xml:space="preserve"> stellt eine Methode bereit, um Matrizen schnell zu befüllen. Diese Methode ist ausdrücklich nicht zum generellen Gebrauch zu nutzen. Sie setzt voraus, dass man keine vorhandenen Werte mit einer 0 überschreibt und wird genutzt, um später die nötigen Testwerte berechnen zu können.</w:t>
+        <w:t>setGen</w:t>
+      </w:r>
+      <w:proofErr w:type="spellEnd"/>
+      <w:r>
+        <w:rPr>
+          <w:b/>
+        </w:rPr>
+        <w:t>(</w:t>
+      </w:r>
+      <w:proofErr w:type="spellStart"/>
+      <w:r>
+        <w:rPr>
+          <w:b/>
+        </w:rPr>
+        <w:t>int</w:t>
+      </w:r>
+      <w:proofErr w:type="spellEnd"/>
+      <w:r>
+        <w:rPr>
+          <w:b/>
+        </w:rPr>
+        <w:t xml:space="preserve"> m, </w:t>
+      </w:r>
+      <w:proofErr w:type="spellStart"/>
+      <w:r>
+        <w:rPr>
+          <w:b/>
+        </w:rPr>
+        <w:t>int</w:t>
+      </w:r>
+      <w:proofErr w:type="spellEnd"/>
+      <w:r>
+        <w:rPr>
+          <w:b/>
+        </w:rPr>
+        <w:t xml:space="preserve"> n, double x)</w:t>
+      </w:r>
+      <w:r>
+        <w:t xml:space="preserve"> stellt eine Methode bereit, um Matrizen schnell zu </w:t>
+      </w:r>
+      <w:proofErr w:type="spellStart"/>
+      <w:r>
+        <w:t>befüllen</w:t>
+      </w:r>
+      <w:proofErr w:type="spellEnd"/>
+      <w:r>
+        <w:t>. Diese Methode ist ausdrücklich nicht zum generellen Gebrauch zu nutzen. Sie setzt voraus, dass man keine vorhandenen Werte mit einer 0 überschreibt und wird genutzt, um später die nötigen Testwerte berechnen zu können.</w:t>
       </w:r>
     </w:p>
     <w:p>
@@ -1245,7 +1357,47 @@
           <w:sz w:val="22"/>
           <w:szCs w:val="22"/>
         </w:rPr>
-        <w:t>“Wieiviel Platz sparen wir mit den Listenimplementationen tatsächlich ein?”</w:t>
+        <w:t>“</w:t>
+      </w:r>
+      <w:proofErr w:type="spellStart"/>
+      <w:r>
+        <w:rPr>
+          <w:rFonts w:ascii="SFRM1095" w:hAnsi="SFRM1095" w:cs="SFRM1095"/>
+          <w:i/>
+          <w:sz w:val="22"/>
+          <w:szCs w:val="22"/>
+        </w:rPr>
+        <w:t>Wieiviel</w:t>
+      </w:r>
+      <w:proofErr w:type="spellEnd"/>
+      <w:r>
+        <w:rPr>
+          <w:rFonts w:ascii="SFRM1095" w:hAnsi="SFRM1095" w:cs="SFRM1095"/>
+          <w:i/>
+          <w:sz w:val="22"/>
+          <w:szCs w:val="22"/>
+        </w:rPr>
+        <w:t xml:space="preserve"> Platz sparen wir mit den </w:t>
+      </w:r>
+      <w:proofErr w:type="spellStart"/>
+      <w:r>
+        <w:rPr>
+          <w:rFonts w:ascii="SFRM1095" w:hAnsi="SFRM1095" w:cs="SFRM1095"/>
+          <w:i/>
+          <w:sz w:val="22"/>
+          <w:szCs w:val="22"/>
+        </w:rPr>
+        <w:t>Listenimplementationen</w:t>
+      </w:r>
+      <w:proofErr w:type="spellEnd"/>
+      <w:r>
+        <w:rPr>
+          <w:rFonts w:ascii="SFRM1095" w:hAnsi="SFRM1095" w:cs="SFRM1095"/>
+          <w:i/>
+          <w:sz w:val="22"/>
+          <w:szCs w:val="22"/>
+        </w:rPr>
+        <w:t xml:space="preserve"> tatsächlich ein?”</w:t>
       </w:r>
     </w:p>
     <w:p>
@@ -1433,7 +1585,28 @@
         <w:t>Erwartung:</w:t>
       </w:r>
       <w:r>
-        <w:t xml:space="preserve"> Der Platzverbrauch der Implementation (iii) sollte deutlich höher sein, da jedes Element in 3er Tupeln gespeichert wird = [Spalte,Zeile,Wert]. </w:t>
+        <w:t xml:space="preserve"> Der Platzverbrauch der Implementation (iii) sollte deutlich höher sein, da jedes Element in 3er </w:t>
+      </w:r>
+      <w:proofErr w:type="spellStart"/>
+      <w:r>
+        <w:t>Tupeln</w:t>
+      </w:r>
+      <w:proofErr w:type="spellEnd"/>
+      <w:r>
+        <w:t xml:space="preserve"> gespeichert wird = [</w:t>
+      </w:r>
+      <w:proofErr w:type="spellStart"/>
+      <w:r>
+        <w:t>Spalte,</w:t>
+      </w:r>
+      <w:proofErr w:type="gramStart"/>
+      <w:r>
+        <w:t>Zeile,Wert</w:t>
+      </w:r>
+      <w:proofErr w:type="spellEnd"/>
+      <w:proofErr w:type="gramEnd"/>
+      <w:r>
+        <w:t xml:space="preserve">]. </w:t>
       </w:r>
     </w:p>
     <w:p>
@@ -1463,7 +1636,7 @@
             <wp:cNvGraphicFramePr/>
             <a:graphic xmlns:a="http://schemas.openxmlformats.org/drawingml/2006/main">
               <a:graphicData uri="http://schemas.openxmlformats.org/drawingml/2006/chart">
-                <c:chart xmlns:c="http://schemas.openxmlformats.org/drawingml/2006/chart" xmlns:r="http://schemas.openxmlformats.org/officeDocument/2006/relationships" r:id="rId10"/>
+                <c:chart xmlns:c="http://schemas.openxmlformats.org/drawingml/2006/chart" xmlns:r="http://schemas.openxmlformats.org/officeDocument/2006/relationships" r:id="rId11"/>
               </a:graphicData>
             </a:graphic>
           </wp:inline>
@@ -1588,8 +1761,29 @@
       </w:r>
     </w:p>
     <w:p>
-      <w:r>
-        <w:t>QuadMatrixArrayImpl – Implementation (i) : space(p,n) = n</w:t>
+      <w:proofErr w:type="spellStart"/>
+      <w:r>
+        <w:t>QuadMatrixArrayImpl</w:t>
+      </w:r>
+      <w:proofErr w:type="spellEnd"/>
+      <w:r>
+        <w:t xml:space="preserve"> – Implementation (i) : </w:t>
+      </w:r>
+      <w:proofErr w:type="spellStart"/>
+      <w:r>
+        <w:t>space</w:t>
+      </w:r>
+      <w:proofErr w:type="spellEnd"/>
+      <w:r>
+        <w:t>(</w:t>
+      </w:r>
+      <w:proofErr w:type="spellStart"/>
+      <w:r>
+        <w:t>p,n</w:t>
+      </w:r>
+      <w:proofErr w:type="spellEnd"/>
+      <w:r>
+        <w:t>) = n</w:t>
       </w:r>
       <w:r>
         <w:rPr>
@@ -1598,15 +1792,52 @@
         <w:t>2</w:t>
       </w:r>
       <w:r>
-        <w:t xml:space="preserve"> , da hier das Array in jedem Fall mit Werten instanziert wird.</w:t>
-      </w:r>
-    </w:p>
-    <w:p>
-      <w:r>
-        <w:t xml:space="preserve">QuadMatrixArrayListImpl – Implementation (ii) : space(p,n) = n*p*2 , da hier </w:t>
-      </w:r>
-      <w:r>
-        <w:t>2er Tupel (Spaltenindex und der zugehörige Wert)</w:t>
+        <w:t xml:space="preserve"> , da hier das Array in jedem Fall mit Werten </w:t>
+      </w:r>
+      <w:proofErr w:type="spellStart"/>
+      <w:r>
+        <w:t>instanziert</w:t>
+      </w:r>
+      <w:proofErr w:type="spellEnd"/>
+      <w:r>
+        <w:t xml:space="preserve"> wird.</w:t>
+      </w:r>
+    </w:p>
+    <w:p>
+      <w:proofErr w:type="spellStart"/>
+      <w:r>
+        <w:t>QuadMatrixArrayListImpl</w:t>
+      </w:r>
+      <w:proofErr w:type="spellEnd"/>
+      <w:r>
+        <w:t xml:space="preserve"> – Implementation (ii) : </w:t>
+      </w:r>
+      <w:proofErr w:type="spellStart"/>
+      <w:r>
+        <w:t>space</w:t>
+      </w:r>
+      <w:proofErr w:type="spellEnd"/>
+      <w:r>
+        <w:t>(</w:t>
+      </w:r>
+      <w:proofErr w:type="spellStart"/>
+      <w:r>
+        <w:t>p,n</w:t>
+      </w:r>
+      <w:proofErr w:type="spellEnd"/>
+      <w:r>
+        <w:t xml:space="preserve">) = n*p*2 , da hier </w:t>
+      </w:r>
+      <w:r>
+        <w:t xml:space="preserve">2er </w:t>
+      </w:r>
+      <w:proofErr w:type="spellStart"/>
+      <w:r>
+        <w:t>Tupel</w:t>
+      </w:r>
+      <w:proofErr w:type="spellEnd"/>
+      <w:r>
+        <w:t xml:space="preserve"> (Spaltenindex und der zugehörige Wert)</w:t>
       </w:r>
       <w:r>
         <w:t xml:space="preserve"> gespeichert werden, </w:t>
@@ -1622,8 +1853,45 @@
       </w:r>
     </w:p>
     <w:p>
-      <w:r>
-        <w:t>QuadMatrixListImpl – Implementation (iii) : space(p,n) = n*p*3, da hier 3er Tupel (Zeilenindex, Spaltenindex und der zugehörige Wert) gespeichert werden, bei denen der Wert nicht 0 ist.</w:t>
+      <w:proofErr w:type="spellStart"/>
+      <w:r>
+        <w:t>QuadMatrixListImpl</w:t>
+      </w:r>
+      <w:proofErr w:type="spellEnd"/>
+      <w:r>
+        <w:t xml:space="preserve"> – Implementation (iii</w:t>
+      </w:r>
+      <w:proofErr w:type="gramStart"/>
+      <w:r>
+        <w:t>) :</w:t>
+      </w:r>
+      <w:proofErr w:type="gramEnd"/>
+      <w:r>
+        <w:t xml:space="preserve"> </w:t>
+      </w:r>
+      <w:proofErr w:type="spellStart"/>
+      <w:r>
+        <w:t>space</w:t>
+      </w:r>
+      <w:proofErr w:type="spellEnd"/>
+      <w:r>
+        <w:t>(</w:t>
+      </w:r>
+      <w:proofErr w:type="spellStart"/>
+      <w:r>
+        <w:t>p,n</w:t>
+      </w:r>
+      <w:proofErr w:type="spellEnd"/>
+      <w:r>
+        <w:t xml:space="preserve">) = n*p*3, da hier 3er </w:t>
+      </w:r>
+      <w:proofErr w:type="spellStart"/>
+      <w:r>
+        <w:t>Tupel</w:t>
+      </w:r>
+      <w:proofErr w:type="spellEnd"/>
+      <w:r>
+        <w:t xml:space="preserve"> (Zeilenindex, Spaltenindex und der zugehörige Wert) gespeichert werden, bei denen der Wert nicht 0 ist.</w:t>
       </w:r>
     </w:p>
     <w:p>
@@ -1660,7 +1928,27 @@
           <w:sz w:val="22"/>
           <w:szCs w:val="22"/>
         </w:rPr>
-        <w:t>Bestimmen Sie aus Ihren Experimenten den Overhead der Listenimplementationen!“</w:t>
+        <w:t xml:space="preserve">Bestimmen Sie aus Ihren Experimenten den Overhead der </w:t>
+      </w:r>
+      <w:proofErr w:type="spellStart"/>
+      <w:r>
+        <w:rPr>
+          <w:rFonts w:ascii="SFRM1095" w:hAnsi="SFRM1095" w:cs="SFRM1095"/>
+          <w:i/>
+          <w:sz w:val="22"/>
+          <w:szCs w:val="22"/>
+        </w:rPr>
+        <w:t>Listenimplementationen</w:t>
+      </w:r>
+      <w:proofErr w:type="spellEnd"/>
+      <w:r>
+        <w:rPr>
+          <w:rFonts w:ascii="SFRM1095" w:hAnsi="SFRM1095" w:cs="SFRM1095"/>
+          <w:i/>
+          <w:sz w:val="22"/>
+          <w:szCs w:val="22"/>
+        </w:rPr>
+        <w:t>!“</w:t>
       </w:r>
     </w:p>
     <w:p>
@@ -1668,10 +1956,21 @@
         <w:rPr>
           <w:b/>
         </w:rPr>
-        <w:t>Implementation (i)</w:t>
-      </w:r>
-      <w:r>
-        <w:t xml:space="preserve"> : Der Platz-Overhead beträgt genau n</w:t>
+        <w:t>Implementation (i</w:t>
+      </w:r>
+      <w:proofErr w:type="gramStart"/>
+      <w:r>
+        <w:rPr>
+          <w:b/>
+        </w:rPr>
+        <w:t>)</w:t>
+      </w:r>
+      <w:r>
+        <w:t xml:space="preserve"> :</w:t>
+      </w:r>
+      <w:proofErr w:type="gramEnd"/>
+      <w:r>
+        <w:t xml:space="preserve"> Der Platz-Overhead beträgt genau n</w:t>
       </w:r>
       <w:r>
         <w:rPr>
@@ -1680,7 +1979,15 @@
         <w:t>2</w:t>
       </w:r>
       <w:r>
-        <w:t xml:space="preserve"> , da das Array bereits mit 0’en vorbefüllt wird.</w:t>
+        <w:t xml:space="preserve"> , da das Array bereits mit 0’en </w:t>
+      </w:r>
+      <w:proofErr w:type="spellStart"/>
+      <w:r>
+        <w:t>vorbefüllt</w:t>
+      </w:r>
+      <w:proofErr w:type="spellEnd"/>
+      <w:r>
+        <w:t xml:space="preserve"> wird.</w:t>
       </w:r>
     </w:p>
     <w:p>
@@ -1688,10 +1995,26 @@
         <w:rPr>
           <w:b/>
         </w:rPr>
-        <w:t>Implementation (ii) und (iii) :</w:t>
-      </w:r>
-      <w:r>
-        <w:t xml:space="preserve"> Der Platz-Overhead beträgt 0, da die Implementationen nicht mit Werten vorbefüllt werden. Sie sind von Anfang an leer.</w:t>
+        <w:t>Implementation (ii) und (iii</w:t>
+      </w:r>
+      <w:proofErr w:type="gramStart"/>
+      <w:r>
+        <w:rPr>
+          <w:b/>
+        </w:rPr>
+        <w:t>) :</w:t>
+      </w:r>
+      <w:proofErr w:type="gramEnd"/>
+      <w:r>
+        <w:t xml:space="preserve"> Der Platz-Overhead beträgt 0, da die Implementationen nicht mit Werten </w:t>
+      </w:r>
+      <w:proofErr w:type="spellStart"/>
+      <w:r>
+        <w:t>vorbefüllt</w:t>
+      </w:r>
+      <w:proofErr w:type="spellEnd"/>
+      <w:r>
+        <w:t xml:space="preserve"> werden. Sie sind von Anfang an leer.</w:t>
       </w:r>
     </w:p>
     <w:p>
@@ -1722,6 +2045,7 @@
         </w:rPr>
         <w:t>„</w:t>
       </w:r>
+      <w:proofErr w:type="spellStart"/>
       <w:r>
         <w:rPr>
           <w:rFonts w:ascii="SFRM1095" w:hAnsi="SFRM1095" w:cs="SFRM1095"/>
@@ -1729,7 +2053,37 @@
           <w:sz w:val="22"/>
           <w:szCs w:val="22"/>
         </w:rPr>
-        <w:t>Wieviel Zeit-Overhead haben die Listenimplementationen?</w:t>
+        <w:t>Wieviel</w:t>
+      </w:r>
+      <w:proofErr w:type="spellEnd"/>
+      <w:r>
+        <w:rPr>
+          <w:rFonts w:ascii="SFRM1095" w:hAnsi="SFRM1095" w:cs="SFRM1095"/>
+          <w:i/>
+          <w:sz w:val="22"/>
+          <w:szCs w:val="22"/>
+        </w:rPr>
+        <w:t xml:space="preserve"> Zeit-Overhead haben die </w:t>
+      </w:r>
+      <w:proofErr w:type="spellStart"/>
+      <w:r>
+        <w:rPr>
+          <w:rFonts w:ascii="SFRM1095" w:hAnsi="SFRM1095" w:cs="SFRM1095"/>
+          <w:i/>
+          <w:sz w:val="22"/>
+          <w:szCs w:val="22"/>
+        </w:rPr>
+        <w:t>Listenimplementationen</w:t>
+      </w:r>
+      <w:proofErr w:type="spellEnd"/>
+      <w:r>
+        <w:rPr>
+          <w:rFonts w:ascii="SFRM1095" w:hAnsi="SFRM1095" w:cs="SFRM1095"/>
+          <w:i/>
+          <w:sz w:val="22"/>
+          <w:szCs w:val="22"/>
+        </w:rPr>
+        <w:t>?</w:t>
       </w:r>
     </w:p>
     <w:p>
@@ -1868,6 +2222,7 @@
         </w:rPr>
         <w:t xml:space="preserve">Geben Sie den Mittelwert und Streuung von </w:t>
       </w:r>
+      <w:proofErr w:type="spellStart"/>
       <w:r>
         <w:rPr>
           <w:rFonts w:ascii="CMTI10" w:hAnsi="CMTI10" w:cs="CMTI10"/>
@@ -1886,6 +2241,7 @@
         </w:rPr>
         <w:t>p</w:t>
       </w:r>
+      <w:proofErr w:type="spellEnd"/>
       <w:r>
         <w:rPr>
           <w:rFonts w:ascii="CMR10" w:hAnsi="CMR10" w:cs="CMR10"/>
@@ -2023,11 +2379,19 @@
         <w:lastRenderedPageBreak/>
         <w:t xml:space="preserve">Bei ersten Versuchen die Messreihe für (iii) zu erstellen, wurden die Berechnungszeiten derartig lang, dass in 9h nur für t=2000 ein Messwert erstellt werden konnte. Nach Erstellung und Nutzung der Methode </w:t>
       </w:r>
+      <w:proofErr w:type="spellStart"/>
       <w:r>
         <w:rPr>
           <w:b/>
         </w:rPr>
-        <w:t xml:space="preserve">setGen </w:t>
+        <w:t>setGen</w:t>
+      </w:r>
+      <w:proofErr w:type="spellEnd"/>
+      <w:r>
+        <w:rPr>
+          <w:b/>
+        </w:rPr>
+        <w:t xml:space="preserve"> </w:t>
       </w:r>
       <w:r>
         <w:t>im Zufallsmatrixgenerator konnten die Messwerte nun in deutlich weniger Zeit berechnet werden.</w:t>
@@ -2062,7 +2426,7 @@
             <wp:cNvGraphicFramePr/>
             <a:graphic xmlns:a="http://schemas.openxmlformats.org/drawingml/2006/main">
               <a:graphicData uri="http://schemas.openxmlformats.org/drawingml/2006/chart">
-                <c:chart xmlns:c="http://schemas.openxmlformats.org/drawingml/2006/chart" xmlns:r="http://schemas.openxmlformats.org/officeDocument/2006/relationships" r:id="rId11"/>
+                <c:chart xmlns:c="http://schemas.openxmlformats.org/drawingml/2006/chart" xmlns:r="http://schemas.openxmlformats.org/officeDocument/2006/relationships" r:id="rId12"/>
               </a:graphicData>
             </a:graphic>
             <wp14:sizeRelH relativeFrom="page">
@@ -2105,7 +2469,7 @@
             <wp:cNvGraphicFramePr/>
             <a:graphic xmlns:a="http://schemas.openxmlformats.org/drawingml/2006/main">
               <a:graphicData uri="http://schemas.openxmlformats.org/drawingml/2006/chart">
-                <c:chart xmlns:c="http://schemas.openxmlformats.org/drawingml/2006/chart" xmlns:r="http://schemas.openxmlformats.org/officeDocument/2006/relationships" r:id="rId12"/>
+                <c:chart xmlns:c="http://schemas.openxmlformats.org/drawingml/2006/chart" xmlns:r="http://schemas.openxmlformats.org/officeDocument/2006/relationships" r:id="rId13"/>
               </a:graphicData>
             </a:graphic>
             <wp14:sizeRelH relativeFrom="page">
@@ -2154,7 +2518,27 @@
           <w:sz w:val="22"/>
           <w:szCs w:val="22"/>
         </w:rPr>
-        <w:t>Bestimmen Sie aus Ihren Experimenten den Overhead der Listenimplementationen!“</w:t>
+        <w:t xml:space="preserve">Bestimmen Sie aus Ihren Experimenten den Overhead der </w:t>
+      </w:r>
+      <w:proofErr w:type="spellStart"/>
+      <w:r>
+        <w:rPr>
+          <w:rFonts w:ascii="SFRM1095" w:hAnsi="SFRM1095" w:cs="SFRM1095"/>
+          <w:i/>
+          <w:sz w:val="22"/>
+          <w:szCs w:val="22"/>
+        </w:rPr>
+        <w:t>Listenimplementationen</w:t>
+      </w:r>
+      <w:proofErr w:type="spellEnd"/>
+      <w:r>
+        <w:rPr>
+          <w:rFonts w:ascii="SFRM1095" w:hAnsi="SFRM1095" w:cs="SFRM1095"/>
+          <w:i/>
+          <w:sz w:val="22"/>
+          <w:szCs w:val="22"/>
+        </w:rPr>
+        <w:t>!“</w:t>
       </w:r>
     </w:p>
     <w:p>
@@ -2167,15 +2551,27 @@
         <w:rPr>
           <w:i/>
         </w:rPr>
-        <w:t>Der Overhead der bei der Listimplementation entsteht liegt bei n² da im schlimmsten Fall jedes Element einmal anfassen muss.</w:t>
-      </w:r>
-      <w:bookmarkStart w:id="0" w:name="_GoBack"/>
-      <w:bookmarkEnd w:id="0"/>
+        <w:t xml:space="preserve">Der Overhead der bei der </w:t>
+      </w:r>
+      <w:proofErr w:type="spellStart"/>
+      <w:r>
+        <w:rPr>
+          <w:i/>
+        </w:rPr>
+        <w:t>Listimplementation</w:t>
+      </w:r>
+      <w:proofErr w:type="spellEnd"/>
+      <w:r>
+        <w:rPr>
+          <w:i/>
+        </w:rPr>
+        <w:t xml:space="preserve"> entsteht liegt bei n² da im schlimmsten Fall jedes Element einmal anfassen muss.</w:t>
+      </w:r>
     </w:p>
     <w:sectPr>
-      <w:headerReference w:type="default" r:id="rId13"/>
-      <w:footerReference w:type="even" r:id="rId14"/>
-      <w:footerReference w:type="default" r:id="rId15"/>
+      <w:headerReference w:type="default" r:id="rId14"/>
+      <w:footerReference w:type="even" r:id="rId15"/>
+      <w:footerReference w:type="default" r:id="rId16"/>
       <w:pgSz w:w="12240" w:h="15840"/>
       <w:pgMar w:top="1440" w:right="1080" w:bottom="1440" w:left="1080" w:header="576" w:footer="432" w:gutter="0"/>
       <w:pgNumType w:start="0"/>
@@ -2188,7 +2584,7 @@
 </file>
 
 <file path=word/endnotes.xml><?xml version="1.0" encoding="utf-8"?>
-<w:endnotes xmlns:wpc="http://schemas.microsoft.com/office/word/2010/wordprocessingCanvas" xmlns:mc="http://schemas.openxmlformats.org/markup-compatibility/2006" xmlns:o="urn:schemas-microsoft-com:office:office" xmlns:r="http://schemas.openxmlformats.org/officeDocument/2006/relationships" xmlns:m="http://schemas.openxmlformats.org/officeDocument/2006/math" xmlns:v="urn:schemas-microsoft-com:vml" xmlns:wp14="http://schemas.microsoft.com/office/word/2010/wordprocessingDrawing" xmlns:wp="http://schemas.openxmlformats.org/drawingml/2006/wordprocessingDrawing" xmlns:w10="urn:schemas-microsoft-com:office:word" xmlns:w="http://schemas.openxmlformats.org/wordprocessingml/2006/main" xmlns:w14="http://schemas.microsoft.com/office/word/2010/wordml" xmlns:w15="http://schemas.microsoft.com/office/word/2012/wordml" xmlns:wpg="http://schemas.microsoft.com/office/word/2010/wordprocessingGroup" xmlns:wpi="http://schemas.microsoft.com/office/word/2010/wordprocessingInk" xmlns:wne="http://schemas.microsoft.com/office/word/2006/wordml" xmlns:wps="http://schemas.microsoft.com/office/word/2010/wordprocessingShape" mc:Ignorable="w14 w15 wp14">
+<w:endnotes xmlns:wpc="http://schemas.microsoft.com/office/word/2010/wordprocessingCanvas" xmlns:mo="http://schemas.microsoft.com/office/mac/office/2008/main" xmlns:mc="http://schemas.openxmlformats.org/markup-compatibility/2006" xmlns:mv="urn:schemas-microsoft-com:mac:vml" xmlns:o="urn:schemas-microsoft-com:office:office" xmlns:r="http://schemas.openxmlformats.org/officeDocument/2006/relationships" xmlns:m="http://schemas.openxmlformats.org/officeDocument/2006/math" xmlns:v="urn:schemas-microsoft-com:vml" xmlns:wp14="http://schemas.microsoft.com/office/word/2010/wordprocessingDrawing" xmlns:wp="http://schemas.openxmlformats.org/drawingml/2006/wordprocessingDrawing" xmlns:w10="urn:schemas-microsoft-com:office:word" xmlns:w="http://schemas.openxmlformats.org/wordprocessingml/2006/main" xmlns:w14="http://schemas.microsoft.com/office/word/2010/wordml" xmlns:wpg="http://schemas.microsoft.com/office/word/2010/wordprocessingGroup" xmlns:wpi="http://schemas.microsoft.com/office/word/2010/wordprocessingInk" xmlns:wne="http://schemas.microsoft.com/office/word/2006/wordml" xmlns:wps="http://schemas.microsoft.com/office/word/2010/wordprocessingShape" mc:Ignorable="w14 wp14">
   <w:endnote w:type="separator" w:id="-1">
     <w:p>
       <w:pPr>
@@ -2213,7 +2609,7 @@
 </file>
 
 <file path=word/footer1.xml><?xml version="1.0" encoding="utf-8"?>
-<w:ftr xmlns:wpc="http://schemas.microsoft.com/office/word/2010/wordprocessingCanvas" xmlns:mc="http://schemas.openxmlformats.org/markup-compatibility/2006" xmlns:o="urn:schemas-microsoft-com:office:office" xmlns:r="http://schemas.openxmlformats.org/officeDocument/2006/relationships" xmlns:m="http://schemas.openxmlformats.org/officeDocument/2006/math" xmlns:v="urn:schemas-microsoft-com:vml" xmlns:wp14="http://schemas.microsoft.com/office/word/2010/wordprocessingDrawing" xmlns:wp="http://schemas.openxmlformats.org/drawingml/2006/wordprocessingDrawing" xmlns:w10="urn:schemas-microsoft-com:office:word" xmlns:w="http://schemas.openxmlformats.org/wordprocessingml/2006/main" xmlns:w14="http://schemas.microsoft.com/office/word/2010/wordml" xmlns:w15="http://schemas.microsoft.com/office/word/2012/wordml" xmlns:wpg="http://schemas.microsoft.com/office/word/2010/wordprocessingGroup" xmlns:wpi="http://schemas.microsoft.com/office/word/2010/wordprocessingInk" xmlns:wne="http://schemas.microsoft.com/office/word/2006/wordml" xmlns:wps="http://schemas.microsoft.com/office/word/2010/wordprocessingShape" mc:Ignorable="w14 w15 wp14">
+<w:ftr xmlns:wpc="http://schemas.microsoft.com/office/word/2010/wordprocessingCanvas" xmlns:mo="http://schemas.microsoft.com/office/mac/office/2008/main" xmlns:mc="http://schemas.openxmlformats.org/markup-compatibility/2006" xmlns:mv="urn:schemas-microsoft-com:mac:vml" xmlns:o="urn:schemas-microsoft-com:office:office" xmlns:r="http://schemas.openxmlformats.org/officeDocument/2006/relationships" xmlns:m="http://schemas.openxmlformats.org/officeDocument/2006/math" xmlns:v="urn:schemas-microsoft-com:vml" xmlns:wp14="http://schemas.microsoft.com/office/word/2010/wordprocessingDrawing" xmlns:wp="http://schemas.openxmlformats.org/drawingml/2006/wordprocessingDrawing" xmlns:w10="urn:schemas-microsoft-com:office:word" xmlns:w="http://schemas.openxmlformats.org/wordprocessingml/2006/main" xmlns:w14="http://schemas.microsoft.com/office/word/2010/wordml" xmlns:wpg="http://schemas.microsoft.com/office/word/2010/wordprocessingGroup" xmlns:wpi="http://schemas.microsoft.com/office/word/2010/wordprocessingInk" xmlns:wne="http://schemas.microsoft.com/office/word/2006/wordml" xmlns:wps="http://schemas.microsoft.com/office/word/2010/wordprocessingShape" mc:Ignorable="w14 wp14">
   <w:p>
     <w:pPr>
       <w:jc w:val="right"/>
@@ -2313,12 +2709,12 @@
                         </a:ln>
                         <a:extLst>
                           <a:ext uri="{909E8E84-426E-40dd-AFC4-6F175D3DCCD1}">
-                            <a14:hiddenFill xmlns="" xmlns:mo="http://schemas.microsoft.com/office/mac/office/2008/main" xmlns:mv="urn:schemas-microsoft-com:mac:vml" xmlns:o="urn:schemas-microsoft-com:office:office" xmlns:v="urn:schemas-microsoft-com:vml" xmlns:w10="urn:schemas-microsoft-com:office:word" xmlns:w="http://schemas.openxmlformats.org/wordprocessingml/2006/main" xmlns:a14="http://schemas.microsoft.com/office/drawing/2010/main">
+                            <a14:hiddenFill xmlns:a14="http://schemas.microsoft.com/office/drawing/2010/main">
                               <a:noFill/>
                             </a14:hiddenFill>
                           </a:ext>
                           <a:ext uri="{53640926-AAD7-44d8-BBD7-CCE9431645EC}">
-                            <a14:shadowObscured xmlns="" xmlns:mo="http://schemas.microsoft.com/office/mac/office/2008/main" xmlns:mv="urn:schemas-microsoft-com:mac:vml" xmlns:o="urn:schemas-microsoft-com:office:office" xmlns:v="urn:schemas-microsoft-com:vml" xmlns:w10="urn:schemas-microsoft-com:office:word" xmlns:w="http://schemas.openxmlformats.org/wordprocessingml/2006/main" xmlns:a14="http://schemas.microsoft.com/office/drawing/2010/main" val="1"/>
+                            <a14:shadowObscured xmlns:a14="http://schemas.microsoft.com/office/drawing/2010/main" val="1"/>
                           </a:ext>
                         </a:extLst>
                       </wps:spPr>
@@ -2348,7 +2744,7 @@
                         </a:ln>
                         <a:extLst>
                           <a:ext uri="{909E8E84-426E-40dd-AFC4-6F175D3DCCD1}">
-                            <a14:hiddenFill xmlns="" xmlns:mo="http://schemas.microsoft.com/office/mac/office/2008/main" xmlns:mv="urn:schemas-microsoft-com:mac:vml" xmlns:o="urn:schemas-microsoft-com:office:office" xmlns:v="urn:schemas-microsoft-com:vml" xmlns:w10="urn:schemas-microsoft-com:office:word" xmlns:w="http://schemas.openxmlformats.org/wordprocessingml/2006/main" xmlns:a14="http://schemas.microsoft.com/office/drawing/2010/main">
+                            <a14:hiddenFill xmlns:a14="http://schemas.microsoft.com/office/drawing/2010/main">
                               <a:noFill/>
                             </a14:hiddenFill>
                           </a:ext>
@@ -2362,7 +2758,7 @@
             </wp:inline>
           </w:drawing>
         </mc:Choice>
-        <mc:Fallback>
+        <mc:Fallback xmlns:w15="http://schemas.microsoft.com/office/word/2012/wordml">
           <w:pict>
             <v:group w14:anchorId="724C4411" id="Gruppe 4" o:spid="_x0000_s1026" style="width:183.3pt;height:3.55pt;mso-position-horizontal-relative:char;mso-position-vertical-relative:line" coordorigin="7606,15084" coordsize="3666,71" o:gfxdata="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">
               <v:shapetype id="_x0000_t32" coordsize="21600,21600" o:spt="32" o:oned="t" path="m,l21600,21600e" filled="f">
@@ -2394,7 +2790,7 @@
 </file>
 
 <file path=word/footer2.xml><?xml version="1.0" encoding="utf-8"?>
-<w:ftr xmlns:wpc="http://schemas.microsoft.com/office/word/2010/wordprocessingCanvas" xmlns:mc="http://schemas.openxmlformats.org/markup-compatibility/2006" xmlns:o="urn:schemas-microsoft-com:office:office" xmlns:r="http://schemas.openxmlformats.org/officeDocument/2006/relationships" xmlns:m="http://schemas.openxmlformats.org/officeDocument/2006/math" xmlns:v="urn:schemas-microsoft-com:vml" xmlns:wp14="http://schemas.microsoft.com/office/word/2010/wordprocessingDrawing" xmlns:wp="http://schemas.openxmlformats.org/drawingml/2006/wordprocessingDrawing" xmlns:w10="urn:schemas-microsoft-com:office:word" xmlns:w="http://schemas.openxmlformats.org/wordprocessingml/2006/main" xmlns:w14="http://schemas.microsoft.com/office/word/2010/wordml" xmlns:w15="http://schemas.microsoft.com/office/word/2012/wordml" xmlns:wpg="http://schemas.microsoft.com/office/word/2010/wordprocessingGroup" xmlns:wpi="http://schemas.microsoft.com/office/word/2010/wordprocessingInk" xmlns:wne="http://schemas.microsoft.com/office/word/2006/wordml" xmlns:wps="http://schemas.microsoft.com/office/word/2010/wordprocessingShape" mc:Ignorable="w14 w15 wp14">
+<w:ftr xmlns:wpc="http://schemas.microsoft.com/office/word/2010/wordprocessingCanvas" xmlns:mo="http://schemas.microsoft.com/office/mac/office/2008/main" xmlns:mc="http://schemas.openxmlformats.org/markup-compatibility/2006" xmlns:mv="urn:schemas-microsoft-com:mac:vml" xmlns:o="urn:schemas-microsoft-com:office:office" xmlns:r="http://schemas.openxmlformats.org/officeDocument/2006/relationships" xmlns:m="http://schemas.openxmlformats.org/officeDocument/2006/math" xmlns:v="urn:schemas-microsoft-com:vml" xmlns:wp14="http://schemas.microsoft.com/office/word/2010/wordprocessingDrawing" xmlns:wp="http://schemas.openxmlformats.org/drawingml/2006/wordprocessingDrawing" xmlns:w10="urn:schemas-microsoft-com:office:word" xmlns:w="http://schemas.openxmlformats.org/wordprocessingml/2006/main" xmlns:w14="http://schemas.microsoft.com/office/word/2010/wordml" xmlns:wpg="http://schemas.microsoft.com/office/word/2010/wordprocessingGroup" xmlns:wpi="http://schemas.microsoft.com/office/word/2010/wordprocessingInk" xmlns:wne="http://schemas.microsoft.com/office/word/2006/wordml" xmlns:wps="http://schemas.microsoft.com/office/word/2010/wordprocessingShape" mc:Ignorable="w14 wp14">
   <w:p>
     <w:pPr>
       <w:jc w:val="center"/>
@@ -2474,7 +2870,7 @@
         <w:noProof/>
         <w:color w:val="90C226" w:themeColor="accent1"/>
       </w:rPr>
-      <w:t>4</w:t>
+      <w:t>5</w:t>
     </w:r>
     <w:r>
       <w:rPr>
@@ -2487,7 +2883,7 @@
 </file>
 
 <file path=word/footnotes.xml><?xml version="1.0" encoding="utf-8"?>
-<w:footnotes xmlns:wpc="http://schemas.microsoft.com/office/word/2010/wordprocessingCanvas" xmlns:mc="http://schemas.openxmlformats.org/markup-compatibility/2006" xmlns:o="urn:schemas-microsoft-com:office:office" xmlns:r="http://schemas.openxmlformats.org/officeDocument/2006/relationships" xmlns:m="http://schemas.openxmlformats.org/officeDocument/2006/math" xmlns:v="urn:schemas-microsoft-com:vml" xmlns:wp14="http://schemas.microsoft.com/office/word/2010/wordprocessingDrawing" xmlns:wp="http://schemas.openxmlformats.org/drawingml/2006/wordprocessingDrawing" xmlns:w10="urn:schemas-microsoft-com:office:word" xmlns:w="http://schemas.openxmlformats.org/wordprocessingml/2006/main" xmlns:w14="http://schemas.microsoft.com/office/word/2010/wordml" xmlns:w15="http://schemas.microsoft.com/office/word/2012/wordml" xmlns:wpg="http://schemas.microsoft.com/office/word/2010/wordprocessingGroup" xmlns:wpi="http://schemas.microsoft.com/office/word/2010/wordprocessingInk" xmlns:wne="http://schemas.microsoft.com/office/word/2006/wordml" xmlns:wps="http://schemas.microsoft.com/office/word/2010/wordprocessingShape" mc:Ignorable="w14 w15 wp14">
+<w:footnotes xmlns:wpc="http://schemas.microsoft.com/office/word/2010/wordprocessingCanvas" xmlns:mo="http://schemas.microsoft.com/office/mac/office/2008/main" xmlns:mc="http://schemas.openxmlformats.org/markup-compatibility/2006" xmlns:mv="urn:schemas-microsoft-com:mac:vml" xmlns:o="urn:schemas-microsoft-com:office:office" xmlns:r="http://schemas.openxmlformats.org/officeDocument/2006/relationships" xmlns:m="http://schemas.openxmlformats.org/officeDocument/2006/math" xmlns:v="urn:schemas-microsoft-com:vml" xmlns:wp14="http://schemas.microsoft.com/office/word/2010/wordprocessingDrawing" xmlns:wp="http://schemas.openxmlformats.org/drawingml/2006/wordprocessingDrawing" xmlns:w10="urn:schemas-microsoft-com:office:word" xmlns:w="http://schemas.openxmlformats.org/wordprocessingml/2006/main" xmlns:w14="http://schemas.microsoft.com/office/word/2010/wordml" xmlns:wpg="http://schemas.microsoft.com/office/word/2010/wordprocessingGroup" xmlns:wpi="http://schemas.microsoft.com/office/word/2010/wordprocessingInk" xmlns:wne="http://schemas.microsoft.com/office/word/2006/wordml" xmlns:wps="http://schemas.microsoft.com/office/word/2010/wordprocessingShape" mc:Ignorable="w14 wp14">
   <w:footnote w:type="separator" w:id="-1">
     <w:p>
       <w:pPr>
@@ -2512,7 +2908,7 @@
 </file>
 
 <file path=word/header1.xml><?xml version="1.0" encoding="utf-8"?>
-<w:hdr xmlns:wpc="http://schemas.microsoft.com/office/word/2010/wordprocessingCanvas" xmlns:mc="http://schemas.openxmlformats.org/markup-compatibility/2006" xmlns:o="urn:schemas-microsoft-com:office:office" xmlns:r="http://schemas.openxmlformats.org/officeDocument/2006/relationships" xmlns:m="http://schemas.openxmlformats.org/officeDocument/2006/math" xmlns:v="urn:schemas-microsoft-com:vml" xmlns:wp14="http://schemas.microsoft.com/office/word/2010/wordprocessingDrawing" xmlns:wp="http://schemas.openxmlformats.org/drawingml/2006/wordprocessingDrawing" xmlns:w10="urn:schemas-microsoft-com:office:word" xmlns:w="http://schemas.openxmlformats.org/wordprocessingml/2006/main" xmlns:w14="http://schemas.microsoft.com/office/word/2010/wordml" xmlns:w15="http://schemas.microsoft.com/office/word/2012/wordml" xmlns:wpg="http://schemas.microsoft.com/office/word/2010/wordprocessingGroup" xmlns:wpi="http://schemas.microsoft.com/office/word/2010/wordprocessingInk" xmlns:wne="http://schemas.microsoft.com/office/word/2006/wordml" xmlns:wps="http://schemas.microsoft.com/office/word/2010/wordprocessingShape" mc:Ignorable="w14 w15 wp14">
+<w:hdr xmlns:wpc="http://schemas.microsoft.com/office/word/2010/wordprocessingCanvas" xmlns:mo="http://schemas.microsoft.com/office/mac/office/2008/main" xmlns:mc="http://schemas.openxmlformats.org/markup-compatibility/2006" xmlns:mv="urn:schemas-microsoft-com:mac:vml" xmlns:o="urn:schemas-microsoft-com:office:office" xmlns:r="http://schemas.openxmlformats.org/officeDocument/2006/relationships" xmlns:m="http://schemas.openxmlformats.org/officeDocument/2006/math" xmlns:v="urn:schemas-microsoft-com:vml" xmlns:wp14="http://schemas.microsoft.com/office/word/2010/wordprocessingDrawing" xmlns:wp="http://schemas.openxmlformats.org/drawingml/2006/wordprocessingDrawing" xmlns:w10="urn:schemas-microsoft-com:office:word" xmlns:w="http://schemas.openxmlformats.org/wordprocessingml/2006/main" xmlns:w14="http://schemas.microsoft.com/office/word/2010/wordml" xmlns:wpg="http://schemas.microsoft.com/office/word/2010/wordprocessingGroup" xmlns:wpi="http://schemas.microsoft.com/office/word/2010/wordprocessingInk" xmlns:wne="http://schemas.microsoft.com/office/word/2006/wordml" xmlns:wps="http://schemas.microsoft.com/office/word/2010/wordprocessingShape" mc:Ignorable="w14 wp14">
   <w:p>
     <w:pPr>
       <w:jc w:val="right"/>
@@ -2531,7 +2927,7 @@
 </file>
 
 <file path=word/styles.xml><?xml version="1.0" encoding="utf-8"?>
-<w:styles xmlns:mc="http://schemas.openxmlformats.org/markup-compatibility/2006" xmlns:r="http://schemas.openxmlformats.org/officeDocument/2006/relationships" xmlns:w="http://schemas.openxmlformats.org/wordprocessingml/2006/main" xmlns:w14="http://schemas.microsoft.com/office/word/2010/wordml" xmlns:w15="http://schemas.microsoft.com/office/word/2012/wordml" mc:Ignorable="w14 w15">
+<w:styles xmlns:mc="http://schemas.openxmlformats.org/markup-compatibility/2006" xmlns:r="http://schemas.openxmlformats.org/officeDocument/2006/relationships" xmlns:w="http://schemas.openxmlformats.org/wordprocessingml/2006/main" xmlns:w14="http://schemas.microsoft.com/office/word/2010/wordml" mc:Ignorable="w14">
   <w:docDefaults>
     <w:rPrDefault>
       <w:rPr>
@@ -2545,369 +2941,153 @@
       </w:pPr>
     </w:pPrDefault>
   </w:docDefaults>
-  <w:latentStyles w:defLockedState="0" w:defUIPriority="99" w:defSemiHidden="0" w:defUnhideWhenUsed="0" w:defQFormat="0" w:count="371">
-    <w:lsdException w:name="Normal" w:uiPriority="0" w:qFormat="1"/>
-    <w:lsdException w:name="heading 1" w:uiPriority="9" w:qFormat="1"/>
-    <w:lsdException w:name="heading 2" w:semiHidden="1" w:uiPriority="9" w:unhideWhenUsed="1" w:qFormat="1"/>
-    <w:lsdException w:name="heading 3" w:semiHidden="1" w:uiPriority="9" w:unhideWhenUsed="1" w:qFormat="1"/>
-    <w:lsdException w:name="heading 4" w:semiHidden="1" w:uiPriority="9" w:unhideWhenUsed="1" w:qFormat="1"/>
-    <w:lsdException w:name="heading 5" w:semiHidden="1" w:uiPriority="9" w:unhideWhenUsed="1" w:qFormat="1"/>
-    <w:lsdException w:name="heading 6" w:semiHidden="1" w:uiPriority="9" w:unhideWhenUsed="1" w:qFormat="1"/>
-    <w:lsdException w:name="heading 7" w:semiHidden="1" w:uiPriority="9" w:unhideWhenUsed="1" w:qFormat="1"/>
-    <w:lsdException w:name="heading 8" w:semiHidden="1" w:uiPriority="9" w:unhideWhenUsed="1" w:qFormat="1"/>
-    <w:lsdException w:name="heading 9" w:semiHidden="1" w:uiPriority="9" w:unhideWhenUsed="1" w:qFormat="1"/>
-    <w:lsdException w:name="index 1" w:semiHidden="1" w:unhideWhenUsed="1"/>
-    <w:lsdException w:name="index 2" w:semiHidden="1" w:unhideWhenUsed="1"/>
-    <w:lsdException w:name="index 3" w:semiHidden="1" w:unhideWhenUsed="1"/>
-    <w:lsdException w:name="index 4" w:semiHidden="1" w:unhideWhenUsed="1"/>
-    <w:lsdException w:name="index 5" w:semiHidden="1" w:unhideWhenUsed="1"/>
-    <w:lsdException w:name="index 6" w:semiHidden="1" w:unhideWhenUsed="1"/>
-    <w:lsdException w:name="index 7" w:semiHidden="1" w:unhideWhenUsed="1"/>
-    <w:lsdException w:name="index 8" w:semiHidden="1" w:unhideWhenUsed="1"/>
-    <w:lsdException w:name="index 9" w:semiHidden="1" w:unhideWhenUsed="1"/>
-    <w:lsdException w:name="toc 1" w:semiHidden="1" w:uiPriority="39" w:unhideWhenUsed="1"/>
-    <w:lsdException w:name="toc 2" w:semiHidden="1" w:uiPriority="39" w:unhideWhenUsed="1"/>
-    <w:lsdException w:name="toc 3" w:semiHidden="1" w:uiPriority="39" w:unhideWhenUsed="1"/>
-    <w:lsdException w:name="toc 4" w:semiHidden="1" w:uiPriority="39" w:unhideWhenUsed="1"/>
-    <w:lsdException w:name="toc 5" w:semiHidden="1" w:uiPriority="39" w:unhideWhenUsed="1"/>
-    <w:lsdException w:name="toc 6" w:semiHidden="1" w:uiPriority="39" w:unhideWhenUsed="1"/>
-    <w:lsdException w:name="toc 7" w:semiHidden="1" w:uiPriority="39" w:unhideWhenUsed="1"/>
-    <w:lsdException w:name="toc 8" w:semiHidden="1" w:uiPriority="39" w:unhideWhenUsed="1"/>
-    <w:lsdException w:name="toc 9" w:semiHidden="1" w:uiPriority="39" w:unhideWhenUsed="1"/>
-    <w:lsdException w:name="Normal Indent" w:semiHidden="1" w:unhideWhenUsed="1"/>
-    <w:lsdException w:name="footnote text" w:semiHidden="1" w:unhideWhenUsed="1"/>
-    <w:lsdException w:name="annotation text" w:semiHidden="1" w:unhideWhenUsed="1"/>
-    <w:lsdException w:name="header" w:semiHidden="1" w:unhideWhenUsed="1"/>
-    <w:lsdException w:name="footer" w:semiHidden="1" w:unhideWhenUsed="1"/>
-    <w:lsdException w:name="index heading" w:semiHidden="1" w:unhideWhenUsed="1"/>
-    <w:lsdException w:name="caption" w:semiHidden="1" w:uiPriority="35" w:unhideWhenUsed="1" w:qFormat="1"/>
-    <w:lsdException w:name="table of figures" w:semiHidden="1" w:unhideWhenUsed="1"/>
-    <w:lsdException w:name="envelope address" w:semiHidden="1" w:unhideWhenUsed="1"/>
-    <w:lsdException w:name="envelope return" w:semiHidden="1" w:unhideWhenUsed="1"/>
-    <w:lsdException w:name="footnote reference" w:semiHidden="1" w:unhideWhenUsed="1"/>
-    <w:lsdException w:name="annotation reference" w:semiHidden="1" w:unhideWhenUsed="1"/>
-    <w:lsdException w:name="line number" w:semiHidden="1" w:unhideWhenUsed="1"/>
-    <w:lsdException w:name="page number" w:semiHidden="1" w:unhideWhenUsed="1"/>
-    <w:lsdException w:name="endnote reference" w:semiHidden="1" w:unhideWhenUsed="1"/>
-    <w:lsdException w:name="endnote text" w:semiHidden="1" w:unhideWhenUsed="1"/>
-    <w:lsdException w:name="table of authorities" w:semiHidden="1" w:unhideWhenUsed="1"/>
-    <w:lsdException w:name="macro" w:semiHidden="1" w:unhideWhenUsed="1"/>
-    <w:lsdException w:name="toa heading" w:semiHidden="1" w:unhideWhenUsed="1"/>
-    <w:lsdException w:name="List" w:semiHidden="1" w:unhideWhenUsed="1"/>
-    <w:lsdException w:name="List Bullet" w:semiHidden="1" w:unhideWhenUsed="1"/>
-    <w:lsdException w:name="List Number" w:semiHidden="1" w:unhideWhenUsed="1"/>
-    <w:lsdException w:name="List 2" w:semiHidden="1" w:unhideWhenUsed="1"/>
-    <w:lsdException w:name="List 3" w:semiHidden="1" w:unhideWhenUsed="1"/>
-    <w:lsdException w:name="List 4" w:semiHidden="1" w:unhideWhenUsed="1"/>
-    <w:lsdException w:name="List 5" w:semiHidden="1" w:unhideWhenUsed="1"/>
-    <w:lsdException w:name="List Bullet 2" w:semiHidden="1" w:unhideWhenUsed="1"/>
-    <w:lsdException w:name="List Bullet 3" w:semiHidden="1" w:unhideWhenUsed="1"/>
-    <w:lsdException w:name="List Bullet 4" w:semiHidden="1" w:unhideWhenUsed="1"/>
-    <w:lsdException w:name="List Bullet 5" w:semiHidden="1" w:unhideWhenUsed="1"/>
-    <w:lsdException w:name="List Number 2" w:semiHidden="1" w:unhideWhenUsed="1"/>
-    <w:lsdException w:name="List Number 3" w:semiHidden="1" w:unhideWhenUsed="1"/>
-    <w:lsdException w:name="List Number 4" w:semiHidden="1" w:unhideWhenUsed="1"/>
-    <w:lsdException w:name="List Number 5" w:semiHidden="1" w:unhideWhenUsed="1"/>
-    <w:lsdException w:name="Title" w:uiPriority="10" w:qFormat="1"/>
-    <w:lsdException w:name="Closing" w:semiHidden="1" w:unhideWhenUsed="1"/>
-    <w:lsdException w:name="Signature" w:semiHidden="1" w:unhideWhenUsed="1"/>
-    <w:lsdException w:name="Default Paragraph Font" w:semiHidden="1" w:uiPriority="1" w:unhideWhenUsed="1"/>
-    <w:lsdException w:name="Body Text" w:semiHidden="1" w:unhideWhenUsed="1"/>
-    <w:lsdException w:name="Body Text Indent" w:semiHidden="1" w:unhideWhenUsed="1"/>
-    <w:lsdException w:name="List Continue" w:semiHidden="1" w:unhideWhenUsed="1"/>
-    <w:lsdException w:name="List Continue 2" w:semiHidden="1" w:unhideWhenUsed="1"/>
-    <w:lsdException w:name="List Continue 3" w:semiHidden="1" w:unhideWhenUsed="1"/>
-    <w:lsdException w:name="List Continue 4" w:semiHidden="1" w:unhideWhenUsed="1"/>
-    <w:lsdException w:name="List Continue 5" w:semiHidden="1" w:unhideWhenUsed="1"/>
-    <w:lsdException w:name="Message Header" w:semiHidden="1" w:unhideWhenUsed="1"/>
-    <w:lsdException w:name="Subtitle" w:uiPriority="11" w:qFormat="1"/>
-    <w:lsdException w:name="Salutation" w:semiHidden="1" w:unhideWhenUsed="1"/>
-    <w:lsdException w:name="Date" w:semiHidden="1" w:unhideWhenUsed="1"/>
-    <w:lsdException w:name="Body Text First Indent" w:semiHidden="1" w:unhideWhenUsed="1"/>
-    <w:lsdException w:name="Body Text First Indent 2" w:semiHidden="1" w:unhideWhenUsed="1"/>
-    <w:lsdException w:name="Note Heading" w:semiHidden="1" w:unhideWhenUsed="1"/>
-    <w:lsdException w:name="Body Text 2" w:semiHidden="1" w:unhideWhenUsed="1"/>
-    <w:lsdException w:name="Body Text 3" w:semiHidden="1" w:unhideWhenUsed="1"/>
-    <w:lsdException w:name="Body Text Indent 2" w:semiHidden="1" w:unhideWhenUsed="1"/>
-    <w:lsdException w:name="Body Text Indent 3" w:semiHidden="1" w:unhideWhenUsed="1"/>
-    <w:lsdException w:name="Block Text" w:semiHidden="1" w:unhideWhenUsed="1"/>
-    <w:lsdException w:name="Hyperlink" w:semiHidden="1" w:unhideWhenUsed="1"/>
-    <w:lsdException w:name="FollowedHyperlink" w:semiHidden="1" w:unhideWhenUsed="1"/>
-    <w:lsdException w:name="Strong" w:uiPriority="22" w:qFormat="1"/>
-    <w:lsdException w:name="Emphasis" w:uiPriority="20" w:qFormat="1"/>
-    <w:lsdException w:name="Document Map" w:semiHidden="1" w:unhideWhenUsed="1"/>
-    <w:lsdException w:name="Plain Text" w:semiHidden="1" w:unhideWhenUsed="1"/>
-    <w:lsdException w:name="E-mail Signature" w:semiHidden="1" w:unhideWhenUsed="1"/>
-    <w:lsdException w:name="HTML Top of Form" w:semiHidden="1" w:unhideWhenUsed="1"/>
-    <w:lsdException w:name="HTML Bottom of Form" w:semiHidden="1" w:unhideWhenUsed="1"/>
-    <w:lsdException w:name="Normal (Web)" w:semiHidden="1" w:unhideWhenUsed="1"/>
-    <w:lsdException w:name="HTML Acronym" w:semiHidden="1" w:unhideWhenUsed="1"/>
-    <w:lsdException w:name="HTML Address" w:semiHidden="1" w:unhideWhenUsed="1"/>
-    <w:lsdException w:name="HTML Cite" w:semiHidden="1" w:unhideWhenUsed="1"/>
-    <w:lsdException w:name="HTML Code" w:semiHidden="1" w:unhideWhenUsed="1"/>
-    <w:lsdException w:name="HTML Definition" w:semiHidden="1" w:unhideWhenUsed="1"/>
-    <w:lsdException w:name="HTML Keyboard" w:semiHidden="1" w:unhideWhenUsed="1"/>
-    <w:lsdException w:name="HTML Preformatted" w:semiHidden="1" w:unhideWhenUsed="1"/>
-    <w:lsdException w:name="HTML Sample" w:semiHidden="1" w:unhideWhenUsed="1"/>
-    <w:lsdException w:name="HTML Typewriter" w:semiHidden="1" w:unhideWhenUsed="1"/>
-    <w:lsdException w:name="HTML Variable" w:semiHidden="1" w:unhideWhenUsed="1"/>
-    <w:lsdException w:name="Normal Table" w:semiHidden="1" w:unhideWhenUsed="1"/>
-    <w:lsdException w:name="annotation subject" w:semiHidden="1" w:unhideWhenUsed="1"/>
-    <w:lsdException w:name="No List" w:semiHidden="1" w:unhideWhenUsed="1"/>
-    <w:lsdException w:name="Outline List 1" w:semiHidden="1" w:unhideWhenUsed="1"/>
-    <w:lsdException w:name="Outline List 2" w:semiHidden="1" w:unhideWhenUsed="1"/>
-    <w:lsdException w:name="Outline List 3" w:semiHidden="1" w:unhideWhenUsed="1"/>
-    <w:lsdException w:name="Table Simple 1" w:semiHidden="1" w:unhideWhenUsed="1"/>
-    <w:lsdException w:name="Table Simple 2" w:semiHidden="1" w:unhideWhenUsed="1"/>
-    <w:lsdException w:name="Table Simple 3" w:semiHidden="1" w:unhideWhenUsed="1"/>
-    <w:lsdException w:name="Table Classic 1" w:semiHidden="1" w:unhideWhenUsed="1"/>
-    <w:lsdException w:name="Table Classic 2" w:semiHidden="1" w:unhideWhenUsed="1"/>
-    <w:lsdException w:name="Table Classic 3" w:semiHidden="1" w:unhideWhenUsed="1"/>
-    <w:lsdException w:name="Table Classic 4" w:semiHidden="1" w:unhideWhenUsed="1"/>
-    <w:lsdException w:name="Table Colorful 1" w:semiHidden="1" w:unhideWhenUsed="1"/>
-    <w:lsdException w:name="Table Colorful 2" w:semiHidden="1" w:unhideWhenUsed="1"/>
-    <w:lsdException w:name="Table Colorful 3" w:semiHidden="1" w:unhideWhenUsed="1"/>
-    <w:lsdException w:name="Table Columns 1" w:semiHidden="1" w:unhideWhenUsed="1"/>
-    <w:lsdException w:name="Table Columns 2" w:semiHidden="1" w:unhideWhenUsed="1"/>
-    <w:lsdException w:name="Table Columns 3" w:semiHidden="1" w:unhideWhenUsed="1"/>
-    <w:lsdException w:name="Table Columns 4" w:semiHidden="1" w:unhideWhenUsed="1"/>
-    <w:lsdException w:name="Table Columns 5" w:semiHidden="1" w:unhideWhenUsed="1"/>
-    <w:lsdException w:name="Table Grid 1" w:semiHidden="1" w:unhideWhenUsed="1"/>
-    <w:lsdException w:name="Table Grid 2" w:semiHidden="1" w:unhideWhenUsed="1"/>
-    <w:lsdException w:name="Table Grid 3" w:semiHidden="1" w:unhideWhenUsed="1"/>
-    <w:lsdException w:name="Table Grid 4" w:semiHidden="1" w:unhideWhenUsed="1"/>
-    <w:lsdException w:name="Table Grid 5" w:semiHidden="1" w:unhideWhenUsed="1"/>
-    <w:lsdException w:name="Table Grid 6" w:semiHidden="1" w:unhideWhenUsed="1"/>
-    <w:lsdException w:name="Table Grid 7" w:semiHidden="1" w:unhideWhenUsed="1"/>
-    <w:lsdException w:name="Table Grid 8" w:semiHidden="1" w:unhideWhenUsed="1"/>
-    <w:lsdException w:name="Table List 1" w:semiHidden="1" w:unhideWhenUsed="1"/>
-    <w:lsdException w:name="Table List 2" w:semiHidden="1" w:unhideWhenUsed="1"/>
-    <w:lsdException w:name="Table List 3" w:semiHidden="1" w:unhideWhenUsed="1"/>
-    <w:lsdException w:name="Table List 4" w:semiHidden="1" w:unhideWhenUsed="1"/>
-    <w:lsdException w:name="Table List 5" w:semiHidden="1" w:unhideWhenUsed="1"/>
-    <w:lsdException w:name="Table List 6" w:semiHidden="1" w:unhideWhenUsed="1"/>
-    <w:lsdException w:name="Table List 7" w:semiHidden="1" w:unhideWhenUsed="1"/>
-    <w:lsdException w:name="Table List 8" w:semiHidden="1" w:unhideWhenUsed="1"/>
-    <w:lsdException w:name="Table 3D effects 1" w:semiHidden="1" w:unhideWhenUsed="1"/>
-    <w:lsdException w:name="Table 3D effects 2" w:semiHidden="1" w:unhideWhenUsed="1"/>
-    <w:lsdException w:name="Table 3D effects 3" w:semiHidden="1" w:unhideWhenUsed="1"/>
-    <w:lsdException w:name="Table Contemporary" w:semiHidden="1" w:unhideWhenUsed="1"/>
-    <w:lsdException w:name="Table Elegant" w:semiHidden="1" w:unhideWhenUsed="1"/>
-    <w:lsdException w:name="Table Professional" w:semiHidden="1" w:unhideWhenUsed="1"/>
-    <w:lsdException w:name="Table Subtle 1" w:semiHidden="1" w:unhideWhenUsed="1"/>
-    <w:lsdException w:name="Table Subtle 2" w:semiHidden="1" w:unhideWhenUsed="1"/>
-    <w:lsdException w:name="Table Web 1" w:semiHidden="1" w:unhideWhenUsed="1"/>
-    <w:lsdException w:name="Table Web 2" w:semiHidden="1" w:unhideWhenUsed="1"/>
-    <w:lsdException w:name="Table Web 3" w:semiHidden="1" w:unhideWhenUsed="1"/>
-    <w:lsdException w:name="Balloon Text" w:semiHidden="1" w:unhideWhenUsed="1"/>
-    <w:lsdException w:name="Table Grid" w:uiPriority="59"/>
-    <w:lsdException w:name="Table Theme" w:semiHidden="1" w:unhideWhenUsed="1"/>
-    <w:lsdException w:name="Placeholder Text" w:semiHidden="1"/>
-    <w:lsdException w:name="No Spacing" w:uiPriority="1" w:qFormat="1"/>
-    <w:lsdException w:name="Light Shading" w:uiPriority="60"/>
-    <w:lsdException w:name="Light List" w:uiPriority="61"/>
-    <w:lsdException w:name="Light Grid" w:uiPriority="62"/>
-    <w:lsdException w:name="Medium Shading 1" w:uiPriority="63"/>
-    <w:lsdException w:name="Medium Shading 2" w:uiPriority="64"/>
-    <w:lsdException w:name="Medium List 1" w:uiPriority="65"/>
-    <w:lsdException w:name="Medium List 2" w:uiPriority="66"/>
-    <w:lsdException w:name="Medium Grid 1" w:uiPriority="67"/>
-    <w:lsdException w:name="Medium Grid 2" w:uiPriority="68"/>
-    <w:lsdException w:name="Medium Grid 3" w:uiPriority="69"/>
-    <w:lsdException w:name="Dark List" w:uiPriority="70"/>
-    <w:lsdException w:name="Colorful Shading" w:uiPriority="71"/>
-    <w:lsdException w:name="Colorful List" w:uiPriority="72"/>
-    <w:lsdException w:name="Colorful Grid" w:uiPriority="73"/>
-    <w:lsdException w:name="Light Shading Accent 1" w:uiPriority="60"/>
-    <w:lsdException w:name="Light List Accent 1" w:uiPriority="61"/>
-    <w:lsdException w:name="Light Grid Accent 1" w:uiPriority="62"/>
-    <w:lsdException w:name="Medium Shading 1 Accent 1" w:uiPriority="63"/>
-    <w:lsdException w:name="Medium Shading 2 Accent 1" w:uiPriority="64"/>
-    <w:lsdException w:name="Medium List 1 Accent 1" w:uiPriority="65"/>
-    <w:lsdException w:name="Revision" w:semiHidden="1"/>
-    <w:lsdException w:name="List Paragraph" w:uiPriority="34" w:qFormat="1"/>
-    <w:lsdException w:name="Quote" w:uiPriority="29" w:qFormat="1"/>
-    <w:lsdException w:name="Intense Quote" w:uiPriority="30" w:qFormat="1"/>
-    <w:lsdException w:name="Medium List 2 Accent 1" w:uiPriority="66"/>
-    <w:lsdException w:name="Medium Grid 1 Accent 1" w:uiPriority="67"/>
-    <w:lsdException w:name="Medium Grid 2 Accent 1" w:uiPriority="68"/>
-    <w:lsdException w:name="Medium Grid 3 Accent 1" w:uiPriority="69"/>
-    <w:lsdException w:name="Dark List Accent 1" w:uiPriority="70"/>
-    <w:lsdException w:name="Colorful Shading Accent 1" w:uiPriority="71"/>
-    <w:lsdException w:name="Colorful List Accent 1" w:uiPriority="72"/>
-    <w:lsdException w:name="Colorful Grid Accent 1" w:uiPriority="73"/>
-    <w:lsdException w:name="Light Shading Accent 2" w:uiPriority="60"/>
-    <w:lsdException w:name="Light List Accent 2" w:uiPriority="61"/>
-    <w:lsdException w:name="Light Grid Accent 2" w:uiPriority="62"/>
-    <w:lsdException w:name="Medium Shading 1 Accent 2" w:uiPriority="63"/>
-    <w:lsdException w:name="Medium Shading 2 Accent 2" w:uiPriority="64"/>
-    <w:lsdException w:name="Medium List 1 Accent 2" w:uiPriority="65"/>
-    <w:lsdException w:name="Medium List 2 Accent 2" w:uiPriority="66"/>
-    <w:lsdException w:name="Medium Grid 1 Accent 2" w:uiPriority="67"/>
-    <w:lsdException w:name="Medium Grid 2 Accent 2" w:uiPriority="68"/>
-    <w:lsdException w:name="Medium Grid 3 Accent 2" w:uiPriority="69"/>
-    <w:lsdException w:name="Dark List Accent 2" w:uiPriority="70"/>
-    <w:lsdException w:name="Colorful Shading Accent 2" w:uiPriority="71"/>
-    <w:lsdException w:name="Colorful List Accent 2" w:uiPriority="72"/>
-    <w:lsdException w:name="Colorful Grid Accent 2" w:uiPriority="73"/>
-    <w:lsdException w:name="Light Shading Accent 3" w:uiPriority="60"/>
-    <w:lsdException w:name="Light List Accent 3" w:uiPriority="61"/>
-    <w:lsdException w:name="Light Grid Accent 3" w:uiPriority="62"/>
-    <w:lsdException w:name="Medium Shading 1 Accent 3" w:uiPriority="63"/>
-    <w:lsdException w:name="Medium Shading 2 Accent 3" w:uiPriority="64"/>
-    <w:lsdException w:name="Medium List 1 Accent 3" w:uiPriority="65"/>
-    <w:lsdException w:name="Medium List 2 Accent 3" w:uiPriority="66"/>
-    <w:lsdException w:name="Medium Grid 1 Accent 3" w:uiPriority="67"/>
-    <w:lsdException w:name="Medium Grid 2 Accent 3" w:uiPriority="68"/>
-    <w:lsdException w:name="Medium Grid 3 Accent 3" w:uiPriority="69"/>
-    <w:lsdException w:name="Dark List Accent 3" w:uiPriority="70"/>
-    <w:lsdException w:name="Colorful Shading Accent 3" w:uiPriority="71"/>
-    <w:lsdException w:name="Colorful List Accent 3" w:uiPriority="72"/>
-    <w:lsdException w:name="Colorful Grid Accent 3" w:uiPriority="73"/>
-    <w:lsdException w:name="Light Shading Accent 4" w:uiPriority="60"/>
-    <w:lsdException w:name="Light List Accent 4" w:uiPriority="61"/>
-    <w:lsdException w:name="Light Grid Accent 4" w:uiPriority="62"/>
-    <w:lsdException w:name="Medium Shading 1 Accent 4" w:uiPriority="63"/>
-    <w:lsdException w:name="Medium Shading 2 Accent 4" w:uiPriority="64"/>
-    <w:lsdException w:name="Medium List 1 Accent 4" w:uiPriority="65"/>
-    <w:lsdException w:name="Medium List 2 Accent 4" w:uiPriority="66"/>
-    <w:lsdException w:name="Medium Grid 1 Accent 4" w:uiPriority="67"/>
-    <w:lsdException w:name="Medium Grid 2 Accent 4" w:uiPriority="68"/>
-    <w:lsdException w:name="Medium Grid 3 Accent 4" w:uiPriority="69"/>
-    <w:lsdException w:name="Dark List Accent 4" w:uiPriority="70"/>
-    <w:lsdException w:name="Colorful Shading Accent 4" w:uiPriority="71"/>
-    <w:lsdException w:name="Colorful List Accent 4" w:uiPriority="72"/>
-    <w:lsdException w:name="Colorful Grid Accent 4" w:uiPriority="73"/>
-    <w:lsdException w:name="Light Shading Accent 5" w:uiPriority="60"/>
-    <w:lsdException w:name="Light List Accent 5" w:uiPriority="61"/>
-    <w:lsdException w:name="Light Grid Accent 5" w:uiPriority="62"/>
-    <w:lsdException w:name="Medium Shading 1 Accent 5" w:uiPriority="63"/>
-    <w:lsdException w:name="Medium Shading 2 Accent 5" w:uiPriority="64"/>
-    <w:lsdException w:name="Medium List 1 Accent 5" w:uiPriority="65"/>
-    <w:lsdException w:name="Medium List 2 Accent 5" w:uiPriority="66"/>
-    <w:lsdException w:name="Medium Grid 1 Accent 5" w:uiPriority="67"/>
-    <w:lsdException w:name="Medium Grid 2 Accent 5" w:uiPriority="68"/>
-    <w:lsdException w:name="Medium Grid 3 Accent 5" w:uiPriority="69"/>
-    <w:lsdException w:name="Dark List Accent 5" w:uiPriority="70"/>
-    <w:lsdException w:name="Colorful Shading Accent 5" w:uiPriority="71"/>
-    <w:lsdException w:name="Colorful List Accent 5" w:uiPriority="72"/>
-    <w:lsdException w:name="Colorful Grid Accent 5" w:uiPriority="73"/>
-    <w:lsdException w:name="Light Shading Accent 6" w:uiPriority="60"/>
-    <w:lsdException w:name="Light List Accent 6" w:uiPriority="61"/>
-    <w:lsdException w:name="Light Grid Accent 6" w:uiPriority="62"/>
-    <w:lsdException w:name="Medium Shading 1 Accent 6" w:uiPriority="63"/>
-    <w:lsdException w:name="Medium Shading 2 Accent 6" w:uiPriority="64"/>
-    <w:lsdException w:name="Medium List 1 Accent 6" w:uiPriority="65"/>
-    <w:lsdException w:name="Medium List 2 Accent 6" w:uiPriority="66"/>
-    <w:lsdException w:name="Medium Grid 1 Accent 6" w:uiPriority="67"/>
-    <w:lsdException w:name="Medium Grid 2 Accent 6" w:uiPriority="68"/>
-    <w:lsdException w:name="Medium Grid 3 Accent 6" w:uiPriority="69"/>
-    <w:lsdException w:name="Dark List Accent 6" w:uiPriority="70"/>
-    <w:lsdException w:name="Colorful Shading Accent 6" w:uiPriority="71"/>
-    <w:lsdException w:name="Colorful List Accent 6" w:uiPriority="72"/>
-    <w:lsdException w:name="Colorful Grid Accent 6" w:uiPriority="73"/>
-    <w:lsdException w:name="Subtle Emphasis" w:uiPriority="19" w:qFormat="1"/>
-    <w:lsdException w:name="Intense Emphasis" w:uiPriority="21" w:qFormat="1"/>
-    <w:lsdException w:name="Subtle Reference" w:uiPriority="31" w:qFormat="1"/>
-    <w:lsdException w:name="Intense Reference" w:uiPriority="32" w:qFormat="1"/>
-    <w:lsdException w:name="Book Title" w:uiPriority="33" w:qFormat="1"/>
-    <w:lsdException w:name="Bibliography" w:semiHidden="1" w:uiPriority="37" w:unhideWhenUsed="1"/>
-    <w:lsdException w:name="TOC Heading" w:semiHidden="1" w:uiPriority="39" w:unhideWhenUsed="1" w:qFormat="1"/>
-    <w:lsdException w:name="Grid Table 4" w:uiPriority="49"/>
-    <w:lsdException w:name="Grid Table 5 Dark" w:uiPriority="50"/>
-    <w:lsdException w:name="Grid Table 6 Colorful" w:uiPriority="51"/>
-    <w:lsdException w:name="Grid Table 7 Colorful" w:uiPriority="52"/>
-    <w:lsdException w:name="Grid Table 1 Light Accent 1" w:uiPriority="46"/>
-    <w:lsdException w:name="Grid Table 2 Accent 1" w:uiPriority="47"/>
-    <w:lsdException w:name="Grid Table 3 Accent 1" w:uiPriority="48"/>
-    <w:lsdException w:name="Grid Table 4 Accent 1" w:uiPriority="49"/>
-    <w:lsdException w:name="Grid Table 5 Dark Accent 1" w:uiPriority="50"/>
-    <w:lsdException w:name="Grid Table 6 Colorful Accent 1" w:uiPriority="51"/>
-    <w:lsdException w:name="Grid Table 7 Colorful Accent 1" w:uiPriority="52"/>
-    <w:lsdException w:name="Grid Table 1 Light Accent 2" w:uiPriority="46"/>
-    <w:lsdException w:name="Grid Table 2 Accent 2" w:uiPriority="47"/>
-    <w:lsdException w:name="Grid Table 3 Accent 2" w:uiPriority="48"/>
-    <w:lsdException w:name="Grid Table 4 Accent 2" w:uiPriority="49"/>
-    <w:lsdException w:name="Grid Table 5 Dark Accent 2" w:uiPriority="50"/>
-    <w:lsdException w:name="Grid Table 6 Colorful Accent 2" w:uiPriority="51"/>
-    <w:lsdException w:name="Grid Table 7 Colorful Accent 2" w:uiPriority="52"/>
-    <w:lsdException w:name="Grid Table 1 Light Accent 3" w:uiPriority="46"/>
-    <w:lsdException w:name="Grid Table 2 Accent 3" w:uiPriority="47"/>
-    <w:lsdException w:name="Grid Table 3 Accent 3" w:uiPriority="48"/>
-    <w:lsdException w:name="Grid Table 4 Accent 3" w:uiPriority="49"/>
-    <w:lsdException w:name="Grid Table 5 Dark Accent 3" w:uiPriority="50"/>
-    <w:lsdException w:name="Grid Table 6 Colorful Accent 3" w:uiPriority="51"/>
-    <w:lsdException w:name="Grid Table 7 Colorful Accent 3" w:uiPriority="52"/>
-    <w:lsdException w:name="Grid Table 1 Light Accent 4" w:uiPriority="46"/>
-    <w:lsdException w:name="Grid Table 2 Accent 4" w:uiPriority="47"/>
-    <w:lsdException w:name="Grid Table 3 Accent 4" w:uiPriority="48"/>
-    <w:lsdException w:name="Grid Table 4 Accent 4" w:uiPriority="49"/>
-    <w:lsdException w:name="Grid Table 5 Dark Accent 4" w:uiPriority="50"/>
-    <w:lsdException w:name="Grid Table 6 Colorful Accent 4" w:uiPriority="51"/>
-    <w:lsdException w:name="Grid Table 7 Colorful Accent 4" w:uiPriority="52"/>
-    <w:lsdException w:name="Grid Table 1 Light Accent 5" w:uiPriority="46"/>
-    <w:lsdException w:name="Grid Table 2 Accent 5" w:uiPriority="47"/>
-    <w:lsdException w:name="Grid Table 3 Accent 5" w:uiPriority="48"/>
-    <w:lsdException w:name="Grid Table 4 Accent 5" w:uiPriority="49"/>
-    <w:lsdException w:name="Grid Table 5 Dark Accent 5" w:uiPriority="50"/>
-    <w:lsdException w:name="Grid Table 6 Colorful Accent 5" w:uiPriority="51"/>
-    <w:lsdException w:name="Grid Table 7 Colorful Accent 5" w:uiPriority="52"/>
-    <w:lsdException w:name="Grid Table 1 Light Accent 6" w:uiPriority="46"/>
-    <w:lsdException w:name="Grid Table 2 Accent 6" w:uiPriority="47"/>
-    <w:lsdException w:name="Grid Table 3 Accent 6" w:uiPriority="48"/>
-    <w:lsdException w:name="Grid Table 4 Accent 6" w:uiPriority="49"/>
-    <w:lsdException w:name="Grid Table 5 Dark Accent 6" w:uiPriority="50"/>
-    <w:lsdException w:name="Grid Table 6 Colorful Accent 6" w:uiPriority="51"/>
-    <w:lsdException w:name="Grid Table 7 Colorful Accent 6" w:uiPriority="52"/>
-    <w:lsdException w:name="List Table 1 Light" w:uiPriority="46"/>
-    <w:lsdException w:name="List Table 2" w:uiPriority="47"/>
-    <w:lsdException w:name="List Table 3" w:uiPriority="48"/>
-    <w:lsdException w:name="List Table 4" w:uiPriority="49"/>
-    <w:lsdException w:name="List Table 5 Dark" w:uiPriority="50"/>
-    <w:lsdException w:name="List Table 6 Colorful" w:uiPriority="51"/>
-    <w:lsdException w:name="List Table 7 Colorful" w:uiPriority="52"/>
-    <w:lsdException w:name="List Table 1 Light Accent 1" w:uiPriority="46"/>
-    <w:lsdException w:name="List Table 2 Accent 1" w:uiPriority="47"/>
-    <w:lsdException w:name="List Table 3 Accent 1" w:uiPriority="48"/>
-    <w:lsdException w:name="List Table 4 Accent 1" w:uiPriority="49"/>
-    <w:lsdException w:name="List Table 5 Dark Accent 1" w:uiPriority="50"/>
-    <w:lsdException w:name="List Table 6 Colorful Accent 1" w:uiPriority="51"/>
-    <w:lsdException w:name="List Table 7 Colorful Accent 1" w:uiPriority="52"/>
-    <w:lsdException w:name="List Table 1 Light Accent 2" w:uiPriority="46"/>
-    <w:lsdException w:name="List Table 2 Accent 2" w:uiPriority="47"/>
-    <w:lsdException w:name="List Table 3 Accent 2" w:uiPriority="48"/>
-    <w:lsdException w:name="List Table 4 Accent 2" w:uiPriority="49"/>
-    <w:lsdException w:name="List Table 5 Dark Accent 2" w:uiPriority="50"/>
-    <w:lsdException w:name="List Table 6 Colorful Accent 2" w:uiPriority="51"/>
-    <w:lsdException w:name="List Table 7 Colorful Accent 2" w:uiPriority="52"/>
-    <w:lsdException w:name="List Table 1 Light Accent 3" w:uiPriority="46"/>
-    <w:lsdException w:name="List Table 2 Accent 3" w:uiPriority="47"/>
-    <w:lsdException w:name="List Table 3 Accent 3" w:uiPriority="48"/>
-    <w:lsdException w:name="List Table 4 Accent 3" w:uiPriority="49"/>
-    <w:lsdException w:name="List Table 5 Dark Accent 3" w:uiPriority="50"/>
-    <w:lsdException w:name="List Table 6 Colorful Accent 3" w:uiPriority="51"/>
-    <w:lsdException w:name="List Table 7 Colorful Accent 3" w:uiPriority="52"/>
-    <w:lsdException w:name="List Table 1 Light Accent 4" w:uiPriority="46"/>
-    <w:lsdException w:name="List Table 2 Accent 4" w:uiPriority="47"/>
-    <w:lsdException w:name="List Table 3 Accent 4" w:uiPriority="48"/>
-    <w:lsdException w:name="List Table 4 Accent 4" w:uiPriority="49"/>
-    <w:lsdException w:name="List Table 5 Dark Accent 4" w:uiPriority="50"/>
-    <w:lsdException w:name="List Table 6 Colorful Accent 4" w:uiPriority="51"/>
-    <w:lsdException w:name="List Table 7 Colorful Accent 4" w:uiPriority="52"/>
-    <w:lsdException w:name="List Table 1 Light Accent 5" w:uiPriority="46"/>
-    <w:lsdException w:name="List Table 2 Accent 5" w:uiPriority="47"/>
-    <w:lsdException w:name="List Table 3 Accent 5" w:uiPriority="48"/>
-    <w:lsdException w:name="List Table 4 Accent 5" w:uiPriority="49"/>
-    <w:lsdException w:name="List Table 5 Dark Accent 5" w:uiPriority="50"/>
-    <w:lsdException w:name="List Table 6 Colorful Accent 5" w:uiPriority="51"/>
-    <w:lsdException w:name="List Table 7 Colorful Accent 5" w:uiPriority="52"/>
-    <w:lsdException w:name="List Table 1 Light Accent 6" w:uiPriority="46"/>
-    <w:lsdException w:name="List Table 2 Accent 6" w:uiPriority="47"/>
-    <w:lsdException w:name="List Table 3 Accent 6" w:uiPriority="48"/>
-    <w:lsdException w:name="List Table 4 Accent 6" w:uiPriority="49"/>
-    <w:lsdException w:name="List Table 5 Dark Accent 6" w:uiPriority="50"/>
-    <w:lsdException w:name="List Table 6 Colorful Accent 6" w:uiPriority="51"/>
-    <w:lsdException w:name="List Table 7 Colorful Accent 6" w:uiPriority="52"/>
+  <w:latentStyles w:defLockedState="0" w:defUIPriority="99" w:defSemiHidden="1" w:defUnhideWhenUsed="1" w:defQFormat="0" w:count="276">
+    <w:lsdException w:name="Normal" w:semiHidden="0" w:uiPriority="0" w:unhideWhenUsed="0" w:qFormat="1"/>
+    <w:lsdException w:name="heading 1" w:semiHidden="0" w:uiPriority="9" w:unhideWhenUsed="0" w:qFormat="1"/>
+    <w:lsdException w:name="heading 2" w:uiPriority="9" w:qFormat="1"/>
+    <w:lsdException w:name="heading 3" w:uiPriority="9" w:qFormat="1"/>
+    <w:lsdException w:name="heading 4" w:uiPriority="9" w:qFormat="1"/>
+    <w:lsdException w:name="heading 5" w:uiPriority="9" w:qFormat="1"/>
+    <w:lsdException w:name="heading 6" w:uiPriority="9" w:qFormat="1"/>
+    <w:lsdException w:name="heading 7" w:uiPriority="9" w:qFormat="1"/>
+    <w:lsdException w:name="heading 8" w:uiPriority="9" w:qFormat="1"/>
+    <w:lsdException w:name="heading 9" w:uiPriority="9" w:qFormat="1"/>
+    <w:lsdException w:name="toc 1" w:uiPriority="39"/>
+    <w:lsdException w:name="toc 2" w:uiPriority="39"/>
+    <w:lsdException w:name="toc 3" w:uiPriority="39"/>
+    <w:lsdException w:name="toc 4" w:uiPriority="39"/>
+    <w:lsdException w:name="toc 5" w:uiPriority="39"/>
+    <w:lsdException w:name="toc 6" w:uiPriority="39"/>
+    <w:lsdException w:name="toc 7" w:uiPriority="39"/>
+    <w:lsdException w:name="toc 8" w:uiPriority="39"/>
+    <w:lsdException w:name="toc 9" w:uiPriority="39"/>
+    <w:lsdException w:name="caption" w:uiPriority="35" w:qFormat="1"/>
+    <w:lsdException w:name="Title" w:semiHidden="0" w:uiPriority="10" w:unhideWhenUsed="0" w:qFormat="1"/>
+    <w:lsdException w:name="Default Paragraph Font" w:uiPriority="1"/>
+    <w:lsdException w:name="Subtitle" w:semiHidden="0" w:uiPriority="11" w:unhideWhenUsed="0" w:qFormat="1"/>
+    <w:lsdException w:name="Strong" w:semiHidden="0" w:uiPriority="22" w:unhideWhenUsed="0" w:qFormat="1"/>
+    <w:lsdException w:name="Emphasis" w:semiHidden="0" w:uiPriority="20" w:unhideWhenUsed="0" w:qFormat="1"/>
+    <w:lsdException w:name="Table Grid" w:semiHidden="0" w:uiPriority="59" w:unhideWhenUsed="0"/>
+    <w:lsdException w:name="Note Level 1" w:semiHidden="0" w:unhideWhenUsed="0"/>
+    <w:lsdException w:name="Note Level 2" w:semiHidden="0" w:unhideWhenUsed="0"/>
+    <w:lsdException w:name="Note Level 3" w:semiHidden="0" w:unhideWhenUsed="0"/>
+    <w:lsdException w:name="Note Level 4" w:semiHidden="0" w:unhideWhenUsed="0"/>
+    <w:lsdException w:name="Note Level 5" w:semiHidden="0" w:unhideWhenUsed="0"/>
+    <w:lsdException w:name="Note Level 6" w:semiHidden="0" w:unhideWhenUsed="0"/>
+    <w:lsdException w:name="Note Level 7" w:semiHidden="0" w:unhideWhenUsed="0"/>
+    <w:lsdException w:name="Note Level 8" w:semiHidden="0" w:unhideWhenUsed="0"/>
+    <w:lsdException w:name="Note Level 9" w:semiHidden="0" w:unhideWhenUsed="0"/>
+    <w:lsdException w:name="Placeholder Text" w:unhideWhenUsed="0"/>
+    <w:lsdException w:name="No Spacing" w:semiHidden="0" w:uiPriority="1" w:unhideWhenUsed="0" w:qFormat="1"/>
+    <w:lsdException w:name="Light Shading" w:semiHidden="0" w:uiPriority="60" w:unhideWhenUsed="0"/>
+    <w:lsdException w:name="Light List" w:semiHidden="0" w:uiPriority="61" w:unhideWhenUsed="0"/>
+    <w:lsdException w:name="Light Grid" w:semiHidden="0" w:uiPriority="62" w:unhideWhenUsed="0"/>
+    <w:lsdException w:name="Medium Shading 1" w:semiHidden="0" w:uiPriority="63" w:unhideWhenUsed="0"/>
+    <w:lsdException w:name="Medium Shading 2" w:semiHidden="0" w:uiPriority="64" w:unhideWhenUsed="0"/>
+    <w:lsdException w:name="Medium List 1" w:semiHidden="0" w:uiPriority="65" w:unhideWhenUsed="0"/>
+    <w:lsdException w:name="Medium List 2" w:semiHidden="0" w:uiPriority="66" w:unhideWhenUsed="0"/>
+    <w:lsdException w:name="Medium Grid 1" w:semiHidden="0" w:uiPriority="67" w:unhideWhenUsed="0"/>
+    <w:lsdException w:name="Medium Grid 2" w:semiHidden="0" w:uiPriority="68" w:unhideWhenUsed="0"/>
+    <w:lsdException w:name="Medium Grid 3" w:semiHidden="0" w:uiPriority="69" w:unhideWhenUsed="0"/>
+    <w:lsdException w:name="Dark List" w:semiHidden="0" w:uiPriority="70" w:unhideWhenUsed="0"/>
+    <w:lsdException w:name="Colorful Shading" w:semiHidden="0" w:uiPriority="71" w:unhideWhenUsed="0"/>
+    <w:lsdException w:name="Colorful List" w:semiHidden="0" w:uiPriority="72" w:unhideWhenUsed="0"/>
+    <w:lsdException w:name="Colorful Grid" w:semiHidden="0" w:uiPriority="73" w:unhideWhenUsed="0"/>
+    <w:lsdException w:name="Light Shading Accent 1" w:semiHidden="0" w:uiPriority="60" w:unhideWhenUsed="0"/>
+    <w:lsdException w:name="Light List Accent 1" w:semiHidden="0" w:uiPriority="61" w:unhideWhenUsed="0"/>
+    <w:lsdException w:name="Light Grid Accent 1" w:semiHidden="0" w:uiPriority="62" w:unhideWhenUsed="0"/>
+    <w:lsdException w:name="Medium Shading 1 Accent 1" w:semiHidden="0" w:uiPriority="63" w:unhideWhenUsed="0"/>
+    <w:lsdException w:name="Medium Shading 2 Accent 1" w:semiHidden="0" w:uiPriority="64" w:unhideWhenUsed="0"/>
+    <w:lsdException w:name="Medium List 1 Accent 1" w:semiHidden="0" w:uiPriority="65" w:unhideWhenUsed="0"/>
+    <w:lsdException w:name="Revision" w:unhideWhenUsed="0"/>
+    <w:lsdException w:name="List Paragraph" w:semiHidden="0" w:uiPriority="34" w:unhideWhenUsed="0" w:qFormat="1"/>
+    <w:lsdException w:name="Quote" w:semiHidden="0" w:uiPriority="29" w:unhideWhenUsed="0" w:qFormat="1"/>
+    <w:lsdException w:name="Intense Quote" w:semiHidden="0" w:uiPriority="30" w:unhideWhenUsed="0" w:qFormat="1"/>
+    <w:lsdException w:name="Medium List 2 Accent 1" w:semiHidden="0" w:uiPriority="66" w:unhideWhenUsed="0"/>
+    <w:lsdException w:name="Medium Grid 1 Accent 1" w:semiHidden="0" w:uiPriority="67" w:unhideWhenUsed="0"/>
+    <w:lsdException w:name="Medium Grid 2 Accent 1" w:semiHidden="0" w:uiPriority="68" w:unhideWhenUsed="0"/>
+    <w:lsdException w:name="Medium Grid 3 Accent 1" w:semiHidden="0" w:uiPriority="69" w:unhideWhenUsed="0"/>
+    <w:lsdException w:name="Dark List Accent 1" w:semiHidden="0" w:uiPriority="70" w:unhideWhenUsed="0"/>
+    <w:lsdException w:name="Colorful Shading Accent 1" w:semiHidden="0" w:uiPriority="71" w:unhideWhenUsed="0"/>
+    <w:lsdException w:name="Colorful List Accent 1" w:semiHidden="0" w:uiPriority="72" w:unhideWhenUsed="0"/>
+    <w:lsdException w:name="Colorful Grid Accent 1" w:semiHidden="0" w:uiPriority="73" w:unhideWhenUsed="0"/>
+    <w:lsdException w:name="Light Shading Accent 2" w:semiHidden="0" w:uiPriority="60" w:unhideWhenUsed="0"/>
+    <w:lsdException w:name="Light List Accent 2" w:semiHidden="0" w:uiPriority="61" w:unhideWhenUsed="0"/>
+    <w:lsdException w:name="Light Grid Accent 2" w:semiHidden="0" w:uiPriority="62" w:unhideWhenUsed="0"/>
+    <w:lsdException w:name="Medium Shading 1 Accent 2" w:semiHidden="0" w:uiPriority="63" w:unhideWhenUsed="0"/>
+    <w:lsdException w:name="Medium Shading 2 Accent 2" w:semiHidden="0" w:uiPriority="64" w:unhideWhenUsed="0"/>
+    <w:lsdException w:name="Medium List 1 Accent 2" w:semiHidden="0" w:uiPriority="65" w:unhideWhenUsed="0"/>
+    <w:lsdException w:name="Medium List 2 Accent 2" w:semiHidden="0" w:uiPriority="66" w:unhideWhenUsed="0"/>
+    <w:lsdException w:name="Medium Grid 1 Accent 2" w:semiHidden="0" w:uiPriority="67" w:unhideWhenUsed="0"/>
+    <w:lsdException w:name="Medium Grid 2 Accent 2" w:semiHidden="0" w:uiPriority="68" w:unhideWhenUsed="0"/>
+    <w:lsdException w:name="Medium Grid 3 Accent 2" w:semiHidden="0" w:uiPriority="69" w:unhideWhenUsed="0"/>
+    <w:lsdException w:name="Dark List Accent 2" w:semiHidden="0" w:uiPriority="70" w:unhideWhenUsed="0"/>
+    <w:lsdException w:name="Colorful Shading Accent 2" w:semiHidden="0" w:uiPriority="71" w:unhideWhenUsed="0"/>
+    <w:lsdException w:name="Colorful List Accent 2" w:semiHidden="0" w:uiPriority="72" w:unhideWhenUsed="0"/>
+    <w:lsdException w:name="Colorful Grid Accent 2" w:semiHidden="0" w:uiPriority="73" w:unhideWhenUsed="0"/>
+    <w:lsdException w:name="Light Shading Accent 3" w:semiHidden="0" w:uiPriority="60" w:unhideWhenUsed="0"/>
+    <w:lsdException w:name="Light List Accent 3" w:semiHidden="0" w:uiPriority="61" w:unhideWhenUsed="0"/>
+    <w:lsdException w:name="Light Grid Accent 3" w:semiHidden="0" w:uiPriority="62" w:unhideWhenUsed="0"/>
+    <w:lsdException w:name="Medium Shading 1 Accent 3" w:semiHidden="0" w:uiPriority="63" w:unhideWhenUsed="0"/>
+    <w:lsdException w:name="Medium Shading 2 Accent 3" w:semiHidden="0" w:uiPriority="64" w:unhideWhenUsed="0"/>
+    <w:lsdException w:name="Medium List 1 Accent 3" w:semiHidden="0" w:uiPriority="65" w:unhideWhenUsed="0"/>
+    <w:lsdException w:name="Medium List 2 Accent 3" w:semiHidden="0" w:uiPriority="66" w:unhideWhenUsed="0"/>
+    <w:lsdException w:name="Medium Grid 1 Accent 3" w:semiHidden="0" w:uiPriority="67" w:unhideWhenUsed="0"/>
+    <w:lsdException w:name="Medium Grid 2 Accent 3" w:semiHidden="0" w:uiPriority="68" w:unhideWhenUsed="0"/>
+    <w:lsdException w:name="Medium Grid 3 Accent 3" w:semiHidden="0" w:uiPriority="69" w:unhideWhenUsed="0"/>
+    <w:lsdException w:name="Dark List Accent 3" w:semiHidden="0" w:uiPriority="70" w:unhideWhenUsed="0"/>
+    <w:lsdException w:name="Colorful Shading Accent 3" w:semiHidden="0" w:uiPriority="71" w:unhideWhenUsed="0"/>
+    <w:lsdException w:name="Colorful List Accent 3" w:semiHidden="0" w:uiPriority="72" w:unhideWhenUsed="0"/>
+    <w:lsdException w:name="Colorful Grid Accent 3" w:semiHidden="0" w:uiPriority="73" w:unhideWhenUsed="0"/>
+    <w:lsdException w:name="Light Shading Accent 4" w:semiHidden="0" w:uiPriority="60" w:unhideWhenUsed="0"/>
+    <w:lsdException w:name="Light List Accent 4" w:semiHidden="0" w:uiPriority="61" w:unhideWhenUsed="0"/>
+    <w:lsdException w:name="Light Grid Accent 4" w:semiHidden="0" w:uiPriority="62" w:unhideWhenUsed="0"/>
+    <w:lsdException w:name="Medium Shading 1 Accent 4" w:semiHidden="0" w:uiPriority="63" w:unhideWhenUsed="0"/>
+    <w:lsdException w:name="Medium Shading 2 Accent 4" w:semiHidden="0" w:uiPriority="64" w:unhideWhenUsed="0"/>
+    <w:lsdException w:name="Medium List 1 Accent 4" w:semiHidden="0" w:uiPriority="65" w:unhideWhenUsed="0"/>
+    <w:lsdException w:name="Medium List 2 Accent 4" w:semiHidden="0" w:uiPriority="66" w:unhideWhenUsed="0"/>
+    <w:lsdException w:name="Medium Grid 1 Accent 4" w:semiHidden="0" w:uiPriority="67" w:unhideWhenUsed="0"/>
+    <w:lsdException w:name="Medium Grid 2 Accent 4" w:semiHidden="0" w:uiPriority="68" w:unhideWhenUsed="0"/>
+    <w:lsdException w:name="Medium Grid 3 Accent 4" w:semiHidden="0" w:uiPriority="69" w:unhideWhenUsed="0"/>
+    <w:lsdException w:name="Dark List Accent 4" w:semiHidden="0" w:uiPriority="70" w:unhideWhenUsed="0"/>
+    <w:lsdException w:name="Colorful Shading Accent 4" w:semiHidden="0" w:uiPriority="71" w:unhideWhenUsed="0"/>
+    <w:lsdException w:name="Colorful List Accent 4" w:semiHidden="0" w:uiPriority="72" w:unhideWhenUsed="0"/>
+    <w:lsdException w:name="Colorful Grid Accent 4" w:semiHidden="0" w:uiPriority="73" w:unhideWhenUsed="0"/>
+    <w:lsdException w:name="Light Shading Accent 5" w:semiHidden="0" w:uiPriority="60" w:unhideWhenUsed="0"/>
+    <w:lsdException w:name="Light List Accent 5" w:semiHidden="0" w:uiPriority="61" w:unhideWhenUsed="0"/>
+    <w:lsdException w:name="Light Grid Accent 5" w:semiHidden="0" w:uiPriority="62" w:unhideWhenUsed="0"/>
+    <w:lsdException w:name="Medium Shading 1 Accent 5" w:semiHidden="0" w:uiPriority="63" w:unhideWhenUsed="0"/>
+    <w:lsdException w:name="Medium Shading 2 Accent 5" w:semiHidden="0" w:uiPriority="64" w:unhideWhenUsed="0"/>
+    <w:lsdException w:name="Medium List 1 Accent 5" w:semiHidden="0" w:uiPriority="65" w:unhideWhenUsed="0"/>
+    <w:lsdException w:name="Medium List 2 Accent 5" w:semiHidden="0" w:uiPriority="66" w:unhideWhenUsed="0"/>
+    <w:lsdException w:name="Medium Grid 1 Accent 5" w:semiHidden="0" w:uiPriority="67" w:unhideWhenUsed="0"/>
+    <w:lsdException w:name="Medium Grid 2 Accent 5" w:semiHidden="0" w:uiPriority="68" w:unhideWhenUsed="0"/>
+    <w:lsdException w:name="Medium Grid 3 Accent 5" w:semiHidden="0" w:uiPriority="69" w:unhideWhenUsed="0"/>
+    <w:lsdException w:name="Dark List Accent 5" w:semiHidden="0" w:uiPriority="70" w:unhideWhenUsed="0"/>
+    <w:lsdException w:name="Colorful Shading Accent 5" w:semiHidden="0" w:uiPriority="71" w:unhideWhenUsed="0"/>
+    <w:lsdException w:name="Colorful List Accent 5" w:semiHidden="0" w:uiPriority="72" w:unhideWhenUsed="0"/>
+    <w:lsdException w:name="Colorful Grid Accent 5" w:semiHidden="0" w:uiPriority="73" w:unhideWhenUsed="0"/>
+    <w:lsdException w:name="Light Shading Accent 6" w:semiHidden="0" w:uiPriority="60" w:unhideWhenUsed="0"/>
+    <w:lsdException w:name="Light List Accent 6" w:semiHidden="0" w:uiPriority="61" w:unhideWhenUsed="0"/>
+    <w:lsdException w:name="Light Grid Accent 6" w:semiHidden="0" w:uiPriority="62" w:unhideWhenUsed="0"/>
+    <w:lsdException w:name="Medium Shading 1 Accent 6" w:semiHidden="0" w:uiPriority="63" w:unhideWhenUsed="0"/>
+    <w:lsdException w:name="Medium Shading 2 Accent 6" w:semiHidden="0" w:uiPriority="64" w:unhideWhenUsed="0"/>
+    <w:lsdException w:name="Medium List 1 Accent 6" w:semiHidden="0" w:uiPriority="65" w:unhideWhenUsed="0"/>
+    <w:lsdException w:name="Medium List 2 Accent 6" w:semiHidden="0" w:uiPriority="66" w:unhideWhenUsed="0"/>
+    <w:lsdException w:name="Medium Grid 1 Accent 6" w:semiHidden="0" w:uiPriority="67" w:unhideWhenUsed="0"/>
+    <w:lsdException w:name="Medium Grid 2 Accent 6" w:semiHidden="0" w:uiPriority="68" w:unhideWhenUsed="0"/>
+    <w:lsdException w:name="Medium Grid 3 Accent 6" w:semiHidden="0" w:uiPriority="69" w:unhideWhenUsed="0"/>
+    <w:lsdException w:name="Dark List Accent 6" w:semiHidden="0" w:uiPriority="70" w:unhideWhenUsed="0"/>
+    <w:lsdException w:name="Colorful Shading Accent 6" w:semiHidden="0" w:uiPriority="71" w:unhideWhenUsed="0"/>
+    <w:lsdException w:name="Colorful List Accent 6" w:semiHidden="0" w:uiPriority="72" w:unhideWhenUsed="0"/>
+    <w:lsdException w:name="Colorful Grid Accent 6" w:semiHidden="0" w:uiPriority="73" w:unhideWhenUsed="0"/>
+    <w:lsdException w:name="Subtle Emphasis" w:semiHidden="0" w:uiPriority="19" w:unhideWhenUsed="0" w:qFormat="1"/>
+    <w:lsdException w:name="Intense Emphasis" w:semiHidden="0" w:uiPriority="21" w:unhideWhenUsed="0" w:qFormat="1"/>
+    <w:lsdException w:name="Subtle Reference" w:semiHidden="0" w:uiPriority="31" w:unhideWhenUsed="0" w:qFormat="1"/>
+    <w:lsdException w:name="Intense Reference" w:semiHidden="0" w:uiPriority="32" w:unhideWhenUsed="0" w:qFormat="1"/>
+    <w:lsdException w:name="Book Title" w:semiHidden="0" w:uiPriority="33" w:unhideWhenUsed="0" w:qFormat="1"/>
+    <w:lsdException w:name="Bibliography" w:uiPriority="37"/>
+    <w:lsdException w:name="TOC Heading" w:uiPriority="39" w:qFormat="1"/>
   </w:latentStyles>
   <w:style w:type="paragraph" w:default="1" w:styleId="Standard">
     <w:name w:val="Normal"/>
@@ -2918,7 +3098,7 @@
     <w:name w:val="heading 1"/>
     <w:basedOn w:val="Standard"/>
     <w:next w:val="Standard"/>
-    <w:link w:val="berschrift1Zchn"/>
+    <w:link w:val="berschrift1Zeichen"/>
     <w:uiPriority w:val="9"/>
     <w:qFormat/>
     <w:rsid w:val="007F458F"/>
@@ -2945,7 +3125,7 @@
     <w:name w:val="heading 2"/>
     <w:basedOn w:val="Standard"/>
     <w:next w:val="Standard"/>
-    <w:link w:val="berschrift2Zchn"/>
+    <w:link w:val="berschrift2Zeichen"/>
     <w:uiPriority w:val="9"/>
     <w:unhideWhenUsed/>
     <w:qFormat/>
@@ -2970,7 +3150,7 @@
     <w:name w:val="heading 3"/>
     <w:basedOn w:val="Standard"/>
     <w:next w:val="Standard"/>
-    <w:link w:val="berschrift3Zchn"/>
+    <w:link w:val="berschrift3Zeichen"/>
     <w:uiPriority w:val="9"/>
     <w:unhideWhenUsed/>
     <w:qFormat/>
@@ -2992,7 +3172,7 @@
     <w:name w:val="heading 4"/>
     <w:basedOn w:val="Standard"/>
     <w:next w:val="Standard"/>
-    <w:link w:val="berschrift4Zchn"/>
+    <w:link w:val="berschrift4Zeichen"/>
     <w:uiPriority w:val="9"/>
     <w:semiHidden/>
     <w:unhideWhenUsed/>
@@ -3015,7 +3195,7 @@
     <w:name w:val="heading 5"/>
     <w:basedOn w:val="Standard"/>
     <w:next w:val="Standard"/>
-    <w:link w:val="berschrift5Zchn"/>
+    <w:link w:val="berschrift5Zeichen"/>
     <w:uiPriority w:val="9"/>
     <w:semiHidden/>
     <w:unhideWhenUsed/>
@@ -3038,7 +3218,7 @@
     <w:name w:val="heading 6"/>
     <w:basedOn w:val="Standard"/>
     <w:next w:val="Standard"/>
-    <w:link w:val="berschrift6Zchn"/>
+    <w:link w:val="berschrift6Zeichen"/>
     <w:uiPriority w:val="9"/>
     <w:semiHidden/>
     <w:unhideWhenUsed/>
@@ -3061,7 +3241,7 @@
     <w:name w:val="heading 7"/>
     <w:basedOn w:val="Standard"/>
     <w:next w:val="Standard"/>
-    <w:link w:val="berschrift7Zchn"/>
+    <w:link w:val="berschrift7Zeichen"/>
     <w:uiPriority w:val="9"/>
     <w:semiHidden/>
     <w:unhideWhenUsed/>
@@ -3081,7 +3261,7 @@
     <w:name w:val="heading 8"/>
     <w:basedOn w:val="Standard"/>
     <w:next w:val="Standard"/>
-    <w:link w:val="berschrift8Zchn"/>
+    <w:link w:val="berschrift8Zeichen"/>
     <w:uiPriority w:val="9"/>
     <w:semiHidden/>
     <w:unhideWhenUsed/>
@@ -3102,7 +3282,7 @@
     <w:name w:val="heading 9"/>
     <w:basedOn w:val="Standard"/>
     <w:next w:val="Standard"/>
-    <w:link w:val="berschrift9Zchn"/>
+    <w:link w:val="berschrift9Zeichen"/>
     <w:uiPriority w:val="9"/>
     <w:semiHidden/>
     <w:unhideWhenUsed/>
@@ -3121,7 +3301,7 @@
       <w:szCs w:val="18"/>
     </w:rPr>
   </w:style>
-  <w:style w:type="character" w:default="1" w:styleId="Absatz-Standardschriftart">
+  <w:style w:type="character" w:default="1" w:styleId="Absatzstandardschriftart">
     <w:name w:val="Default Paragraph Font"/>
     <w:uiPriority w:val="1"/>
     <w:semiHidden/>
@@ -3148,9 +3328,9 @@
     <w:semiHidden/>
     <w:unhideWhenUsed/>
   </w:style>
-  <w:style w:type="character" w:customStyle="1" w:styleId="berschrift1Zchn">
-    <w:name w:val="Überschrift 1 Zchn"/>
-    <w:basedOn w:val="Absatz-Standardschriftart"/>
+  <w:style w:type="character" w:customStyle="1" w:styleId="berschrift1Zeichen">
+    <w:name w:val="Überschrift 1 Zeichen"/>
+    <w:basedOn w:val="Absatzstandardschriftart"/>
     <w:link w:val="berschrift1"/>
     <w:uiPriority w:val="9"/>
     <w:rsid w:val="007F458F"/>
@@ -3163,9 +3343,9 @@
       <w:shd w:val="clear" w:color="auto" w:fill="90C226" w:themeFill="accent1"/>
     </w:rPr>
   </w:style>
-  <w:style w:type="character" w:customStyle="1" w:styleId="berschrift2Zchn">
-    <w:name w:val="Überschrift 2 Zchn"/>
-    <w:basedOn w:val="Absatz-Standardschriftart"/>
+  <w:style w:type="character" w:customStyle="1" w:styleId="berschrift2Zeichen">
+    <w:name w:val="Überschrift 2 Zeichen"/>
+    <w:basedOn w:val="Absatzstandardschriftart"/>
     <w:link w:val="berschrift2"/>
     <w:uiPriority w:val="9"/>
     <w:rsid w:val="007F458F"/>
@@ -3175,9 +3355,9 @@
       <w:shd w:val="clear" w:color="auto" w:fill="E9F6D0" w:themeFill="accent1" w:themeFillTint="33"/>
     </w:rPr>
   </w:style>
-  <w:style w:type="character" w:customStyle="1" w:styleId="berschrift3Zchn">
-    <w:name w:val="Überschrift 3 Zchn"/>
-    <w:basedOn w:val="Absatz-Standardschriftart"/>
+  <w:style w:type="character" w:customStyle="1" w:styleId="berschrift3Zeichen">
+    <w:name w:val="Überschrift 3 Zeichen"/>
+    <w:basedOn w:val="Absatzstandardschriftart"/>
     <w:link w:val="berschrift3"/>
     <w:uiPriority w:val="9"/>
     <w:rsid w:val="007F458F"/>
@@ -3191,7 +3371,7 @@
     <w:name w:val="Title"/>
     <w:basedOn w:val="Standard"/>
     <w:next w:val="Standard"/>
-    <w:link w:val="TitelZchn"/>
+    <w:link w:val="TitelZeichen"/>
     <w:uiPriority w:val="10"/>
     <w:qFormat/>
     <w:rsid w:val="007F458F"/>
@@ -3207,9 +3387,9 @@
       <w:szCs w:val="52"/>
     </w:rPr>
   </w:style>
-  <w:style w:type="character" w:customStyle="1" w:styleId="TitelZchn">
-    <w:name w:val="Titel Zchn"/>
-    <w:basedOn w:val="Absatz-Standardschriftart"/>
+  <w:style w:type="character" w:customStyle="1" w:styleId="TitelZeichen">
+    <w:name w:val="Titel Zeichen"/>
+    <w:basedOn w:val="Absatzstandardschriftart"/>
     <w:link w:val="Titel"/>
     <w:uiPriority w:val="10"/>
     <w:rsid w:val="007F458F"/>
@@ -3226,7 +3406,7 @@
     <w:name w:val="Subtitle"/>
     <w:basedOn w:val="Standard"/>
     <w:next w:val="Standard"/>
-    <w:link w:val="UntertitelZchn"/>
+    <w:link w:val="UntertitelZeichen"/>
     <w:uiPriority w:val="11"/>
     <w:qFormat/>
     <w:rsid w:val="007F458F"/>
@@ -3241,9 +3421,9 @@
       <w:szCs w:val="21"/>
     </w:rPr>
   </w:style>
-  <w:style w:type="character" w:customStyle="1" w:styleId="UntertitelZchn">
-    <w:name w:val="Untertitel Zchn"/>
-    <w:basedOn w:val="Absatz-Standardschriftart"/>
+  <w:style w:type="character" w:customStyle="1" w:styleId="UntertitelZeichen">
+    <w:name w:val="Untertitel Zeichen"/>
+    <w:basedOn w:val="Absatzstandardschriftart"/>
     <w:link w:val="Untertitel"/>
     <w:uiPriority w:val="11"/>
     <w:rsid w:val="007F458F"/>
@@ -3258,7 +3438,7 @@
   <w:style w:type="paragraph" w:styleId="Kopfzeile">
     <w:name w:val="header"/>
     <w:basedOn w:val="Standard"/>
-    <w:link w:val="KopfzeileZchn"/>
+    <w:link w:val="KopfzeileZeichen"/>
     <w:uiPriority w:val="99"/>
     <w:unhideWhenUsed/>
     <w:pPr>
@@ -3268,9 +3448,9 @@
       </w:tabs>
     </w:pPr>
   </w:style>
-  <w:style w:type="character" w:customStyle="1" w:styleId="KopfzeileZchn">
-    <w:name w:val="Kopfzeile Zchn"/>
-    <w:basedOn w:val="Absatz-Standardschriftart"/>
+  <w:style w:type="character" w:customStyle="1" w:styleId="KopfzeileZeichen">
+    <w:name w:val="Kopfzeile Zeichen"/>
+    <w:basedOn w:val="Absatzstandardschriftart"/>
     <w:link w:val="Kopfzeile"/>
     <w:uiPriority w:val="99"/>
     <w:rPr>
@@ -3279,7 +3459,7 @@
   </w:style>
   <w:style w:type="paragraph" w:styleId="KeinLeerraum">
     <w:name w:val="No Spacing"/>
-    <w:link w:val="KeinLeerraumZchn"/>
+    <w:link w:val="KeinLeerraumZeichen"/>
     <w:uiPriority w:val="1"/>
     <w:qFormat/>
     <w:rsid w:val="007F458F"/>
@@ -3287,16 +3467,16 @@
       <w:spacing w:after="0" w:line="240" w:lineRule="auto"/>
     </w:pPr>
   </w:style>
-  <w:style w:type="character" w:customStyle="1" w:styleId="KeinLeerraumZchn">
-    <w:name w:val="Kein Leerraum Zchn"/>
-    <w:basedOn w:val="Absatz-Standardschriftart"/>
+  <w:style w:type="character" w:customStyle="1" w:styleId="KeinLeerraumZeichen">
+    <w:name w:val="Kein Leerraum Zeichen"/>
+    <w:basedOn w:val="Absatzstandardschriftart"/>
     <w:link w:val="KeinLeerraum"/>
     <w:uiPriority w:val="1"/>
   </w:style>
   <w:style w:type="paragraph" w:styleId="Sprechblasentext">
     <w:name w:val="Balloon Text"/>
     <w:basedOn w:val="Standard"/>
-    <w:link w:val="SprechblasentextZchn"/>
+    <w:link w:val="SprechblasentextZeichen"/>
     <w:uiPriority w:val="99"/>
     <w:semiHidden/>
     <w:unhideWhenUsed/>
@@ -3309,9 +3489,9 @@
       <w:szCs w:val="16"/>
     </w:rPr>
   </w:style>
-  <w:style w:type="character" w:customStyle="1" w:styleId="SprechblasentextZchn">
-    <w:name w:val="Sprechblasentext Zchn"/>
-    <w:basedOn w:val="Absatz-Standardschriftart"/>
+  <w:style w:type="character" w:customStyle="1" w:styleId="SprechblasentextZeichen">
+    <w:name w:val="Sprechblasentext Zeichen"/>
+    <w:basedOn w:val="Absatzstandardschriftart"/>
     <w:link w:val="Sprechblasentext"/>
     <w:uiPriority w:val="99"/>
     <w:semiHidden/>
@@ -3321,9 +3501,9 @@
       <w:szCs w:val="16"/>
     </w:rPr>
   </w:style>
-  <w:style w:type="character" w:customStyle="1" w:styleId="berschrift4Zchn">
-    <w:name w:val="Überschrift 4 Zchn"/>
-    <w:basedOn w:val="Absatz-Standardschriftart"/>
+  <w:style w:type="character" w:customStyle="1" w:styleId="berschrift4Zeichen">
+    <w:name w:val="Überschrift 4 Zeichen"/>
+    <w:basedOn w:val="Absatzstandardschriftart"/>
     <w:link w:val="berschrift4"/>
     <w:uiPriority w:val="9"/>
     <w:semiHidden/>
@@ -3334,9 +3514,9 @@
       <w:spacing w:val="10"/>
     </w:rPr>
   </w:style>
-  <w:style w:type="character" w:customStyle="1" w:styleId="berschrift5Zchn">
-    <w:name w:val="Überschrift 5 Zchn"/>
-    <w:basedOn w:val="Absatz-Standardschriftart"/>
+  <w:style w:type="character" w:customStyle="1" w:styleId="berschrift5Zeichen">
+    <w:name w:val="Überschrift 5 Zeichen"/>
+    <w:basedOn w:val="Absatzstandardschriftart"/>
     <w:link w:val="berschrift5"/>
     <w:uiPriority w:val="9"/>
     <w:semiHidden/>
@@ -3347,9 +3527,9 @@
       <w:spacing w:val="10"/>
     </w:rPr>
   </w:style>
-  <w:style w:type="character" w:customStyle="1" w:styleId="berschrift6Zchn">
-    <w:name w:val="Überschrift 6 Zchn"/>
-    <w:basedOn w:val="Absatz-Standardschriftart"/>
+  <w:style w:type="character" w:customStyle="1" w:styleId="berschrift6Zeichen">
+    <w:name w:val="Überschrift 6 Zeichen"/>
+    <w:basedOn w:val="Absatzstandardschriftart"/>
     <w:link w:val="berschrift6"/>
     <w:uiPriority w:val="9"/>
     <w:semiHidden/>
@@ -3360,9 +3540,9 @@
       <w:spacing w:val="10"/>
     </w:rPr>
   </w:style>
-  <w:style w:type="character" w:customStyle="1" w:styleId="berschrift7Zchn">
-    <w:name w:val="Überschrift 7 Zchn"/>
-    <w:basedOn w:val="Absatz-Standardschriftart"/>
+  <w:style w:type="character" w:customStyle="1" w:styleId="berschrift7Zeichen">
+    <w:name w:val="Überschrift 7 Zeichen"/>
+    <w:basedOn w:val="Absatzstandardschriftart"/>
     <w:link w:val="berschrift7"/>
     <w:uiPriority w:val="9"/>
     <w:semiHidden/>
@@ -3373,9 +3553,9 @@
       <w:spacing w:val="10"/>
     </w:rPr>
   </w:style>
-  <w:style w:type="character" w:customStyle="1" w:styleId="berschrift8Zchn">
-    <w:name w:val="Überschrift 8 Zchn"/>
-    <w:basedOn w:val="Absatz-Standardschriftart"/>
+  <w:style w:type="character" w:customStyle="1" w:styleId="berschrift8Zeichen">
+    <w:name w:val="Überschrift 8 Zeichen"/>
+    <w:basedOn w:val="Absatzstandardschriftart"/>
     <w:link w:val="berschrift8"/>
     <w:uiPriority w:val="9"/>
     <w:semiHidden/>
@@ -3387,9 +3567,9 @@
       <w:szCs w:val="18"/>
     </w:rPr>
   </w:style>
-  <w:style w:type="character" w:customStyle="1" w:styleId="berschrift9Zchn">
-    <w:name w:val="Überschrift 9 Zchn"/>
-    <w:basedOn w:val="Absatz-Standardschriftart"/>
+  <w:style w:type="character" w:customStyle="1" w:styleId="berschrift9Zeichen">
+    <w:name w:val="Überschrift 9 Zeichen"/>
+    <w:basedOn w:val="Absatzstandardschriftart"/>
     <w:link w:val="berschrift9"/>
     <w:uiPriority w:val="9"/>
     <w:semiHidden/>
@@ -3420,7 +3600,7 @@
       <w:szCs w:val="16"/>
     </w:rPr>
   </w:style>
-  <w:style w:type="character" w:styleId="Fett">
+  <w:style w:type="character" w:styleId="Betont">
     <w:name w:val="Strong"/>
     <w:uiPriority w:val="22"/>
     <w:qFormat/>
@@ -3430,7 +3610,7 @@
       <w:bCs/>
     </w:rPr>
   </w:style>
-  <w:style w:type="character" w:styleId="Hervorhebung">
+  <w:style w:type="character" w:styleId="Herausstellen">
     <w:name w:val="Emphasis"/>
     <w:uiPriority w:val="20"/>
     <w:qFormat/>
@@ -3451,11 +3631,11 @@
       <w:contextualSpacing/>
     </w:pPr>
   </w:style>
-  <w:style w:type="paragraph" w:styleId="Zitat">
+  <w:style w:type="paragraph" w:styleId="Anfhrungszeichen">
     <w:name w:val="Quote"/>
     <w:basedOn w:val="Standard"/>
     <w:next w:val="Standard"/>
-    <w:link w:val="ZitatZchn"/>
+    <w:link w:val="AnfhrungszeichenZeichen"/>
     <w:uiPriority w:val="29"/>
     <w:qFormat/>
     <w:rsid w:val="007F458F"/>
@@ -3466,10 +3646,10 @@
       <w:szCs w:val="24"/>
     </w:rPr>
   </w:style>
-  <w:style w:type="character" w:customStyle="1" w:styleId="ZitatZchn">
-    <w:name w:val="Zitat Zchn"/>
-    <w:basedOn w:val="Absatz-Standardschriftart"/>
-    <w:link w:val="Zitat"/>
+  <w:style w:type="character" w:customStyle="1" w:styleId="AnfhrungszeichenZeichen">
+    <w:name w:val="Anführungszeichen Zeichen"/>
+    <w:basedOn w:val="Absatzstandardschriftart"/>
+    <w:link w:val="Anfhrungszeichen"/>
     <w:uiPriority w:val="29"/>
     <w:rsid w:val="007F458F"/>
     <w:rPr>
@@ -3479,11 +3659,11 @@
       <w:szCs w:val="24"/>
     </w:rPr>
   </w:style>
-  <w:style w:type="paragraph" w:styleId="IntensivesZitat">
+  <w:style w:type="paragraph" w:styleId="IntensivesAnfhrungszeichen">
     <w:name w:val="Intense Quote"/>
     <w:basedOn w:val="Standard"/>
     <w:next w:val="Standard"/>
-    <w:link w:val="IntensivesZitatZchn"/>
+    <w:link w:val="IntensivesAnfhrungszeichenZeichen"/>
     <w:uiPriority w:val="30"/>
     <w:qFormat/>
     <w:rsid w:val="007F458F"/>
@@ -3498,10 +3678,10 @@
       <w:szCs w:val="24"/>
     </w:rPr>
   </w:style>
-  <w:style w:type="character" w:customStyle="1" w:styleId="IntensivesZitatZchn">
-    <w:name w:val="Intensives Zitat Zchn"/>
-    <w:basedOn w:val="Absatz-Standardschriftart"/>
-    <w:link w:val="IntensivesZitat"/>
+  <w:style w:type="character" w:customStyle="1" w:styleId="IntensivesAnfhrungszeichenZeichen">
+    <w:name w:val="Intensives Anführungszeichen Zeichen"/>
+    <w:basedOn w:val="Absatzstandardschriftart"/>
+    <w:link w:val="IntensivesAnfhrungszeichen"/>
     <w:uiPriority w:val="30"/>
     <w:rsid w:val="007F458F"/>
     <w:rPr>
@@ -3587,7 +3767,7 @@
   </w:style>
   <w:style w:type="character" w:styleId="Platzhaltertext">
     <w:name w:val="Placeholder Text"/>
-    <w:basedOn w:val="Absatz-Standardschriftart"/>
+    <w:basedOn w:val="Absatzstandardschriftart"/>
     <w:uiPriority w:val="99"/>
     <w:semiHidden/>
     <w:rPr>
@@ -3597,7 +3777,7 @@
   <w:style w:type="paragraph" w:styleId="Fuzeile">
     <w:name w:val="footer"/>
     <w:basedOn w:val="Standard"/>
-    <w:link w:val="FuzeileZchn"/>
+    <w:link w:val="FuzeileZeichen"/>
     <w:uiPriority w:val="99"/>
     <w:unhideWhenUsed/>
     <w:pPr>
@@ -3608,9 +3788,880 @@
       <w:spacing w:after="0" w:line="240" w:lineRule="auto"/>
     </w:pPr>
   </w:style>
-  <w:style w:type="character" w:customStyle="1" w:styleId="FuzeileZchn">
-    <w:name w:val="Fußzeile Zchn"/>
-    <w:basedOn w:val="Absatz-Standardschriftart"/>
+  <w:style w:type="character" w:customStyle="1" w:styleId="FuzeileZeichen">
+    <w:name w:val="Fußzeile Zeichen"/>
+    <w:basedOn w:val="Absatzstandardschriftart"/>
+    <w:link w:val="Fuzeile"/>
+    <w:uiPriority w:val="99"/>
+  </w:style>
+</w:styles>
+</file>
+
+<file path=word/stylesWithEffects.xml><?xml version="1.0" encoding="utf-8"?>
+<w:styles xmlns:wpc="http://schemas.microsoft.com/office/word/2010/wordprocessingCanvas" xmlns:mo="http://schemas.microsoft.com/office/mac/office/2008/main" xmlns:mc="http://schemas.openxmlformats.org/markup-compatibility/2006" xmlns:mv="urn:schemas-microsoft-com:mac:vml" xmlns:o="urn:schemas-microsoft-com:office:office" xmlns:r="http://schemas.openxmlformats.org/officeDocument/2006/relationships" xmlns:m="http://schemas.openxmlformats.org/officeDocument/2006/math" xmlns:v="urn:schemas-microsoft-com:vml" xmlns:wp14="http://schemas.microsoft.com/office/word/2010/wordprocessingDrawing" xmlns:wp="http://schemas.openxmlformats.org/drawingml/2006/wordprocessingDrawing" xmlns:w10="urn:schemas-microsoft-com:office:word" xmlns:w="http://schemas.openxmlformats.org/wordprocessingml/2006/main" xmlns:w14="http://schemas.microsoft.com/office/word/2010/wordml" xmlns:wpg="http://schemas.microsoft.com/office/word/2010/wordprocessingGroup" xmlns:wpi="http://schemas.microsoft.com/office/word/2010/wordprocessingInk" xmlns:wne="http://schemas.microsoft.com/office/word/2006/wordml" xmlns:wps="http://schemas.microsoft.com/office/word/2010/wordprocessingShape" mc:Ignorable="w14 wp14">
+  <w:docDefaults>
+    <w:rPrDefault>
+      <w:rPr>
+        <w:rFonts w:asciiTheme="minorHAnsi" w:eastAsiaTheme="minorEastAsia" w:hAnsiTheme="minorHAnsi" w:cstheme="minorBidi"/>
+        <w:lang w:val="de-DE" w:eastAsia="de-DE" w:bidi="ar-SA"/>
+      </w:rPr>
+    </w:rPrDefault>
+    <w:pPrDefault>
+      <w:pPr>
+        <w:spacing w:before="100" w:after="200" w:line="276" w:lineRule="auto"/>
+      </w:pPr>
+    </w:pPrDefault>
+  </w:docDefaults>
+  <w:latentStyles w:defLockedState="0" w:defUIPriority="99" w:defSemiHidden="1" w:defUnhideWhenUsed="1" w:defQFormat="0" w:count="276">
+    <w:lsdException w:name="Normal" w:semiHidden="0" w:uiPriority="0" w:unhideWhenUsed="0" w:qFormat="1"/>
+    <w:lsdException w:name="heading 1" w:semiHidden="0" w:uiPriority="9" w:unhideWhenUsed="0" w:qFormat="1"/>
+    <w:lsdException w:name="heading 2" w:uiPriority="9" w:qFormat="1"/>
+    <w:lsdException w:name="heading 3" w:uiPriority="9" w:qFormat="1"/>
+    <w:lsdException w:name="heading 4" w:uiPriority="9" w:qFormat="1"/>
+    <w:lsdException w:name="heading 5" w:uiPriority="9" w:qFormat="1"/>
+    <w:lsdException w:name="heading 6" w:uiPriority="9" w:qFormat="1"/>
+    <w:lsdException w:name="heading 7" w:uiPriority="9" w:qFormat="1"/>
+    <w:lsdException w:name="heading 8" w:uiPriority="9" w:qFormat="1"/>
+    <w:lsdException w:name="heading 9" w:uiPriority="9" w:qFormat="1"/>
+    <w:lsdException w:name="toc 1" w:uiPriority="39"/>
+    <w:lsdException w:name="toc 2" w:uiPriority="39"/>
+    <w:lsdException w:name="toc 3" w:uiPriority="39"/>
+    <w:lsdException w:name="toc 4" w:uiPriority="39"/>
+    <w:lsdException w:name="toc 5" w:uiPriority="39"/>
+    <w:lsdException w:name="toc 6" w:uiPriority="39"/>
+    <w:lsdException w:name="toc 7" w:uiPriority="39"/>
+    <w:lsdException w:name="toc 8" w:uiPriority="39"/>
+    <w:lsdException w:name="toc 9" w:uiPriority="39"/>
+    <w:lsdException w:name="caption" w:uiPriority="35" w:qFormat="1"/>
+    <w:lsdException w:name="Title" w:semiHidden="0" w:uiPriority="10" w:unhideWhenUsed="0" w:qFormat="1"/>
+    <w:lsdException w:name="Default Paragraph Font" w:uiPriority="1"/>
+    <w:lsdException w:name="Subtitle" w:semiHidden="0" w:uiPriority="11" w:unhideWhenUsed="0" w:qFormat="1"/>
+    <w:lsdException w:name="Strong" w:semiHidden="0" w:uiPriority="22" w:unhideWhenUsed="0" w:qFormat="1"/>
+    <w:lsdException w:name="Emphasis" w:semiHidden="0" w:uiPriority="20" w:unhideWhenUsed="0" w:qFormat="1"/>
+    <w:lsdException w:name="Table Grid" w:semiHidden="0" w:uiPriority="59" w:unhideWhenUsed="0"/>
+    <w:lsdException w:name="Note Level 1" w:semiHidden="0" w:unhideWhenUsed="0"/>
+    <w:lsdException w:name="Note Level 2" w:semiHidden="0" w:unhideWhenUsed="0"/>
+    <w:lsdException w:name="Note Level 3" w:semiHidden="0" w:unhideWhenUsed="0"/>
+    <w:lsdException w:name="Note Level 4" w:semiHidden="0" w:unhideWhenUsed="0"/>
+    <w:lsdException w:name="Note Level 5" w:semiHidden="0" w:unhideWhenUsed="0"/>
+    <w:lsdException w:name="Note Level 6" w:semiHidden="0" w:unhideWhenUsed="0"/>
+    <w:lsdException w:name="Note Level 7" w:semiHidden="0" w:unhideWhenUsed="0"/>
+    <w:lsdException w:name="Note Level 8" w:semiHidden="0" w:unhideWhenUsed="0"/>
+    <w:lsdException w:name="Note Level 9" w:semiHidden="0" w:unhideWhenUsed="0"/>
+    <w:lsdException w:name="Placeholder Text" w:unhideWhenUsed="0"/>
+    <w:lsdException w:name="No Spacing" w:semiHidden="0" w:uiPriority="1" w:unhideWhenUsed="0" w:qFormat="1"/>
+    <w:lsdException w:name="Light Shading" w:semiHidden="0" w:uiPriority="60" w:unhideWhenUsed="0"/>
+    <w:lsdException w:name="Light List" w:semiHidden="0" w:uiPriority="61" w:unhideWhenUsed="0"/>
+    <w:lsdException w:name="Light Grid" w:semiHidden="0" w:uiPriority="62" w:unhideWhenUsed="0"/>
+    <w:lsdException w:name="Medium Shading 1" w:semiHidden="0" w:uiPriority="63" w:unhideWhenUsed="0"/>
+    <w:lsdException w:name="Medium Shading 2" w:semiHidden="0" w:uiPriority="64" w:unhideWhenUsed="0"/>
+    <w:lsdException w:name="Medium List 1" w:semiHidden="0" w:uiPriority="65" w:unhideWhenUsed="0"/>
+    <w:lsdException w:name="Medium List 2" w:semiHidden="0" w:uiPriority="66" w:unhideWhenUsed="0"/>
+    <w:lsdException w:name="Medium Grid 1" w:semiHidden="0" w:uiPriority="67" w:unhideWhenUsed="0"/>
+    <w:lsdException w:name="Medium Grid 2" w:semiHidden="0" w:uiPriority="68" w:unhideWhenUsed="0"/>
+    <w:lsdException w:name="Medium Grid 3" w:semiHidden="0" w:uiPriority="69" w:unhideWhenUsed="0"/>
+    <w:lsdException w:name="Dark List" w:semiHidden="0" w:uiPriority="70" w:unhideWhenUsed="0"/>
+    <w:lsdException w:name="Colorful Shading" w:semiHidden="0" w:uiPriority="71" w:unhideWhenUsed="0"/>
+    <w:lsdException w:name="Colorful List" w:semiHidden="0" w:uiPriority="72" w:unhideWhenUsed="0"/>
+    <w:lsdException w:name="Colorful Grid" w:semiHidden="0" w:uiPriority="73" w:unhideWhenUsed="0"/>
+    <w:lsdException w:name="Light Shading Accent 1" w:semiHidden="0" w:uiPriority="60" w:unhideWhenUsed="0"/>
+    <w:lsdException w:name="Light List Accent 1" w:semiHidden="0" w:uiPriority="61" w:unhideWhenUsed="0"/>
+    <w:lsdException w:name="Light Grid Accent 1" w:semiHidden="0" w:uiPriority="62" w:unhideWhenUsed="0"/>
+    <w:lsdException w:name="Medium Shading 1 Accent 1" w:semiHidden="0" w:uiPriority="63" w:unhideWhenUsed="0"/>
+    <w:lsdException w:name="Medium Shading 2 Accent 1" w:semiHidden="0" w:uiPriority="64" w:unhideWhenUsed="0"/>
+    <w:lsdException w:name="Medium List 1 Accent 1" w:semiHidden="0" w:uiPriority="65" w:unhideWhenUsed="0"/>
+    <w:lsdException w:name="Revision" w:unhideWhenUsed="0"/>
+    <w:lsdException w:name="List Paragraph" w:semiHidden="0" w:uiPriority="34" w:unhideWhenUsed="0" w:qFormat="1"/>
+    <w:lsdException w:name="Quote" w:semiHidden="0" w:uiPriority="29" w:unhideWhenUsed="0" w:qFormat="1"/>
+    <w:lsdException w:name="Intense Quote" w:semiHidden="0" w:uiPriority="30" w:unhideWhenUsed="0" w:qFormat="1"/>
+    <w:lsdException w:name="Medium List 2 Accent 1" w:semiHidden="0" w:uiPriority="66" w:unhideWhenUsed="0"/>
+    <w:lsdException w:name="Medium Grid 1 Accent 1" w:semiHidden="0" w:uiPriority="67" w:unhideWhenUsed="0"/>
+    <w:lsdException w:name="Medium Grid 2 Accent 1" w:semiHidden="0" w:uiPriority="68" w:unhideWhenUsed="0"/>
+    <w:lsdException w:name="Medium Grid 3 Accent 1" w:semiHidden="0" w:uiPriority="69" w:unhideWhenUsed="0"/>
+    <w:lsdException w:name="Dark List Accent 1" w:semiHidden="0" w:uiPriority="70" w:unhideWhenUsed="0"/>
+    <w:lsdException w:name="Colorful Shading Accent 1" w:semiHidden="0" w:uiPriority="71" w:unhideWhenUsed="0"/>
+    <w:lsdException w:name="Colorful List Accent 1" w:semiHidden="0" w:uiPriority="72" w:unhideWhenUsed="0"/>
+    <w:lsdException w:name="Colorful Grid Accent 1" w:semiHidden="0" w:uiPriority="73" w:unhideWhenUsed="0"/>
+    <w:lsdException w:name="Light Shading Accent 2" w:semiHidden="0" w:uiPriority="60" w:unhideWhenUsed="0"/>
+    <w:lsdException w:name="Light List Accent 2" w:semiHidden="0" w:uiPriority="61" w:unhideWhenUsed="0"/>
+    <w:lsdException w:name="Light Grid Accent 2" w:semiHidden="0" w:uiPriority="62" w:unhideWhenUsed="0"/>
+    <w:lsdException w:name="Medium Shading 1 Accent 2" w:semiHidden="0" w:uiPriority="63" w:unhideWhenUsed="0"/>
+    <w:lsdException w:name="Medium Shading 2 Accent 2" w:semiHidden="0" w:uiPriority="64" w:unhideWhenUsed="0"/>
+    <w:lsdException w:name="Medium List 1 Accent 2" w:semiHidden="0" w:uiPriority="65" w:unhideWhenUsed="0"/>
+    <w:lsdException w:name="Medium List 2 Accent 2" w:semiHidden="0" w:uiPriority="66" w:unhideWhenUsed="0"/>
+    <w:lsdException w:name="Medium Grid 1 Accent 2" w:semiHidden="0" w:uiPriority="67" w:unhideWhenUsed="0"/>
+    <w:lsdException w:name="Medium Grid 2 Accent 2" w:semiHidden="0" w:uiPriority="68" w:unhideWhenUsed="0"/>
+    <w:lsdException w:name="Medium Grid 3 Accent 2" w:semiHidden="0" w:uiPriority="69" w:unhideWhenUsed="0"/>
+    <w:lsdException w:name="Dark List Accent 2" w:semiHidden="0" w:uiPriority="70" w:unhideWhenUsed="0"/>
+    <w:lsdException w:name="Colorful Shading Accent 2" w:semiHidden="0" w:uiPriority="71" w:unhideWhenUsed="0"/>
+    <w:lsdException w:name="Colorful List Accent 2" w:semiHidden="0" w:uiPriority="72" w:unhideWhenUsed="0"/>
+    <w:lsdException w:name="Colorful Grid Accent 2" w:semiHidden="0" w:uiPriority="73" w:unhideWhenUsed="0"/>
+    <w:lsdException w:name="Light Shading Accent 3" w:semiHidden="0" w:uiPriority="60" w:unhideWhenUsed="0"/>
+    <w:lsdException w:name="Light List Accent 3" w:semiHidden="0" w:uiPriority="61" w:unhideWhenUsed="0"/>
+    <w:lsdException w:name="Light Grid Accent 3" w:semiHidden="0" w:uiPriority="62" w:unhideWhenUsed="0"/>
+    <w:lsdException w:name="Medium Shading 1 Accent 3" w:semiHidden="0" w:uiPriority="63" w:unhideWhenUsed="0"/>
+    <w:lsdException w:name="Medium Shading 2 Accent 3" w:semiHidden="0" w:uiPriority="64" w:unhideWhenUsed="0"/>
+    <w:lsdException w:name="Medium List 1 Accent 3" w:semiHidden="0" w:uiPriority="65" w:unhideWhenUsed="0"/>
+    <w:lsdException w:name="Medium List 2 Accent 3" w:semiHidden="0" w:uiPriority="66" w:unhideWhenUsed="0"/>
+    <w:lsdException w:name="Medium Grid 1 Accent 3" w:semiHidden="0" w:uiPriority="67" w:unhideWhenUsed="0"/>
+    <w:lsdException w:name="Medium Grid 2 Accent 3" w:semiHidden="0" w:uiPriority="68" w:unhideWhenUsed="0"/>
+    <w:lsdException w:name="Medium Grid 3 Accent 3" w:semiHidden="0" w:uiPriority="69" w:unhideWhenUsed="0"/>
+    <w:lsdException w:name="Dark List Accent 3" w:semiHidden="0" w:uiPriority="70" w:unhideWhenUsed="0"/>
+    <w:lsdException w:name="Colorful Shading Accent 3" w:semiHidden="0" w:uiPriority="71" w:unhideWhenUsed="0"/>
+    <w:lsdException w:name="Colorful List Accent 3" w:semiHidden="0" w:uiPriority="72" w:unhideWhenUsed="0"/>
+    <w:lsdException w:name="Colorful Grid Accent 3" w:semiHidden="0" w:uiPriority="73" w:unhideWhenUsed="0"/>
+    <w:lsdException w:name="Light Shading Accent 4" w:semiHidden="0" w:uiPriority="60" w:unhideWhenUsed="0"/>
+    <w:lsdException w:name="Light List Accent 4" w:semiHidden="0" w:uiPriority="61" w:unhideWhenUsed="0"/>
+    <w:lsdException w:name="Light Grid Accent 4" w:semiHidden="0" w:uiPriority="62" w:unhideWhenUsed="0"/>
+    <w:lsdException w:name="Medium Shading 1 Accent 4" w:semiHidden="0" w:uiPriority="63" w:unhideWhenUsed="0"/>
+    <w:lsdException w:name="Medium Shading 2 Accent 4" w:semiHidden="0" w:uiPriority="64" w:unhideWhenUsed="0"/>
+    <w:lsdException w:name="Medium List 1 Accent 4" w:semiHidden="0" w:uiPriority="65" w:unhideWhenUsed="0"/>
+    <w:lsdException w:name="Medium List 2 Accent 4" w:semiHidden="0" w:uiPriority="66" w:unhideWhenUsed="0"/>
+    <w:lsdException w:name="Medium Grid 1 Accent 4" w:semiHidden="0" w:uiPriority="67" w:unhideWhenUsed="0"/>
+    <w:lsdException w:name="Medium Grid 2 Accent 4" w:semiHidden="0" w:uiPriority="68" w:unhideWhenUsed="0"/>
+    <w:lsdException w:name="Medium Grid 3 Accent 4" w:semiHidden="0" w:uiPriority="69" w:unhideWhenUsed="0"/>
+    <w:lsdException w:name="Dark List Accent 4" w:semiHidden="0" w:uiPriority="70" w:unhideWhenUsed="0"/>
+    <w:lsdException w:name="Colorful Shading Accent 4" w:semiHidden="0" w:uiPriority="71" w:unhideWhenUsed="0"/>
+    <w:lsdException w:name="Colorful List Accent 4" w:semiHidden="0" w:uiPriority="72" w:unhideWhenUsed="0"/>
+    <w:lsdException w:name="Colorful Grid Accent 4" w:semiHidden="0" w:uiPriority="73" w:unhideWhenUsed="0"/>
+    <w:lsdException w:name="Light Shading Accent 5" w:semiHidden="0" w:uiPriority="60" w:unhideWhenUsed="0"/>
+    <w:lsdException w:name="Light List Accent 5" w:semiHidden="0" w:uiPriority="61" w:unhideWhenUsed="0"/>
+    <w:lsdException w:name="Light Grid Accent 5" w:semiHidden="0" w:uiPriority="62" w:unhideWhenUsed="0"/>
+    <w:lsdException w:name="Medium Shading 1 Accent 5" w:semiHidden="0" w:uiPriority="63" w:unhideWhenUsed="0"/>
+    <w:lsdException w:name="Medium Shading 2 Accent 5" w:semiHidden="0" w:uiPriority="64" w:unhideWhenUsed="0"/>
+    <w:lsdException w:name="Medium List 1 Accent 5" w:semiHidden="0" w:uiPriority="65" w:unhideWhenUsed="0"/>
+    <w:lsdException w:name="Medium List 2 Accent 5" w:semiHidden="0" w:uiPriority="66" w:unhideWhenUsed="0"/>
+    <w:lsdException w:name="Medium Grid 1 Accent 5" w:semiHidden="0" w:uiPriority="67" w:unhideWhenUsed="0"/>
+    <w:lsdException w:name="Medium Grid 2 Accent 5" w:semiHidden="0" w:uiPriority="68" w:unhideWhenUsed="0"/>
+    <w:lsdException w:name="Medium Grid 3 Accent 5" w:semiHidden="0" w:uiPriority="69" w:unhideWhenUsed="0"/>
+    <w:lsdException w:name="Dark List Accent 5" w:semiHidden="0" w:uiPriority="70" w:unhideWhenUsed="0"/>
+    <w:lsdException w:name="Colorful Shading Accent 5" w:semiHidden="0" w:uiPriority="71" w:unhideWhenUsed="0"/>
+    <w:lsdException w:name="Colorful List Accent 5" w:semiHidden="0" w:uiPriority="72" w:unhideWhenUsed="0"/>
+    <w:lsdException w:name="Colorful Grid Accent 5" w:semiHidden="0" w:uiPriority="73" w:unhideWhenUsed="0"/>
+    <w:lsdException w:name="Light Shading Accent 6" w:semiHidden="0" w:uiPriority="60" w:unhideWhenUsed="0"/>
+    <w:lsdException w:name="Light List Accent 6" w:semiHidden="0" w:uiPriority="61" w:unhideWhenUsed="0"/>
+    <w:lsdException w:name="Light Grid Accent 6" w:semiHidden="0" w:uiPriority="62" w:unhideWhenUsed="0"/>
+    <w:lsdException w:name="Medium Shading 1 Accent 6" w:semiHidden="0" w:uiPriority="63" w:unhideWhenUsed="0"/>
+    <w:lsdException w:name="Medium Shading 2 Accent 6" w:semiHidden="0" w:uiPriority="64" w:unhideWhenUsed="0"/>
+    <w:lsdException w:name="Medium List 1 Accent 6" w:semiHidden="0" w:uiPriority="65" w:unhideWhenUsed="0"/>
+    <w:lsdException w:name="Medium List 2 Accent 6" w:semiHidden="0" w:uiPriority="66" w:unhideWhenUsed="0"/>
+    <w:lsdException w:name="Medium Grid 1 Accent 6" w:semiHidden="0" w:uiPriority="67" w:unhideWhenUsed="0"/>
+    <w:lsdException w:name="Medium Grid 2 Accent 6" w:semiHidden="0" w:uiPriority="68" w:unhideWhenUsed="0"/>
+    <w:lsdException w:name="Medium Grid 3 Accent 6" w:semiHidden="0" w:uiPriority="69" w:unhideWhenUsed="0"/>
+    <w:lsdException w:name="Dark List Accent 6" w:semiHidden="0" w:uiPriority="70" w:unhideWhenUsed="0"/>
+    <w:lsdException w:name="Colorful Shading Accent 6" w:semiHidden="0" w:uiPriority="71" w:unhideWhenUsed="0"/>
+    <w:lsdException w:name="Colorful List Accent 6" w:semiHidden="0" w:uiPriority="72" w:unhideWhenUsed="0"/>
+    <w:lsdException w:name="Colorful Grid Accent 6" w:semiHidden="0" w:uiPriority="73" w:unhideWhenUsed="0"/>
+    <w:lsdException w:name="Subtle Emphasis" w:semiHidden="0" w:uiPriority="19" w:unhideWhenUsed="0" w:qFormat="1"/>
+    <w:lsdException w:name="Intense Emphasis" w:semiHidden="0" w:uiPriority="21" w:unhideWhenUsed="0" w:qFormat="1"/>
+    <w:lsdException w:name="Subtle Reference" w:semiHidden="0" w:uiPriority="31" w:unhideWhenUsed="0" w:qFormat="1"/>
+    <w:lsdException w:name="Intense Reference" w:semiHidden="0" w:uiPriority="32" w:unhideWhenUsed="0" w:qFormat="1"/>
+    <w:lsdException w:name="Book Title" w:semiHidden="0" w:uiPriority="33" w:unhideWhenUsed="0" w:qFormat="1"/>
+    <w:lsdException w:name="Bibliography" w:uiPriority="37"/>
+    <w:lsdException w:name="TOC Heading" w:uiPriority="39" w:qFormat="1"/>
+  </w:latentStyles>
+  <w:style w:type="paragraph" w:default="1" w:styleId="Standard">
+    <w:name w:val="Normal"/>
+    <w:qFormat/>
+    <w:rsid w:val="007F458F"/>
+  </w:style>
+  <w:style w:type="paragraph" w:styleId="berschrift1">
+    <w:name w:val="heading 1"/>
+    <w:basedOn w:val="Standard"/>
+    <w:next w:val="Standard"/>
+    <w:link w:val="berschrift1Zeichen"/>
+    <w:uiPriority w:val="9"/>
+    <w:qFormat/>
+    <w:rsid w:val="007F458F"/>
+    <w:pPr>
+      <w:pBdr>
+        <w:top w:val="single" w:sz="24" w:space="0" w:color="90C226" w:themeColor="accent1"/>
+        <w:left w:val="single" w:sz="24" w:space="0" w:color="90C226" w:themeColor="accent1"/>
+        <w:bottom w:val="single" w:sz="24" w:space="0" w:color="90C226" w:themeColor="accent1"/>
+        <w:right w:val="single" w:sz="24" w:space="0" w:color="90C226" w:themeColor="accent1"/>
+      </w:pBdr>
+      <w:shd w:val="clear" w:color="auto" w:fill="90C226" w:themeFill="accent1"/>
+      <w:spacing w:after="0"/>
+      <w:outlineLvl w:val="0"/>
+    </w:pPr>
+    <w:rPr>
+      <w:caps/>
+      <w:color w:val="FFFFFF" w:themeColor="background1"/>
+      <w:spacing w:val="15"/>
+      <w:sz w:val="22"/>
+      <w:szCs w:val="22"/>
+    </w:rPr>
+  </w:style>
+  <w:style w:type="paragraph" w:styleId="berschrift2">
+    <w:name w:val="heading 2"/>
+    <w:basedOn w:val="Standard"/>
+    <w:next w:val="Standard"/>
+    <w:link w:val="berschrift2Zeichen"/>
+    <w:uiPriority w:val="9"/>
+    <w:unhideWhenUsed/>
+    <w:qFormat/>
+    <w:rsid w:val="007F458F"/>
+    <w:pPr>
+      <w:pBdr>
+        <w:top w:val="single" w:sz="24" w:space="0" w:color="E9F6D0" w:themeColor="accent1" w:themeTint="33"/>
+        <w:left w:val="single" w:sz="24" w:space="0" w:color="E9F6D0" w:themeColor="accent1" w:themeTint="33"/>
+        <w:bottom w:val="single" w:sz="24" w:space="0" w:color="E9F6D0" w:themeColor="accent1" w:themeTint="33"/>
+        <w:right w:val="single" w:sz="24" w:space="0" w:color="E9F6D0" w:themeColor="accent1" w:themeTint="33"/>
+      </w:pBdr>
+      <w:shd w:val="clear" w:color="auto" w:fill="E9F6D0" w:themeFill="accent1" w:themeFillTint="33"/>
+      <w:spacing w:after="0"/>
+      <w:outlineLvl w:val="1"/>
+    </w:pPr>
+    <w:rPr>
+      <w:caps/>
+      <w:spacing w:val="15"/>
+    </w:rPr>
+  </w:style>
+  <w:style w:type="paragraph" w:styleId="berschrift3">
+    <w:name w:val="heading 3"/>
+    <w:basedOn w:val="Standard"/>
+    <w:next w:val="Standard"/>
+    <w:link w:val="berschrift3Zeichen"/>
+    <w:uiPriority w:val="9"/>
+    <w:unhideWhenUsed/>
+    <w:qFormat/>
+    <w:rsid w:val="007F458F"/>
+    <w:pPr>
+      <w:pBdr>
+        <w:top w:val="single" w:sz="6" w:space="2" w:color="90C226" w:themeColor="accent1"/>
+      </w:pBdr>
+      <w:spacing w:before="300" w:after="0"/>
+      <w:outlineLvl w:val="2"/>
+    </w:pPr>
+    <w:rPr>
+      <w:caps/>
+      <w:color w:val="476013" w:themeColor="accent1" w:themeShade="7F"/>
+      <w:spacing w:val="15"/>
+    </w:rPr>
+  </w:style>
+  <w:style w:type="paragraph" w:styleId="berschrift4">
+    <w:name w:val="heading 4"/>
+    <w:basedOn w:val="Standard"/>
+    <w:next w:val="Standard"/>
+    <w:link w:val="berschrift4Zeichen"/>
+    <w:uiPriority w:val="9"/>
+    <w:semiHidden/>
+    <w:unhideWhenUsed/>
+    <w:qFormat/>
+    <w:rsid w:val="007F458F"/>
+    <w:pPr>
+      <w:pBdr>
+        <w:top w:val="dotted" w:sz="6" w:space="2" w:color="90C226" w:themeColor="accent1"/>
+      </w:pBdr>
+      <w:spacing w:before="200" w:after="0"/>
+      <w:outlineLvl w:val="3"/>
+    </w:pPr>
+    <w:rPr>
+      <w:caps/>
+      <w:color w:val="6B911C" w:themeColor="accent1" w:themeShade="BF"/>
+      <w:spacing w:val="10"/>
+    </w:rPr>
+  </w:style>
+  <w:style w:type="paragraph" w:styleId="berschrift5">
+    <w:name w:val="heading 5"/>
+    <w:basedOn w:val="Standard"/>
+    <w:next w:val="Standard"/>
+    <w:link w:val="berschrift5Zeichen"/>
+    <w:uiPriority w:val="9"/>
+    <w:semiHidden/>
+    <w:unhideWhenUsed/>
+    <w:qFormat/>
+    <w:rsid w:val="007F458F"/>
+    <w:pPr>
+      <w:pBdr>
+        <w:bottom w:val="single" w:sz="6" w:space="1" w:color="90C226" w:themeColor="accent1"/>
+      </w:pBdr>
+      <w:spacing w:before="200" w:after="0"/>
+      <w:outlineLvl w:val="4"/>
+    </w:pPr>
+    <w:rPr>
+      <w:caps/>
+      <w:color w:val="6B911C" w:themeColor="accent1" w:themeShade="BF"/>
+      <w:spacing w:val="10"/>
+    </w:rPr>
+  </w:style>
+  <w:style w:type="paragraph" w:styleId="berschrift6">
+    <w:name w:val="heading 6"/>
+    <w:basedOn w:val="Standard"/>
+    <w:next w:val="Standard"/>
+    <w:link w:val="berschrift6Zeichen"/>
+    <w:uiPriority w:val="9"/>
+    <w:semiHidden/>
+    <w:unhideWhenUsed/>
+    <w:qFormat/>
+    <w:rsid w:val="007F458F"/>
+    <w:pPr>
+      <w:pBdr>
+        <w:bottom w:val="dotted" w:sz="6" w:space="1" w:color="90C226" w:themeColor="accent1"/>
+      </w:pBdr>
+      <w:spacing w:before="200" w:after="0"/>
+      <w:outlineLvl w:val="5"/>
+    </w:pPr>
+    <w:rPr>
+      <w:caps/>
+      <w:color w:val="6B911C" w:themeColor="accent1" w:themeShade="BF"/>
+      <w:spacing w:val="10"/>
+    </w:rPr>
+  </w:style>
+  <w:style w:type="paragraph" w:styleId="berschrift7">
+    <w:name w:val="heading 7"/>
+    <w:basedOn w:val="Standard"/>
+    <w:next w:val="Standard"/>
+    <w:link w:val="berschrift7Zeichen"/>
+    <w:uiPriority w:val="9"/>
+    <w:semiHidden/>
+    <w:unhideWhenUsed/>
+    <w:qFormat/>
+    <w:rsid w:val="007F458F"/>
+    <w:pPr>
+      <w:spacing w:before="200" w:after="0"/>
+      <w:outlineLvl w:val="6"/>
+    </w:pPr>
+    <w:rPr>
+      <w:caps/>
+      <w:color w:val="6B911C" w:themeColor="accent1" w:themeShade="BF"/>
+      <w:spacing w:val="10"/>
+    </w:rPr>
+  </w:style>
+  <w:style w:type="paragraph" w:styleId="berschrift8">
+    <w:name w:val="heading 8"/>
+    <w:basedOn w:val="Standard"/>
+    <w:next w:val="Standard"/>
+    <w:link w:val="berschrift8Zeichen"/>
+    <w:uiPriority w:val="9"/>
+    <w:semiHidden/>
+    <w:unhideWhenUsed/>
+    <w:qFormat/>
+    <w:rsid w:val="007F458F"/>
+    <w:pPr>
+      <w:spacing w:before="200" w:after="0"/>
+      <w:outlineLvl w:val="7"/>
+    </w:pPr>
+    <w:rPr>
+      <w:caps/>
+      <w:spacing w:val="10"/>
+      <w:sz w:val="18"/>
+      <w:szCs w:val="18"/>
+    </w:rPr>
+  </w:style>
+  <w:style w:type="paragraph" w:styleId="berschrift9">
+    <w:name w:val="heading 9"/>
+    <w:basedOn w:val="Standard"/>
+    <w:next w:val="Standard"/>
+    <w:link w:val="berschrift9Zeichen"/>
+    <w:uiPriority w:val="9"/>
+    <w:semiHidden/>
+    <w:unhideWhenUsed/>
+    <w:qFormat/>
+    <w:rsid w:val="007F458F"/>
+    <w:pPr>
+      <w:spacing w:before="200" w:after="0"/>
+      <w:outlineLvl w:val="8"/>
+    </w:pPr>
+    <w:rPr>
+      <w:i/>
+      <w:iCs/>
+      <w:caps/>
+      <w:spacing w:val="10"/>
+      <w:sz w:val="18"/>
+      <w:szCs w:val="18"/>
+    </w:rPr>
+  </w:style>
+  <w:style w:type="character" w:default="1" w:styleId="Absatzstandardschriftart">
+    <w:name w:val="Default Paragraph Font"/>
+    <w:uiPriority w:val="1"/>
+    <w:semiHidden/>
+    <w:unhideWhenUsed/>
+  </w:style>
+  <w:style w:type="table" w:default="1" w:styleId="NormaleTabelle">
+    <w:name w:val="Normal Table"/>
+    <w:uiPriority w:val="99"/>
+    <w:semiHidden/>
+    <w:unhideWhenUsed/>
+    <w:tblPr>
+      <w:tblInd w:w="0" w:type="dxa"/>
+      <w:tblCellMar>
+        <w:top w:w="0" w:type="dxa"/>
+        <w:left w:w="108" w:type="dxa"/>
+        <w:bottom w:w="0" w:type="dxa"/>
+        <w:right w:w="108" w:type="dxa"/>
+      </w:tblCellMar>
+    </w:tblPr>
+  </w:style>
+  <w:style w:type="numbering" w:default="1" w:styleId="KeineListe">
+    <w:name w:val="No List"/>
+    <w:uiPriority w:val="99"/>
+    <w:semiHidden/>
+    <w:unhideWhenUsed/>
+  </w:style>
+  <w:style w:type="character" w:customStyle="1" w:styleId="berschrift1Zeichen">
+    <w:name w:val="Überschrift 1 Zeichen"/>
+    <w:basedOn w:val="Absatzstandardschriftart"/>
+    <w:link w:val="berschrift1"/>
+    <w:uiPriority w:val="9"/>
+    <w:rsid w:val="007F458F"/>
+    <w:rPr>
+      <w:caps/>
+      <w:color w:val="FFFFFF" w:themeColor="background1"/>
+      <w:spacing w:val="15"/>
+      <w:sz w:val="22"/>
+      <w:szCs w:val="22"/>
+      <w:shd w:val="clear" w:color="auto" w:fill="90C226" w:themeFill="accent1"/>
+    </w:rPr>
+  </w:style>
+  <w:style w:type="character" w:customStyle="1" w:styleId="berschrift2Zeichen">
+    <w:name w:val="Überschrift 2 Zeichen"/>
+    <w:basedOn w:val="Absatzstandardschriftart"/>
+    <w:link w:val="berschrift2"/>
+    <w:uiPriority w:val="9"/>
+    <w:rsid w:val="007F458F"/>
+    <w:rPr>
+      <w:caps/>
+      <w:spacing w:val="15"/>
+      <w:shd w:val="clear" w:color="auto" w:fill="E9F6D0" w:themeFill="accent1" w:themeFillTint="33"/>
+    </w:rPr>
+  </w:style>
+  <w:style w:type="character" w:customStyle="1" w:styleId="berschrift3Zeichen">
+    <w:name w:val="Überschrift 3 Zeichen"/>
+    <w:basedOn w:val="Absatzstandardschriftart"/>
+    <w:link w:val="berschrift3"/>
+    <w:uiPriority w:val="9"/>
+    <w:rsid w:val="007F458F"/>
+    <w:rPr>
+      <w:caps/>
+      <w:color w:val="476013" w:themeColor="accent1" w:themeShade="7F"/>
+      <w:spacing w:val="15"/>
+    </w:rPr>
+  </w:style>
+  <w:style w:type="paragraph" w:styleId="Titel">
+    <w:name w:val="Title"/>
+    <w:basedOn w:val="Standard"/>
+    <w:next w:val="Standard"/>
+    <w:link w:val="TitelZeichen"/>
+    <w:uiPriority w:val="10"/>
+    <w:qFormat/>
+    <w:rsid w:val="007F458F"/>
+    <w:pPr>
+      <w:spacing w:before="0" w:after="0"/>
+    </w:pPr>
+    <w:rPr>
+      <w:rFonts w:asciiTheme="majorHAnsi" w:eastAsiaTheme="majorEastAsia" w:hAnsiTheme="majorHAnsi" w:cstheme="majorBidi"/>
+      <w:caps/>
+      <w:color w:val="90C226" w:themeColor="accent1"/>
+      <w:spacing w:val="10"/>
+      <w:sz w:val="52"/>
+      <w:szCs w:val="52"/>
+    </w:rPr>
+  </w:style>
+  <w:style w:type="character" w:customStyle="1" w:styleId="TitelZeichen">
+    <w:name w:val="Titel Zeichen"/>
+    <w:basedOn w:val="Absatzstandardschriftart"/>
+    <w:link w:val="Titel"/>
+    <w:uiPriority w:val="10"/>
+    <w:rsid w:val="007F458F"/>
+    <w:rPr>
+      <w:rFonts w:asciiTheme="majorHAnsi" w:eastAsiaTheme="majorEastAsia" w:hAnsiTheme="majorHAnsi" w:cstheme="majorBidi"/>
+      <w:caps/>
+      <w:color w:val="90C226" w:themeColor="accent1"/>
+      <w:spacing w:val="10"/>
+      <w:sz w:val="52"/>
+      <w:szCs w:val="52"/>
+    </w:rPr>
+  </w:style>
+  <w:style w:type="paragraph" w:styleId="Untertitel">
+    <w:name w:val="Subtitle"/>
+    <w:basedOn w:val="Standard"/>
+    <w:next w:val="Standard"/>
+    <w:link w:val="UntertitelZeichen"/>
+    <w:uiPriority w:val="11"/>
+    <w:qFormat/>
+    <w:rsid w:val="007F458F"/>
+    <w:pPr>
+      <w:spacing w:before="0" w:after="500" w:line="240" w:lineRule="auto"/>
+    </w:pPr>
+    <w:rPr>
+      <w:caps/>
+      <w:color w:val="595959" w:themeColor="text1" w:themeTint="A6"/>
+      <w:spacing w:val="10"/>
+      <w:sz w:val="21"/>
+      <w:szCs w:val="21"/>
+    </w:rPr>
+  </w:style>
+  <w:style w:type="character" w:customStyle="1" w:styleId="UntertitelZeichen">
+    <w:name w:val="Untertitel Zeichen"/>
+    <w:basedOn w:val="Absatzstandardschriftart"/>
+    <w:link w:val="Untertitel"/>
+    <w:uiPriority w:val="11"/>
+    <w:rsid w:val="007F458F"/>
+    <w:rPr>
+      <w:caps/>
+      <w:color w:val="595959" w:themeColor="text1" w:themeTint="A6"/>
+      <w:spacing w:val="10"/>
+      <w:sz w:val="21"/>
+      <w:szCs w:val="21"/>
+    </w:rPr>
+  </w:style>
+  <w:style w:type="paragraph" w:styleId="Kopfzeile">
+    <w:name w:val="header"/>
+    <w:basedOn w:val="Standard"/>
+    <w:link w:val="KopfzeileZeichen"/>
+    <w:uiPriority w:val="99"/>
+    <w:unhideWhenUsed/>
+    <w:pPr>
+      <w:tabs>
+        <w:tab w:val="center" w:pos="4320"/>
+        <w:tab w:val="right" w:pos="8640"/>
+      </w:tabs>
+    </w:pPr>
+  </w:style>
+  <w:style w:type="character" w:customStyle="1" w:styleId="KopfzeileZeichen">
+    <w:name w:val="Kopfzeile Zeichen"/>
+    <w:basedOn w:val="Absatzstandardschriftart"/>
+    <w:link w:val="Kopfzeile"/>
+    <w:uiPriority w:val="99"/>
+    <w:rPr>
+      <w:rFonts w:eastAsiaTheme="minorEastAsia"/>
+    </w:rPr>
+  </w:style>
+  <w:style w:type="paragraph" w:styleId="KeinLeerraum">
+    <w:name w:val="No Spacing"/>
+    <w:link w:val="KeinLeerraumZeichen"/>
+    <w:uiPriority w:val="1"/>
+    <w:qFormat/>
+    <w:rsid w:val="007F458F"/>
+    <w:pPr>
+      <w:spacing w:after="0" w:line="240" w:lineRule="auto"/>
+    </w:pPr>
+  </w:style>
+  <w:style w:type="character" w:customStyle="1" w:styleId="KeinLeerraumZeichen">
+    <w:name w:val="Kein Leerraum Zeichen"/>
+    <w:basedOn w:val="Absatzstandardschriftart"/>
+    <w:link w:val="KeinLeerraum"/>
+    <w:uiPriority w:val="1"/>
+  </w:style>
+  <w:style w:type="paragraph" w:styleId="Sprechblasentext">
+    <w:name w:val="Balloon Text"/>
+    <w:basedOn w:val="Standard"/>
+    <w:link w:val="SprechblasentextZeichen"/>
+    <w:uiPriority w:val="99"/>
+    <w:semiHidden/>
+    <w:unhideWhenUsed/>
+    <w:pPr>
+      <w:spacing w:after="0" w:line="240" w:lineRule="auto"/>
+    </w:pPr>
+    <w:rPr>
+      <w:rFonts w:ascii="Tahoma" w:hAnsi="Tahoma" w:cs="Tahoma"/>
+      <w:sz w:val="16"/>
+      <w:szCs w:val="16"/>
+    </w:rPr>
+  </w:style>
+  <w:style w:type="character" w:customStyle="1" w:styleId="SprechblasentextZeichen">
+    <w:name w:val="Sprechblasentext Zeichen"/>
+    <w:basedOn w:val="Absatzstandardschriftart"/>
+    <w:link w:val="Sprechblasentext"/>
+    <w:uiPriority w:val="99"/>
+    <w:semiHidden/>
+    <w:rPr>
+      <w:rFonts w:ascii="Tahoma" w:eastAsiaTheme="minorEastAsia" w:hAnsi="Tahoma" w:cs="Tahoma"/>
+      <w:sz w:val="16"/>
+      <w:szCs w:val="16"/>
+    </w:rPr>
+  </w:style>
+  <w:style w:type="character" w:customStyle="1" w:styleId="berschrift4Zeichen">
+    <w:name w:val="Überschrift 4 Zeichen"/>
+    <w:basedOn w:val="Absatzstandardschriftart"/>
+    <w:link w:val="berschrift4"/>
+    <w:uiPriority w:val="9"/>
+    <w:semiHidden/>
+    <w:rsid w:val="007F458F"/>
+    <w:rPr>
+      <w:caps/>
+      <w:color w:val="6B911C" w:themeColor="accent1" w:themeShade="BF"/>
+      <w:spacing w:val="10"/>
+    </w:rPr>
+  </w:style>
+  <w:style w:type="character" w:customStyle="1" w:styleId="berschrift5Zeichen">
+    <w:name w:val="Überschrift 5 Zeichen"/>
+    <w:basedOn w:val="Absatzstandardschriftart"/>
+    <w:link w:val="berschrift5"/>
+    <w:uiPriority w:val="9"/>
+    <w:semiHidden/>
+    <w:rsid w:val="007F458F"/>
+    <w:rPr>
+      <w:caps/>
+      <w:color w:val="6B911C" w:themeColor="accent1" w:themeShade="BF"/>
+      <w:spacing w:val="10"/>
+    </w:rPr>
+  </w:style>
+  <w:style w:type="character" w:customStyle="1" w:styleId="berschrift6Zeichen">
+    <w:name w:val="Überschrift 6 Zeichen"/>
+    <w:basedOn w:val="Absatzstandardschriftart"/>
+    <w:link w:val="berschrift6"/>
+    <w:uiPriority w:val="9"/>
+    <w:semiHidden/>
+    <w:rsid w:val="007F458F"/>
+    <w:rPr>
+      <w:caps/>
+      <w:color w:val="6B911C" w:themeColor="accent1" w:themeShade="BF"/>
+      <w:spacing w:val="10"/>
+    </w:rPr>
+  </w:style>
+  <w:style w:type="character" w:customStyle="1" w:styleId="berschrift7Zeichen">
+    <w:name w:val="Überschrift 7 Zeichen"/>
+    <w:basedOn w:val="Absatzstandardschriftart"/>
+    <w:link w:val="berschrift7"/>
+    <w:uiPriority w:val="9"/>
+    <w:semiHidden/>
+    <w:rsid w:val="007F458F"/>
+    <w:rPr>
+      <w:caps/>
+      <w:color w:val="6B911C" w:themeColor="accent1" w:themeShade="BF"/>
+      <w:spacing w:val="10"/>
+    </w:rPr>
+  </w:style>
+  <w:style w:type="character" w:customStyle="1" w:styleId="berschrift8Zeichen">
+    <w:name w:val="Überschrift 8 Zeichen"/>
+    <w:basedOn w:val="Absatzstandardschriftart"/>
+    <w:link w:val="berschrift8"/>
+    <w:uiPriority w:val="9"/>
+    <w:semiHidden/>
+    <w:rsid w:val="007F458F"/>
+    <w:rPr>
+      <w:caps/>
+      <w:spacing w:val="10"/>
+      <w:sz w:val="18"/>
+      <w:szCs w:val="18"/>
+    </w:rPr>
+  </w:style>
+  <w:style w:type="character" w:customStyle="1" w:styleId="berschrift9Zeichen">
+    <w:name w:val="Überschrift 9 Zeichen"/>
+    <w:basedOn w:val="Absatzstandardschriftart"/>
+    <w:link w:val="berschrift9"/>
+    <w:uiPriority w:val="9"/>
+    <w:semiHidden/>
+    <w:rsid w:val="007F458F"/>
+    <w:rPr>
+      <w:i/>
+      <w:iCs/>
+      <w:caps/>
+      <w:spacing w:val="10"/>
+      <w:sz w:val="18"/>
+      <w:szCs w:val="18"/>
+    </w:rPr>
+  </w:style>
+  <w:style w:type="paragraph" w:styleId="Beschriftung">
+    <w:name w:val="caption"/>
+    <w:basedOn w:val="Standard"/>
+    <w:next w:val="Standard"/>
+    <w:uiPriority w:val="35"/>
+    <w:semiHidden/>
+    <w:unhideWhenUsed/>
+    <w:qFormat/>
+    <w:rsid w:val="007F458F"/>
+    <w:rPr>
+      <w:b/>
+      <w:bCs/>
+      <w:color w:val="6B911C" w:themeColor="accent1" w:themeShade="BF"/>
+      <w:sz w:val="16"/>
+      <w:szCs w:val="16"/>
+    </w:rPr>
+  </w:style>
+  <w:style w:type="character" w:styleId="Betont">
+    <w:name w:val="Strong"/>
+    <w:uiPriority w:val="22"/>
+    <w:qFormat/>
+    <w:rsid w:val="007F458F"/>
+    <w:rPr>
+      <w:b/>
+      <w:bCs/>
+    </w:rPr>
+  </w:style>
+  <w:style w:type="character" w:styleId="Herausstellen">
+    <w:name w:val="Emphasis"/>
+    <w:uiPriority w:val="20"/>
+    <w:qFormat/>
+    <w:rsid w:val="007F458F"/>
+    <w:rPr>
+      <w:caps/>
+      <w:color w:val="476013" w:themeColor="accent1" w:themeShade="7F"/>
+      <w:spacing w:val="5"/>
+    </w:rPr>
+  </w:style>
+  <w:style w:type="paragraph" w:styleId="Listenabsatz">
+    <w:name w:val="List Paragraph"/>
+    <w:basedOn w:val="Standard"/>
+    <w:uiPriority w:val="34"/>
+    <w:qFormat/>
+    <w:pPr>
+      <w:ind w:left="720"/>
+      <w:contextualSpacing/>
+    </w:pPr>
+  </w:style>
+  <w:style w:type="paragraph" w:styleId="Anfhrungszeichen">
+    <w:name w:val="Quote"/>
+    <w:basedOn w:val="Standard"/>
+    <w:next w:val="Standard"/>
+    <w:link w:val="AnfhrungszeichenZeichen"/>
+    <w:uiPriority w:val="29"/>
+    <w:qFormat/>
+    <w:rsid w:val="007F458F"/>
+    <w:rPr>
+      <w:i/>
+      <w:iCs/>
+      <w:sz w:val="24"/>
+      <w:szCs w:val="24"/>
+    </w:rPr>
+  </w:style>
+  <w:style w:type="character" w:customStyle="1" w:styleId="AnfhrungszeichenZeichen">
+    <w:name w:val="Anführungszeichen Zeichen"/>
+    <w:basedOn w:val="Absatzstandardschriftart"/>
+    <w:link w:val="Anfhrungszeichen"/>
+    <w:uiPriority w:val="29"/>
+    <w:rsid w:val="007F458F"/>
+    <w:rPr>
+      <w:i/>
+      <w:iCs/>
+      <w:sz w:val="24"/>
+      <w:szCs w:val="24"/>
+    </w:rPr>
+  </w:style>
+  <w:style w:type="paragraph" w:styleId="IntensivesAnfhrungszeichen">
+    <w:name w:val="Intense Quote"/>
+    <w:basedOn w:val="Standard"/>
+    <w:next w:val="Standard"/>
+    <w:link w:val="IntensivesAnfhrungszeichenZeichen"/>
+    <w:uiPriority w:val="30"/>
+    <w:qFormat/>
+    <w:rsid w:val="007F458F"/>
+    <w:pPr>
+      <w:spacing w:before="240" w:after="240" w:line="240" w:lineRule="auto"/>
+      <w:ind w:left="1080" w:right="1080"/>
+      <w:jc w:val="center"/>
+    </w:pPr>
+    <w:rPr>
+      <w:color w:val="90C226" w:themeColor="accent1"/>
+      <w:sz w:val="24"/>
+      <w:szCs w:val="24"/>
+    </w:rPr>
+  </w:style>
+  <w:style w:type="character" w:customStyle="1" w:styleId="IntensivesAnfhrungszeichenZeichen">
+    <w:name w:val="Intensives Anführungszeichen Zeichen"/>
+    <w:basedOn w:val="Absatzstandardschriftart"/>
+    <w:link w:val="IntensivesAnfhrungszeichen"/>
+    <w:uiPriority w:val="30"/>
+    <w:rsid w:val="007F458F"/>
+    <w:rPr>
+      <w:color w:val="90C226" w:themeColor="accent1"/>
+      <w:sz w:val="24"/>
+      <w:szCs w:val="24"/>
+    </w:rPr>
+  </w:style>
+  <w:style w:type="character" w:styleId="SchwacheHervorhebung">
+    <w:name w:val="Subtle Emphasis"/>
+    <w:uiPriority w:val="19"/>
+    <w:qFormat/>
+    <w:rsid w:val="007F458F"/>
+    <w:rPr>
+      <w:i/>
+      <w:iCs/>
+      <w:color w:val="476013" w:themeColor="accent1" w:themeShade="7F"/>
+    </w:rPr>
+  </w:style>
+  <w:style w:type="character" w:styleId="IntensiveHervorhebung">
+    <w:name w:val="Intense Emphasis"/>
+    <w:uiPriority w:val="21"/>
+    <w:qFormat/>
+    <w:rsid w:val="007F458F"/>
+    <w:rPr>
+      <w:b/>
+      <w:bCs/>
+      <w:caps/>
+      <w:color w:val="476013" w:themeColor="accent1" w:themeShade="7F"/>
+      <w:spacing w:val="10"/>
+    </w:rPr>
+  </w:style>
+  <w:style w:type="character" w:styleId="SchwacherVerweis">
+    <w:name w:val="Subtle Reference"/>
+    <w:uiPriority w:val="31"/>
+    <w:qFormat/>
+    <w:rsid w:val="007F458F"/>
+    <w:rPr>
+      <w:b/>
+      <w:bCs/>
+      <w:color w:val="90C226" w:themeColor="accent1"/>
+    </w:rPr>
+  </w:style>
+  <w:style w:type="character" w:styleId="IntensiverVerweis">
+    <w:name w:val="Intense Reference"/>
+    <w:uiPriority w:val="32"/>
+    <w:qFormat/>
+    <w:rsid w:val="007F458F"/>
+    <w:rPr>
+      <w:b/>
+      <w:bCs/>
+      <w:i/>
+      <w:iCs/>
+      <w:caps/>
+      <w:color w:val="90C226" w:themeColor="accent1"/>
+    </w:rPr>
+  </w:style>
+  <w:style w:type="character" w:styleId="Buchtitel">
+    <w:name w:val="Book Title"/>
+    <w:uiPriority w:val="33"/>
+    <w:qFormat/>
+    <w:rsid w:val="007F458F"/>
+    <w:rPr>
+      <w:b/>
+      <w:bCs/>
+      <w:i/>
+      <w:iCs/>
+      <w:spacing w:val="0"/>
+    </w:rPr>
+  </w:style>
+  <w:style w:type="paragraph" w:styleId="Inhaltsverzeichnisberschrift">
+    <w:name w:val="TOC Heading"/>
+    <w:basedOn w:val="berschrift1"/>
+    <w:next w:val="Standard"/>
+    <w:uiPriority w:val="39"/>
+    <w:semiHidden/>
+    <w:unhideWhenUsed/>
+    <w:qFormat/>
+    <w:rsid w:val="007F458F"/>
+    <w:pPr>
+      <w:outlineLvl w:val="9"/>
+    </w:pPr>
+  </w:style>
+  <w:style w:type="character" w:styleId="Platzhaltertext">
+    <w:name w:val="Placeholder Text"/>
+    <w:basedOn w:val="Absatzstandardschriftart"/>
+    <w:uiPriority w:val="99"/>
+    <w:semiHidden/>
+    <w:rPr>
+      <w:color w:val="808080"/>
+    </w:rPr>
+  </w:style>
+  <w:style w:type="paragraph" w:styleId="Fuzeile">
+    <w:name w:val="footer"/>
+    <w:basedOn w:val="Standard"/>
+    <w:link w:val="FuzeileZeichen"/>
+    <w:uiPriority w:val="99"/>
+    <w:unhideWhenUsed/>
+    <w:pPr>
+      <w:tabs>
+        <w:tab w:val="center" w:pos="4680"/>
+        <w:tab w:val="right" w:pos="9360"/>
+      </w:tabs>
+      <w:spacing w:after="0" w:line="240" w:lineRule="auto"/>
+    </w:pPr>
+  </w:style>
+  <w:style w:type="character" w:customStyle="1" w:styleId="FuzeileZeichen">
+    <w:name w:val="Fußzeile Zeichen"/>
+    <w:basedOn w:val="Absatzstandardschriftart"/>
     <w:link w:val="Fuzeile"/>
     <w:uiPriority w:val="99"/>
   </w:style>
@@ -3655,6 +4706,7 @@
           </a:p>
         </c:rich>
       </c:tx>
+      <c:layout/>
       <c:overlay val="0"/>
     </c:title>
     <c:autoTitleDeleted val="0"/>
@@ -3704,13 +4756,13 @@
                 <c:formatCode>#,##0.00</c:formatCode>
                 <c:ptCount val="3"/>
                 <c:pt idx="0">
-                  <c:v>16201</c:v>
+                  <c:v>16201.0</c:v>
                 </c:pt>
                 <c:pt idx="1">
-                  <c:v>81004.399999999994</c:v>
+                  <c:v>81004.4</c:v>
                 </c:pt>
                 <c:pt idx="2">
-                  <c:v>162000.79999999999</c:v>
+                  <c:v>162000.8</c:v>
                 </c:pt>
               </c:numCache>
             </c:numRef>
@@ -3777,11 +4829,11 @@
           <c:showBubbleSize val="0"/>
         </c:dLbls>
         <c:gapWidth val="150"/>
-        <c:axId val="1333084752"/>
-        <c:axId val="1333085296"/>
+        <c:axId val="2090151640"/>
+        <c:axId val="2089219640"/>
       </c:barChart>
       <c:catAx>
-        <c:axId val="1333084752"/>
+        <c:axId val="2090151640"/>
         <c:scaling>
           <c:orientation val="minMax"/>
         </c:scaling>
@@ -3791,7 +4843,7 @@
         <c:majorTickMark val="out"/>
         <c:minorTickMark val="none"/>
         <c:tickLblPos val="nextTo"/>
-        <c:crossAx val="1333085296"/>
+        <c:crossAx val="2089219640"/>
         <c:crosses val="autoZero"/>
         <c:auto val="1"/>
         <c:lblAlgn val="ctr"/>
@@ -3799,7 +4851,7 @@
         <c:noMultiLvlLbl val="0"/>
       </c:catAx>
       <c:valAx>
-        <c:axId val="1333085296"/>
+        <c:axId val="2089219640"/>
         <c:scaling>
           <c:orientation val="minMax"/>
         </c:scaling>
@@ -3810,13 +4862,14 @@
         <c:majorTickMark val="out"/>
         <c:minorTickMark val="none"/>
         <c:tickLblPos val="nextTo"/>
-        <c:crossAx val="1333084752"/>
+        <c:crossAx val="2090151640"/>
         <c:crosses val="autoZero"/>
         <c:crossBetween val="between"/>
       </c:valAx>
     </c:plotArea>
     <c:legend>
       <c:legendPos val="r"/>
+      <c:layout/>
       <c:overlay val="0"/>
     </c:legend>
     <c:plotVisOnly val="1"/>
@@ -3867,6 +4920,7 @@
           </a:p>
         </c:rich>
       </c:tx>
+      <c:layout/>
       <c:overlay val="0"/>
     </c:title>
     <c:autoTitleDeleted val="0"/>
@@ -3919,10 +4973,10 @@
                   <c:v>902627.6</c:v>
                 </c:pt>
                 <c:pt idx="1">
-                  <c:v>2715297.6</c:v>
+                  <c:v>2.7152976E6</c:v>
                 </c:pt>
                 <c:pt idx="2">
-                  <c:v>8257637.2000000002</c:v>
+                  <c:v>8.2576372E6</c:v>
                 </c:pt>
               </c:numCache>
             </c:numRef>
@@ -3968,13 +5022,13 @@
                 <c:formatCode>#,##0.00_ ;\-#,##0.00\ </c:formatCode>
                 <c:ptCount val="3"/>
                 <c:pt idx="0">
-                  <c:v>66462116.200000003</c:v>
+                  <c:v>6.64621162E7</c:v>
                 </c:pt>
                 <c:pt idx="1">
-                  <c:v>1640960074.4000001</c:v>
+                  <c:v>1.6409600744E9</c:v>
                 </c:pt>
                 <c:pt idx="2">
-                  <c:v>6562428101.6000004</c:v>
+                  <c:v>6.5624281016E9</c:v>
                 </c:pt>
               </c:numCache>
             </c:numRef>
@@ -3989,11 +5043,11 @@
           <c:showBubbleSize val="0"/>
         </c:dLbls>
         <c:gapWidth val="150"/>
-        <c:axId val="1333070608"/>
-        <c:axId val="1333071152"/>
+        <c:axId val="2089297352"/>
+        <c:axId val="2089300392"/>
       </c:barChart>
       <c:catAx>
-        <c:axId val="1333070608"/>
+        <c:axId val="2089297352"/>
         <c:scaling>
           <c:orientation val="minMax"/>
         </c:scaling>
@@ -4003,7 +5057,7 @@
         <c:majorTickMark val="out"/>
         <c:minorTickMark val="none"/>
         <c:tickLblPos val="nextTo"/>
-        <c:crossAx val="1333071152"/>
+        <c:crossAx val="2089300392"/>
         <c:crosses val="autoZero"/>
         <c:auto val="1"/>
         <c:lblAlgn val="ctr"/>
@@ -4011,7 +5065,7 @@
         <c:noMultiLvlLbl val="0"/>
       </c:catAx>
       <c:valAx>
-        <c:axId val="1333071152"/>
+        <c:axId val="2089300392"/>
         <c:scaling>
           <c:orientation val="minMax"/>
         </c:scaling>
@@ -4022,13 +5076,14 @@
         <c:majorTickMark val="out"/>
         <c:minorTickMark val="none"/>
         <c:tickLblPos val="nextTo"/>
-        <c:crossAx val="1333070608"/>
+        <c:crossAx val="2089297352"/>
         <c:crosses val="autoZero"/>
         <c:crossBetween val="between"/>
       </c:valAx>
     </c:plotArea>
     <c:legend>
       <c:legendPos val="r"/>
+      <c:layout/>
       <c:overlay val="0"/>
     </c:legend>
     <c:plotVisOnly val="1"/>
@@ -4079,6 +5134,7 @@
           </a:p>
         </c:rich>
       </c:tx>
+      <c:layout/>
       <c:overlay val="0"/>
     </c:title>
     <c:autoTitleDeleted val="0"/>
@@ -4128,13 +5184,13 @@
                 <c:formatCode>General</c:formatCode>
                 <c:ptCount val="3"/>
                 <c:pt idx="0">
-                  <c:v>28.271894170713079</c:v>
+                  <c:v>28.27189417071308</c:v>
                 </c:pt>
                 <c:pt idx="1">
-                  <c:v>332.06520444033282</c:v>
+                  <c:v>332.0652044403328</c:v>
                 </c:pt>
                 <c:pt idx="2">
-                  <c:v>1397.4985509831499</c:v>
+                  <c:v>1397.49855098315</c:v>
                 </c:pt>
               </c:numCache>
             </c:numRef>
@@ -4183,10 +5239,10 @@
                   <c:v>23636.50628159754</c:v>
                 </c:pt>
                 <c:pt idx="1">
-                  <c:v>308242.74027671758</c:v>
+                  <c:v>308242.7402767176</c:v>
                 </c:pt>
                 <c:pt idx="2">
-                  <c:v>1311545.9276523001</c:v>
+                  <c:v>1.3115459276523E6</c:v>
                 </c:pt>
               </c:numCache>
             </c:numRef>
@@ -4201,11 +5257,11 @@
           <c:showBubbleSize val="0"/>
         </c:dLbls>
         <c:gapWidth val="150"/>
-        <c:axId val="1452275408"/>
-        <c:axId val="1452274864"/>
+        <c:axId val="2089328952"/>
+        <c:axId val="2089331928"/>
       </c:barChart>
       <c:catAx>
-        <c:axId val="1452275408"/>
+        <c:axId val="2089328952"/>
         <c:scaling>
           <c:orientation val="minMax"/>
         </c:scaling>
@@ -4215,7 +5271,7 @@
         <c:majorTickMark val="out"/>
         <c:minorTickMark val="none"/>
         <c:tickLblPos val="nextTo"/>
-        <c:crossAx val="1452274864"/>
+        <c:crossAx val="2089331928"/>
         <c:crosses val="autoZero"/>
         <c:auto val="1"/>
         <c:lblAlgn val="ctr"/>
@@ -4223,7 +5279,7 @@
         <c:noMultiLvlLbl val="0"/>
       </c:catAx>
       <c:valAx>
-        <c:axId val="1452274864"/>
+        <c:axId val="2089331928"/>
         <c:scaling>
           <c:orientation val="minMax"/>
         </c:scaling>
@@ -4234,13 +5290,14 @@
         <c:majorTickMark val="out"/>
         <c:minorTickMark val="none"/>
         <c:tickLblPos val="nextTo"/>
-        <c:crossAx val="1452275408"/>
+        <c:crossAx val="2089328952"/>
         <c:crosses val="autoZero"/>
         <c:crossBetween val="between"/>
       </c:valAx>
     </c:plotArea>
     <c:legend>
       <c:legendPos val="r"/>
+      <c:layout/>
       <c:overlay val="0"/>
     </c:legend>
     <c:plotVisOnly val="1"/>
@@ -4296,7 +5353,7 @@
     </a:clrScheme>
     <a:fontScheme name="Facette">
       <a:majorFont>
-        <a:latin typeface="Trebuchet MS" panose="020B0603020202020204"/>
+        <a:latin typeface="Trebuchet MS"/>
         <a:ea typeface=""/>
         <a:cs typeface=""/>
         <a:font script="Jpan" typeface="メイリオ"/>
@@ -4331,7 +5388,7 @@
         <a:font script="Geor" typeface="Sylfaen"/>
       </a:majorFont>
       <a:minorFont>
-        <a:latin typeface="Trebuchet MS" panose="020B0603020202020204"/>
+        <a:latin typeface="Trebuchet MS"/>
         <a:ea typeface=""/>
         <a:cs typeface=""/>
         <a:font script="Jpan" typeface="メイリオ"/>
@@ -4504,7 +5561,7 @@
   <a:extraClrSchemeLst/>
   <a:extLst>
     <a:ext uri="{05A4C25C-085E-4340-85A3-A5531E510DB2}">
-      <thm15:themeFamily xmlns:thm15="http://schemas.microsoft.com/office/thememl/2012/main" name="Facet" id="{C0C680CD-088A-49FC-A102-D699147F32B2}" vid="{CFBC31BA-B70F-4F30-BCAA-4F3011E16C4D}"/>
+      <thm15:themeFamily xmlns:thm15="http://schemas.microsoft.com/office/thememl/2012/main" xmlns="" name="Facet" id="{C0C680CD-088A-49FC-A102-D699147F32B2}" vid="{CFBC31BA-B70F-4F30-BCAA-4F3011E16C4D}"/>
     </a:ext>
   </a:extLst>
 </a:theme>
@@ -4569,7 +5626,7 @@
 </file>
 
 <file path=customXml/itemProps4.xml><?xml version="1.0" encoding="utf-8"?>
-<ds:datastoreItem xmlns:ds="http://schemas.openxmlformats.org/officeDocument/2006/customXml" ds:itemID="{FF488DEE-67B1-4D9C-87E1-6AFF478D9C4D}">
+<ds:datastoreItem xmlns:ds="http://schemas.openxmlformats.org/officeDocument/2006/customXml" ds:itemID="{EB382E7E-50C7-EF4C-9265-680CC7014264}">
   <ds:schemaRefs>
     <ds:schemaRef ds:uri="http://schemas.openxmlformats.org/officeDocument/2006/bibliography"/>
   </ds:schemaRefs>

</xml_diff>